<commit_message>
yinyin 23 mei 1.26
</commit_message>
<xml_diff>
--- a/Project PCS.docx
+++ b/Project PCS.docx
@@ -105,6 +105,26 @@
         </w:numPr>
         <w:spacing w:after="0"/>
         <w:ind w:left="567" w:hanging="283"/>
+        <w:rPr>
+          <w:highlight w:val="yellow"/>
+        </w:rPr>
+      </w:pPr>
+      <w:r>
+        <w:rPr>
+          <w:highlight w:val="yellow"/>
+        </w:rPr>
+        <w:t>Insert update delete kata larangan</w:t>
+      </w:r>
+    </w:p>
+    <w:p>
+      <w:pPr>
+        <w:pStyle w:val="ListParagraph"/>
+        <w:numPr>
+          <w:ilvl w:val="0"/>
+          <w:numId w:val="2"/>
+        </w:numPr>
+        <w:spacing w:after="0"/>
+        <w:ind w:left="567" w:hanging="283"/>
       </w:pPr>
       <w:r>
         <w:t xml:space="preserve">Liat laporan </w:t>
@@ -745,749 +765,737 @@
           <w:highlight w:val="yellow"/>
         </w:rPr>
       </w:pPr>
+      <w:r>
+        <w:rPr>
+          <w:highlight w:val="yellow"/>
+        </w:rPr>
+        <w:t>Update profile</w:t>
+      </w:r>
+    </w:p>
+    <w:p>
+      <w:pPr>
+        <w:pStyle w:val="ListParagraph"/>
+        <w:numPr>
+          <w:ilvl w:val="0"/>
+          <w:numId w:val="2"/>
+        </w:numPr>
+        <w:spacing w:after="0"/>
+        <w:ind w:left="567" w:hanging="283"/>
+        <w:rPr>
+          <w:highlight w:val="yellow"/>
+        </w:rPr>
+      </w:pPr>
+      <w:r>
+        <w:rPr>
+          <w:highlight w:val="yellow"/>
+        </w:rPr>
+        <w:t>Change password</w:t>
+      </w:r>
+    </w:p>
+    <w:p>
+      <w:pPr>
+        <w:pStyle w:val="ListParagraph"/>
+        <w:spacing w:after="0"/>
+        <w:ind w:left="567"/>
+      </w:pPr>
+    </w:p>
+    <w:p>
+      <w:pPr>
+        <w:pStyle w:val="ListParagraph"/>
+        <w:spacing w:after="0"/>
+        <w:ind w:left="0"/>
+      </w:pPr>
+      <w:r>
+        <w:t>Function / Procedure</w:t>
+      </w:r>
+    </w:p>
+    <w:p>
+      <w:pPr>
+        <w:pStyle w:val="ListParagraph"/>
+        <w:numPr>
+          <w:ilvl w:val="0"/>
+          <w:numId w:val="3"/>
+        </w:numPr>
+        <w:spacing w:after="0"/>
+        <w:ind w:left="567" w:hanging="283"/>
+        <w:rPr>
+          <w:highlight w:val="yellow"/>
+        </w:rPr>
+      </w:pPr>
+      <w:r>
+        <w:rPr>
+          <w:highlight w:val="yellow"/>
+        </w:rPr>
+        <w:t>Rekap penjual pembeli yang terdaftar</w:t>
+      </w:r>
+      <w:r>
+        <w:rPr>
+          <w:highlight w:val="yellow"/>
+        </w:rPr>
+        <w:t>.</w:t>
+      </w:r>
+    </w:p>
+    <w:p>
+      <w:pPr>
+        <w:pStyle w:val="ListParagraph"/>
+        <w:numPr>
+          <w:ilvl w:val="0"/>
+          <w:numId w:val="3"/>
+        </w:numPr>
+        <w:spacing w:after="0"/>
+        <w:ind w:left="567" w:hanging="283"/>
+        <w:rPr>
+          <w:highlight w:val="yellow"/>
+        </w:rPr>
+      </w:pPr>
+      <w:r>
+        <w:rPr>
+          <w:highlight w:val="yellow"/>
+        </w:rPr>
+        <w:lastRenderedPageBreak/>
+        <w:t>Rekap delivery yang terdaftar</w:t>
+      </w:r>
+    </w:p>
+    <w:p>
+      <w:pPr>
+        <w:pStyle w:val="ListParagraph"/>
+        <w:numPr>
+          <w:ilvl w:val="0"/>
+          <w:numId w:val="3"/>
+        </w:numPr>
+        <w:spacing w:after="0"/>
+        <w:ind w:left="567" w:hanging="283"/>
+        <w:rPr>
+          <w:highlight w:val="yellow"/>
+        </w:rPr>
+      </w:pPr>
+      <w:r>
+        <w:rPr>
+          <w:highlight w:val="yellow"/>
+        </w:rPr>
+        <w:t>Penanda Status Forgot Passwod Penjual.</w:t>
+      </w:r>
+    </w:p>
+    <w:p>
+      <w:pPr>
+        <w:pStyle w:val="ListParagraph"/>
+        <w:numPr>
+          <w:ilvl w:val="0"/>
+          <w:numId w:val="3"/>
+        </w:numPr>
+        <w:spacing w:after="0"/>
+        <w:ind w:left="567" w:hanging="283"/>
+        <w:rPr>
+          <w:highlight w:val="yellow"/>
+        </w:rPr>
+      </w:pPr>
+      <w:r>
+        <w:rPr>
+          <w:highlight w:val="yellow"/>
+        </w:rPr>
+        <w:t>Verifikasi Produk</w:t>
+      </w:r>
+    </w:p>
+    <w:p>
+      <w:pPr>
+        <w:spacing w:after="0"/>
+      </w:pPr>
+      <w:r>
+        <w:t>Tri</w:t>
+      </w:r>
+      <w:r>
+        <w:t>gger</w:t>
+      </w:r>
+    </w:p>
+    <w:p>
+      <w:pPr>
+        <w:pStyle w:val="ListParagraph"/>
+        <w:numPr>
+          <w:ilvl w:val="0"/>
+          <w:numId w:val="3"/>
+        </w:numPr>
+        <w:spacing w:after="0"/>
+        <w:ind w:left="567" w:hanging="284"/>
+        <w:rPr>
+          <w:highlight w:val="yellow"/>
+        </w:rPr>
+      </w:pPr>
+      <w:r>
+        <w:rPr>
+          <w:highlight w:val="yellow"/>
+        </w:rPr>
+        <w:t>Semua tabel Kecuali transaksi</w:t>
+      </w:r>
+      <w:r>
+        <w:rPr>
+          <w:highlight w:val="yellow"/>
+        </w:rPr>
+        <w:t>.</w:t>
+      </w:r>
+    </w:p>
+    <w:p>
+      <w:pPr>
+        <w:spacing w:after="0"/>
+      </w:pPr>
+      <w:r>
+        <w:t>Subreport</w:t>
+      </w:r>
+    </w:p>
+    <w:p>
+      <w:pPr>
+        <w:pStyle w:val="ListParagraph"/>
+        <w:numPr>
+          <w:ilvl w:val="0"/>
+          <w:numId w:val="3"/>
+        </w:numPr>
+        <w:spacing w:after="0"/>
+        <w:ind w:left="567" w:hanging="283"/>
+      </w:pPr>
+      <w:r>
+        <w:t>Laporan yang memiliki group by</w:t>
+      </w:r>
+      <w:r>
+        <w:t>.</w:t>
+      </w:r>
+    </w:p>
+    <w:p>
+      <w:pPr>
+        <w:spacing w:after="0"/>
+      </w:pPr>
+      <w:r>
+        <w:t>Formula Field</w:t>
+      </w:r>
+    </w:p>
+    <w:p>
+      <w:pPr>
+        <w:pStyle w:val="ListParagraph"/>
+        <w:numPr>
+          <w:ilvl w:val="0"/>
+          <w:numId w:val="3"/>
+        </w:numPr>
+        <w:spacing w:after="0"/>
+        <w:ind w:left="567" w:hanging="283"/>
+      </w:pPr>
+      <w:r>
+        <w:t>Hitung diskon dari persentase</w:t>
+      </w:r>
+      <w:r>
+        <w:t>.</w:t>
+      </w:r>
+    </w:p>
+    <w:p>
+      <w:pPr>
+        <w:pStyle w:val="ListParagraph"/>
+        <w:numPr>
+          <w:ilvl w:val="0"/>
+          <w:numId w:val="3"/>
+        </w:numPr>
+        <w:spacing w:after="0"/>
+        <w:ind w:left="567" w:hanging="283"/>
+      </w:pPr>
+      <w:r>
+        <w:t>Copyright</w:t>
+      </w:r>
+      <w:r>
+        <w:t>.</w:t>
+      </w:r>
+    </w:p>
+    <w:p>
+      <w:pPr>
+        <w:pStyle w:val="ListParagraph"/>
+        <w:spacing w:after="0"/>
+        <w:ind w:left="0"/>
+      </w:pPr>
+      <w:r>
+        <w:t>Running Total Field</w:t>
+      </w:r>
+    </w:p>
+    <w:p>
+      <w:pPr>
+        <w:pStyle w:val="ListParagraph"/>
+        <w:numPr>
+          <w:ilvl w:val="0"/>
+          <w:numId w:val="4"/>
+        </w:numPr>
+        <w:spacing w:after="0"/>
+        <w:ind w:left="567" w:hanging="283"/>
+      </w:pPr>
+      <w:r>
+        <w:t>Di report penjual, sum tiap tahun berapa banyak produk terjualnya.</w:t>
+      </w:r>
+    </w:p>
+    <w:p>
+      <w:pPr>
+        <w:spacing w:after="0"/>
+      </w:pPr>
+    </w:p>
+    <w:p>
+      <w:pPr>
+        <w:spacing w:after="0"/>
+      </w:pPr>
+    </w:p>
+    <w:p>
+      <w:pPr>
+        <w:spacing w:after="0"/>
+      </w:pPr>
+      <w:r>
+        <w:t>Catatan :</w:t>
+      </w:r>
+    </w:p>
+    <w:p>
+      <w:pPr>
+        <w:pStyle w:val="ListParagraph"/>
+        <w:numPr>
+          <w:ilvl w:val="0"/>
+          <w:numId w:val="1"/>
+        </w:numPr>
+        <w:spacing w:after="0"/>
+        <w:ind w:left="284" w:hanging="284"/>
+      </w:pPr>
+      <w:r>
+        <w:t>Mh_kategori -&gt; status</w:t>
+      </w:r>
+    </w:p>
+    <w:p>
+      <w:pPr>
+        <w:pStyle w:val="ListParagraph"/>
+        <w:numPr>
+          <w:ilvl w:val="0"/>
+          <w:numId w:val="1"/>
+        </w:numPr>
+        <w:spacing w:after="0"/>
+        <w:ind w:left="567" w:hanging="284"/>
+      </w:pPr>
+      <w:r>
+        <w:t>0 = aktif</w:t>
+      </w:r>
+    </w:p>
+    <w:p>
+      <w:pPr>
+        <w:pStyle w:val="ListParagraph"/>
+        <w:numPr>
+          <w:ilvl w:val="0"/>
+          <w:numId w:val="1"/>
+        </w:numPr>
+        <w:spacing w:after="0"/>
+        <w:ind w:left="567" w:hanging="284"/>
+      </w:pPr>
+      <w:r>
+        <w:t>1 = delete</w:t>
+      </w:r>
+    </w:p>
+    <w:p>
+      <w:pPr>
+        <w:pStyle w:val="ListParagraph"/>
+        <w:numPr>
+          <w:ilvl w:val="0"/>
+          <w:numId w:val="1"/>
+        </w:numPr>
+        <w:spacing w:after="0"/>
+        <w:ind w:left="284" w:hanging="284"/>
+      </w:pPr>
+      <w:r>
+        <w:t>Mh_embargo -&gt; status</w:t>
+      </w:r>
+    </w:p>
+    <w:p>
+      <w:pPr>
+        <w:pStyle w:val="ListParagraph"/>
+        <w:numPr>
+          <w:ilvl w:val="0"/>
+          <w:numId w:val="1"/>
+        </w:numPr>
+        <w:spacing w:after="0"/>
+        <w:ind w:left="567" w:hanging="284"/>
+      </w:pPr>
+      <w:r>
+        <w:t>0 = aktif</w:t>
+      </w:r>
+    </w:p>
+    <w:p>
+      <w:pPr>
+        <w:pStyle w:val="ListParagraph"/>
+        <w:numPr>
+          <w:ilvl w:val="0"/>
+          <w:numId w:val="1"/>
+        </w:numPr>
+        <w:spacing w:after="0"/>
+        <w:ind w:left="567" w:hanging="284"/>
+      </w:pPr>
+      <w:r>
+        <w:t>1 = delete</w:t>
+      </w:r>
+    </w:p>
+    <w:p>
+      <w:pPr>
+        <w:pStyle w:val="ListParagraph"/>
+        <w:numPr>
+          <w:ilvl w:val="0"/>
+          <w:numId w:val="1"/>
+        </w:numPr>
+        <w:spacing w:after="0"/>
+        <w:ind w:left="284" w:hanging="284"/>
+      </w:pPr>
+      <w:r>
+        <w:t>Mh_distributor -&gt; status</w:t>
+      </w:r>
+    </w:p>
+    <w:p>
+      <w:pPr>
+        <w:pStyle w:val="ListParagraph"/>
+        <w:numPr>
+          <w:ilvl w:val="0"/>
+          <w:numId w:val="1"/>
+        </w:numPr>
+        <w:spacing w:after="0"/>
+        <w:ind w:left="567" w:hanging="284"/>
+      </w:pPr>
+      <w:r>
+        <w:t>0 = aktif</w:t>
+      </w:r>
+    </w:p>
+    <w:p>
+      <w:pPr>
+        <w:pStyle w:val="ListParagraph"/>
+        <w:numPr>
+          <w:ilvl w:val="0"/>
+          <w:numId w:val="1"/>
+        </w:numPr>
+        <w:spacing w:after="0"/>
+        <w:ind w:left="567" w:hanging="284"/>
+      </w:pPr>
+      <w:r>
+        <w:t>1 = delete</w:t>
+      </w:r>
+    </w:p>
+    <w:p>
+      <w:pPr>
+        <w:pStyle w:val="ListParagraph"/>
+        <w:numPr>
+          <w:ilvl w:val="0"/>
+          <w:numId w:val="1"/>
+        </w:numPr>
+        <w:spacing w:after="0"/>
+        <w:ind w:left="284" w:hanging="284"/>
+      </w:pPr>
+      <w:r>
+        <w:t>Mh_user -&gt; role</w:t>
+      </w:r>
+    </w:p>
+    <w:p>
+      <w:pPr>
+        <w:pStyle w:val="ListParagraph"/>
+        <w:numPr>
+          <w:ilvl w:val="0"/>
+          <w:numId w:val="1"/>
+        </w:numPr>
+        <w:spacing w:after="0"/>
+        <w:ind w:left="567" w:hanging="283"/>
+      </w:pPr>
+      <w:r>
+        <w:t>1 = admin</w:t>
+      </w:r>
+    </w:p>
+    <w:p>
+      <w:pPr>
+        <w:pStyle w:val="ListParagraph"/>
+        <w:numPr>
+          <w:ilvl w:val="0"/>
+          <w:numId w:val="1"/>
+        </w:numPr>
+        <w:spacing w:after="0"/>
+        <w:ind w:left="567" w:hanging="283"/>
+      </w:pPr>
+      <w:r>
+        <w:t>2 = penjual</w:t>
+      </w:r>
+    </w:p>
+    <w:p>
+      <w:pPr>
+        <w:pStyle w:val="ListParagraph"/>
+        <w:numPr>
+          <w:ilvl w:val="0"/>
+          <w:numId w:val="1"/>
+        </w:numPr>
+        <w:spacing w:after="0"/>
+        <w:ind w:left="567" w:hanging="283"/>
+      </w:pPr>
+      <w:r>
+        <w:t>3 = pembeli</w:t>
+      </w:r>
+    </w:p>
+    <w:p>
+      <w:pPr>
+        <w:pStyle w:val="ListParagraph"/>
+        <w:numPr>
+          <w:ilvl w:val="0"/>
+          <w:numId w:val="1"/>
+        </w:numPr>
+        <w:spacing w:after="0"/>
+        <w:ind w:left="284" w:hanging="284"/>
+      </w:pPr>
+      <w:r>
+        <w:t>Mh_user -&gt; status</w:t>
+      </w:r>
+    </w:p>
+    <w:p>
+      <w:pPr>
+        <w:pStyle w:val="ListParagraph"/>
+        <w:numPr>
+          <w:ilvl w:val="0"/>
+          <w:numId w:val="1"/>
+        </w:numPr>
+        <w:spacing w:after="0"/>
+        <w:ind w:left="567" w:hanging="283"/>
+      </w:pPr>
+      <w:r>
+        <w:t>0 = harus change password</w:t>
+      </w:r>
+    </w:p>
+    <w:p>
+      <w:pPr>
+        <w:pStyle w:val="ListParagraph"/>
+        <w:numPr>
+          <w:ilvl w:val="0"/>
+          <w:numId w:val="1"/>
+        </w:numPr>
+        <w:spacing w:after="0"/>
+        <w:ind w:left="284" w:hanging="283"/>
+      </w:pPr>
+      <w:r>
+        <w:t>Mh_produk -&gt; kondisi</w:t>
+      </w:r>
+    </w:p>
+    <w:p>
+      <w:pPr>
+        <w:pStyle w:val="ListParagraph"/>
+        <w:numPr>
+          <w:ilvl w:val="0"/>
+          <w:numId w:val="1"/>
+        </w:numPr>
+        <w:spacing w:after="0"/>
+        <w:ind w:left="567" w:hanging="283"/>
+      </w:pPr>
+      <w:r>
+        <w:t>0 = New</w:t>
+      </w:r>
+    </w:p>
+    <w:p>
+      <w:pPr>
+        <w:pStyle w:val="ListParagraph"/>
+        <w:numPr>
+          <w:ilvl w:val="0"/>
+          <w:numId w:val="1"/>
+        </w:numPr>
+        <w:spacing w:after="0"/>
+        <w:ind w:left="567" w:hanging="283"/>
+      </w:pPr>
+      <w:r>
+        <w:t>1 = Used</w:t>
+      </w:r>
+    </w:p>
+    <w:p>
+      <w:pPr>
+        <w:pStyle w:val="ListParagraph"/>
+        <w:numPr>
+          <w:ilvl w:val="0"/>
+          <w:numId w:val="1"/>
+        </w:numPr>
+        <w:spacing w:after="0"/>
+        <w:ind w:left="284" w:hanging="283"/>
+      </w:pPr>
+      <w:r>
+        <w:t>Mh_produk -&gt; status</w:t>
+      </w:r>
+    </w:p>
+    <w:p>
+      <w:pPr>
+        <w:pStyle w:val="ListParagraph"/>
+        <w:numPr>
+          <w:ilvl w:val="0"/>
+          <w:numId w:val="1"/>
+        </w:numPr>
+        <w:spacing w:after="0"/>
+        <w:ind w:left="567" w:hanging="283"/>
+      </w:pPr>
+      <w:r>
+        <w:t>0 = Terverifikasi</w:t>
+      </w:r>
+    </w:p>
+    <w:p>
+      <w:pPr>
+        <w:pStyle w:val="ListParagraph"/>
+        <w:numPr>
+          <w:ilvl w:val="0"/>
+          <w:numId w:val="1"/>
+        </w:numPr>
+        <w:spacing w:after="0"/>
+        <w:ind w:left="567" w:hanging="283"/>
+      </w:pPr>
+      <w:r>
+        <w:t>1 = Tidak Terverifikasi</w:t>
+      </w:r>
+    </w:p>
+    <w:p>
+      <w:pPr>
+        <w:pStyle w:val="ListParagraph"/>
+        <w:numPr>
+          <w:ilvl w:val="0"/>
+          <w:numId w:val="1"/>
+        </w:numPr>
+        <w:spacing w:after="0"/>
+        <w:ind w:left="567" w:hanging="283"/>
+      </w:pPr>
+      <w:r>
+        <w:t>2 = Proses</w:t>
+      </w:r>
+    </w:p>
+    <w:p>
+      <w:pPr>
+        <w:pStyle w:val="ListParagraph"/>
+        <w:numPr>
+          <w:ilvl w:val="0"/>
+          <w:numId w:val="1"/>
+        </w:numPr>
+        <w:spacing w:after="0"/>
+        <w:ind w:left="567" w:hanging="283"/>
+      </w:pPr>
+      <w:r>
+        <w:t>3</w:t>
+      </w:r>
+      <w:r>
+        <w:t xml:space="preserve"> = Delete</w:t>
+      </w:r>
+    </w:p>
+    <w:p>
+      <w:pPr>
+        <w:pStyle w:val="ListParagraph"/>
+        <w:numPr>
+          <w:ilvl w:val="0"/>
+          <w:numId w:val="1"/>
+        </w:numPr>
+        <w:spacing w:after="0"/>
+        <w:ind w:left="284" w:hanging="284"/>
+      </w:pPr>
+      <w:r>
+        <w:t>Htrans -&gt; status</w:t>
+      </w:r>
+    </w:p>
+    <w:p>
+      <w:pPr>
+        <w:pStyle w:val="ListParagraph"/>
+        <w:numPr>
+          <w:ilvl w:val="0"/>
+          <w:numId w:val="1"/>
+        </w:numPr>
+        <w:spacing w:after="0"/>
+        <w:ind w:left="567" w:hanging="283"/>
+      </w:pPr>
+      <w:r>
+        <w:t>0  = baru masuk</w:t>
+      </w:r>
+    </w:p>
+    <w:p>
+      <w:pPr>
+        <w:pStyle w:val="ListParagraph"/>
+        <w:numPr>
+          <w:ilvl w:val="0"/>
+          <w:numId w:val="1"/>
+        </w:numPr>
+        <w:spacing w:after="0"/>
+        <w:ind w:left="567" w:hanging="283"/>
+      </w:pPr>
+      <w:r>
+        <w:t>1 = sudah isi form</w:t>
+      </w:r>
+    </w:p>
+    <w:p>
+      <w:pPr>
+        <w:pStyle w:val="ListParagraph"/>
+        <w:numPr>
+          <w:ilvl w:val="0"/>
+          <w:numId w:val="1"/>
+        </w:numPr>
+        <w:spacing w:after="0"/>
+        <w:ind w:left="284" w:hanging="284"/>
+      </w:pPr>
+      <w:r>
+        <w:t>Dtrans</w:t>
+      </w:r>
+      <w:r>
+        <w:t xml:space="preserve"> -&gt; status</w:t>
+      </w:r>
+    </w:p>
+    <w:p>
+      <w:pPr>
+        <w:pStyle w:val="ListParagraph"/>
+        <w:numPr>
+          <w:ilvl w:val="0"/>
+          <w:numId w:val="1"/>
+        </w:numPr>
+        <w:spacing w:after="0"/>
+        <w:ind w:left="567" w:hanging="283"/>
+      </w:pPr>
+      <w:r>
+        <w:t>0  = proses</w:t>
+      </w:r>
+    </w:p>
+    <w:p>
+      <w:pPr>
+        <w:pStyle w:val="ListParagraph"/>
+        <w:numPr>
+          <w:ilvl w:val="0"/>
+          <w:numId w:val="1"/>
+        </w:numPr>
+        <w:spacing w:after="0"/>
+        <w:ind w:left="567" w:hanging="283"/>
+      </w:pPr>
+      <w:r>
+        <w:lastRenderedPageBreak/>
+        <w:t>1 = accept</w:t>
+      </w:r>
+    </w:p>
+    <w:p>
+      <w:pPr>
+        <w:pStyle w:val="ListParagraph"/>
+        <w:numPr>
+          <w:ilvl w:val="0"/>
+          <w:numId w:val="1"/>
+        </w:numPr>
+        <w:spacing w:after="0"/>
+        <w:ind w:left="567" w:hanging="283"/>
+      </w:pPr>
+      <w:r>
+        <w:t xml:space="preserve">2 </w:t>
+      </w:r>
+      <w:r>
+        <w:t xml:space="preserve">= </w:t>
+      </w:r>
+      <w:r>
+        <w:t>decline</w:t>
+      </w:r>
+    </w:p>
+    <w:p>
+      <w:pPr>
+        <w:pStyle w:val="ListParagraph"/>
+        <w:numPr>
+          <w:ilvl w:val="0"/>
+          <w:numId w:val="1"/>
+        </w:numPr>
+        <w:spacing w:after="0"/>
+        <w:ind w:left="284" w:hanging="283"/>
+      </w:pPr>
+      <w:r>
+        <w:t>Th_chat</w:t>
+      </w:r>
+      <w:r>
+        <w:t xml:space="preserve"> -&gt; status</w:t>
+      </w:r>
+      <w:r>
+        <w:t>B -&gt; statusS</w:t>
+      </w:r>
       <w:bookmarkStart w:id="0" w:name="_GoBack"/>
       <w:bookmarkEnd w:id="0"/>
-      <w:r>
-        <w:rPr>
-          <w:highlight w:val="yellow"/>
-        </w:rPr>
-        <w:t>Update profile</w:t>
-      </w:r>
-    </w:p>
-    <w:p>
-      <w:pPr>
-        <w:pStyle w:val="ListParagraph"/>
-        <w:numPr>
-          <w:ilvl w:val="0"/>
-          <w:numId w:val="2"/>
-        </w:numPr>
-        <w:spacing w:after="0"/>
-        <w:ind w:left="567" w:hanging="283"/>
-        <w:rPr>
-          <w:highlight w:val="yellow"/>
-        </w:rPr>
-      </w:pPr>
-      <w:r>
-        <w:rPr>
-          <w:highlight w:val="yellow"/>
-        </w:rPr>
-        <w:t>Change password</w:t>
-      </w:r>
-    </w:p>
-    <w:p>
-      <w:pPr>
-        <w:pStyle w:val="ListParagraph"/>
-        <w:spacing w:after="0"/>
-        <w:ind w:left="567"/>
-      </w:pPr>
-    </w:p>
-    <w:p>
-      <w:pPr>
-        <w:pStyle w:val="ListParagraph"/>
-        <w:spacing w:after="0"/>
-        <w:ind w:left="0"/>
-      </w:pPr>
-      <w:r>
-        <w:t>Function / Procedure</w:t>
-      </w:r>
-    </w:p>
-    <w:p>
-      <w:pPr>
-        <w:pStyle w:val="ListParagraph"/>
-        <w:numPr>
-          <w:ilvl w:val="0"/>
-          <w:numId w:val="3"/>
-        </w:numPr>
-        <w:spacing w:after="0"/>
-        <w:ind w:left="567" w:hanging="283"/>
-        <w:rPr>
-          <w:highlight w:val="yellow"/>
-        </w:rPr>
-      </w:pPr>
-      <w:r>
-        <w:rPr>
-          <w:highlight w:val="yellow"/>
-        </w:rPr>
-        <w:t>Rekap penjual pembeli yang terdaftar</w:t>
-      </w:r>
-      <w:r>
-        <w:rPr>
-          <w:highlight w:val="yellow"/>
-        </w:rPr>
-        <w:t>.</w:t>
-      </w:r>
-    </w:p>
-    <w:p>
-      <w:pPr>
-        <w:pStyle w:val="ListParagraph"/>
-        <w:numPr>
-          <w:ilvl w:val="0"/>
-          <w:numId w:val="3"/>
-        </w:numPr>
-        <w:spacing w:after="0"/>
-        <w:ind w:left="567" w:hanging="283"/>
-        <w:rPr>
-          <w:highlight w:val="yellow"/>
-        </w:rPr>
-      </w:pPr>
-      <w:r>
-        <w:rPr>
-          <w:highlight w:val="yellow"/>
-        </w:rPr>
-        <w:t>Rekap delivery yang terdaftar</w:t>
-      </w:r>
-    </w:p>
-    <w:p>
-      <w:pPr>
-        <w:pStyle w:val="ListParagraph"/>
-        <w:numPr>
-          <w:ilvl w:val="0"/>
-          <w:numId w:val="3"/>
-        </w:numPr>
-        <w:spacing w:after="0"/>
-        <w:ind w:left="567" w:hanging="283"/>
-        <w:rPr>
-          <w:highlight w:val="yellow"/>
-        </w:rPr>
-      </w:pPr>
-      <w:r>
-        <w:rPr>
-          <w:highlight w:val="yellow"/>
-        </w:rPr>
-        <w:lastRenderedPageBreak/>
-        <w:t>Penanda Status Forgot Passwod Penjual.</w:t>
-      </w:r>
-    </w:p>
-    <w:p>
-      <w:pPr>
-        <w:pStyle w:val="ListParagraph"/>
-        <w:numPr>
-          <w:ilvl w:val="0"/>
-          <w:numId w:val="3"/>
-        </w:numPr>
-        <w:spacing w:after="0"/>
-        <w:ind w:left="567" w:hanging="283"/>
-        <w:rPr>
-          <w:highlight w:val="yellow"/>
-        </w:rPr>
-      </w:pPr>
-      <w:r>
-        <w:rPr>
-          <w:highlight w:val="yellow"/>
-        </w:rPr>
-        <w:t>Verifikasi Produk</w:t>
-      </w:r>
-    </w:p>
-    <w:p>
-      <w:pPr>
-        <w:spacing w:after="0"/>
-      </w:pPr>
-      <w:r>
-        <w:t>Tri</w:t>
-      </w:r>
-      <w:r>
-        <w:t>gger</w:t>
-      </w:r>
-    </w:p>
-    <w:p>
-      <w:pPr>
-        <w:pStyle w:val="ListParagraph"/>
-        <w:numPr>
-          <w:ilvl w:val="0"/>
-          <w:numId w:val="3"/>
-        </w:numPr>
-        <w:spacing w:after="0"/>
-        <w:ind w:left="567" w:hanging="284"/>
-        <w:rPr>
-          <w:highlight w:val="yellow"/>
-        </w:rPr>
-      </w:pPr>
-      <w:r>
-        <w:rPr>
-          <w:highlight w:val="yellow"/>
-        </w:rPr>
-        <w:t>Semua tabel Kecuali transaksi</w:t>
-      </w:r>
-      <w:r>
-        <w:rPr>
-          <w:highlight w:val="yellow"/>
-        </w:rPr>
-        <w:t>.</w:t>
-      </w:r>
-    </w:p>
-    <w:p>
-      <w:pPr>
-        <w:spacing w:after="0"/>
-      </w:pPr>
-      <w:r>
-        <w:t>Subreport</w:t>
-      </w:r>
-    </w:p>
-    <w:p>
-      <w:pPr>
-        <w:pStyle w:val="ListParagraph"/>
-        <w:numPr>
-          <w:ilvl w:val="0"/>
-          <w:numId w:val="3"/>
-        </w:numPr>
-        <w:spacing w:after="0"/>
-        <w:ind w:left="567" w:hanging="283"/>
-      </w:pPr>
-      <w:r>
-        <w:t>Laporan yang memiliki group by</w:t>
-      </w:r>
-      <w:r>
-        <w:t>.</w:t>
-      </w:r>
-    </w:p>
-    <w:p>
-      <w:pPr>
-        <w:spacing w:after="0"/>
-      </w:pPr>
-      <w:r>
-        <w:t>Formula Field</w:t>
-      </w:r>
-    </w:p>
-    <w:p>
-      <w:pPr>
-        <w:pStyle w:val="ListParagraph"/>
-        <w:numPr>
-          <w:ilvl w:val="0"/>
-          <w:numId w:val="3"/>
-        </w:numPr>
-        <w:spacing w:after="0"/>
-        <w:ind w:left="567" w:hanging="283"/>
-      </w:pPr>
-      <w:r>
-        <w:t>Hitung diskon dari persentase</w:t>
-      </w:r>
-      <w:r>
-        <w:t>.</w:t>
-      </w:r>
-    </w:p>
-    <w:p>
-      <w:pPr>
-        <w:pStyle w:val="ListParagraph"/>
-        <w:numPr>
-          <w:ilvl w:val="0"/>
-          <w:numId w:val="3"/>
-        </w:numPr>
-        <w:spacing w:after="0"/>
-        <w:ind w:left="567" w:hanging="283"/>
-      </w:pPr>
-      <w:r>
-        <w:t>Copyright</w:t>
-      </w:r>
-      <w:r>
-        <w:t>.</w:t>
-      </w:r>
-    </w:p>
-    <w:p>
-      <w:pPr>
-        <w:pStyle w:val="ListParagraph"/>
-        <w:spacing w:after="0"/>
-        <w:ind w:left="0"/>
-      </w:pPr>
-      <w:r>
-        <w:t>Running Total Field</w:t>
-      </w:r>
-    </w:p>
-    <w:p>
-      <w:pPr>
-        <w:pStyle w:val="ListParagraph"/>
-        <w:numPr>
-          <w:ilvl w:val="0"/>
-          <w:numId w:val="4"/>
-        </w:numPr>
-        <w:spacing w:after="0"/>
-        <w:ind w:left="567" w:hanging="283"/>
-      </w:pPr>
-      <w:r>
-        <w:t>Di report penjual, sum tiap tahun berapa banyak produk terjualnya.</w:t>
-      </w:r>
-    </w:p>
-    <w:p>
-      <w:pPr>
-        <w:spacing w:after="0"/>
-      </w:pPr>
-    </w:p>
-    <w:p>
-      <w:pPr>
-        <w:spacing w:after="0"/>
-      </w:pPr>
-    </w:p>
-    <w:p>
-      <w:pPr>
-        <w:spacing w:after="0"/>
-      </w:pPr>
-      <w:r>
-        <w:t>Catatan :</w:t>
-      </w:r>
-    </w:p>
-    <w:p>
-      <w:pPr>
-        <w:pStyle w:val="ListParagraph"/>
-        <w:numPr>
-          <w:ilvl w:val="0"/>
-          <w:numId w:val="1"/>
-        </w:numPr>
-        <w:spacing w:after="0"/>
-        <w:ind w:left="284" w:hanging="284"/>
-      </w:pPr>
-      <w:r>
-        <w:t>Mh_kategori -&gt; status</w:t>
-      </w:r>
-    </w:p>
-    <w:p>
-      <w:pPr>
-        <w:pStyle w:val="ListParagraph"/>
-        <w:numPr>
-          <w:ilvl w:val="0"/>
-          <w:numId w:val="1"/>
-        </w:numPr>
-        <w:spacing w:after="0"/>
-        <w:ind w:left="567" w:hanging="284"/>
-      </w:pPr>
-      <w:r>
-        <w:t>0 = aktif</w:t>
-      </w:r>
-    </w:p>
-    <w:p>
-      <w:pPr>
-        <w:pStyle w:val="ListParagraph"/>
-        <w:numPr>
-          <w:ilvl w:val="0"/>
-          <w:numId w:val="1"/>
-        </w:numPr>
-        <w:spacing w:after="0"/>
-        <w:ind w:left="567" w:hanging="284"/>
-      </w:pPr>
-      <w:r>
-        <w:t>1 = delete</w:t>
-      </w:r>
-    </w:p>
-    <w:p>
-      <w:pPr>
-        <w:pStyle w:val="ListParagraph"/>
-        <w:numPr>
-          <w:ilvl w:val="0"/>
-          <w:numId w:val="1"/>
-        </w:numPr>
-        <w:spacing w:after="0"/>
-        <w:ind w:left="284" w:hanging="284"/>
-      </w:pPr>
-      <w:r>
-        <w:t>Mh_embargo -&gt; status</w:t>
-      </w:r>
-    </w:p>
-    <w:p>
-      <w:pPr>
-        <w:pStyle w:val="ListParagraph"/>
-        <w:numPr>
-          <w:ilvl w:val="0"/>
-          <w:numId w:val="1"/>
-        </w:numPr>
-        <w:spacing w:after="0"/>
-        <w:ind w:left="567" w:hanging="284"/>
-      </w:pPr>
-      <w:r>
-        <w:t>0 = aktif</w:t>
-      </w:r>
-    </w:p>
-    <w:p>
-      <w:pPr>
-        <w:pStyle w:val="ListParagraph"/>
-        <w:numPr>
-          <w:ilvl w:val="0"/>
-          <w:numId w:val="1"/>
-        </w:numPr>
-        <w:spacing w:after="0"/>
-        <w:ind w:left="567" w:hanging="284"/>
-      </w:pPr>
-      <w:r>
-        <w:t>1 = delete</w:t>
-      </w:r>
-    </w:p>
-    <w:p>
-      <w:pPr>
-        <w:pStyle w:val="ListParagraph"/>
-        <w:numPr>
-          <w:ilvl w:val="0"/>
-          <w:numId w:val="1"/>
-        </w:numPr>
-        <w:spacing w:after="0"/>
-        <w:ind w:left="284" w:hanging="284"/>
-      </w:pPr>
-      <w:r>
-        <w:t>Mh_</w:t>
-      </w:r>
-      <w:r>
-        <w:t xml:space="preserve">distributor </w:t>
-      </w:r>
-      <w:r>
-        <w:t>-&gt; status</w:t>
-      </w:r>
-    </w:p>
-    <w:p>
-      <w:pPr>
-        <w:pStyle w:val="ListParagraph"/>
-        <w:numPr>
-          <w:ilvl w:val="0"/>
-          <w:numId w:val="1"/>
-        </w:numPr>
-        <w:spacing w:after="0"/>
-        <w:ind w:left="567" w:hanging="284"/>
-      </w:pPr>
-      <w:r>
-        <w:t>0 = aktif</w:t>
-      </w:r>
-    </w:p>
-    <w:p>
-      <w:pPr>
-        <w:pStyle w:val="ListParagraph"/>
-        <w:numPr>
-          <w:ilvl w:val="0"/>
-          <w:numId w:val="1"/>
-        </w:numPr>
-        <w:spacing w:after="0"/>
-        <w:ind w:left="567" w:hanging="284"/>
-      </w:pPr>
-      <w:r>
-        <w:t>1 = delete</w:t>
-      </w:r>
-    </w:p>
-    <w:p>
-      <w:pPr>
-        <w:pStyle w:val="ListParagraph"/>
-        <w:numPr>
-          <w:ilvl w:val="0"/>
-          <w:numId w:val="1"/>
-        </w:numPr>
-        <w:spacing w:after="0"/>
-        <w:ind w:left="284" w:hanging="284"/>
-      </w:pPr>
-      <w:r>
-        <w:t>Mh_user -&gt; role</w:t>
-      </w:r>
-    </w:p>
-    <w:p>
-      <w:pPr>
-        <w:pStyle w:val="ListParagraph"/>
-        <w:numPr>
-          <w:ilvl w:val="0"/>
-          <w:numId w:val="1"/>
-        </w:numPr>
-        <w:spacing w:after="0"/>
-        <w:ind w:left="567" w:hanging="283"/>
-      </w:pPr>
-      <w:r>
-        <w:t>1 = admin</w:t>
-      </w:r>
-    </w:p>
-    <w:p>
-      <w:pPr>
-        <w:pStyle w:val="ListParagraph"/>
-        <w:numPr>
-          <w:ilvl w:val="0"/>
-          <w:numId w:val="1"/>
-        </w:numPr>
-        <w:spacing w:after="0"/>
-        <w:ind w:left="567" w:hanging="283"/>
-      </w:pPr>
-      <w:r>
-        <w:t>2 = penjual</w:t>
-      </w:r>
-    </w:p>
-    <w:p>
-      <w:pPr>
-        <w:pStyle w:val="ListParagraph"/>
-        <w:numPr>
-          <w:ilvl w:val="0"/>
-          <w:numId w:val="1"/>
-        </w:numPr>
-        <w:spacing w:after="0"/>
-        <w:ind w:left="567" w:hanging="283"/>
-      </w:pPr>
-      <w:r>
-        <w:t>3 = pembeli</w:t>
-      </w:r>
-    </w:p>
-    <w:p>
-      <w:pPr>
-        <w:pStyle w:val="ListParagraph"/>
-        <w:numPr>
-          <w:ilvl w:val="0"/>
-          <w:numId w:val="1"/>
-        </w:numPr>
-        <w:spacing w:after="0"/>
-        <w:ind w:left="284" w:hanging="284"/>
-      </w:pPr>
-      <w:r>
-        <w:t>Mh_user -&gt; status</w:t>
-      </w:r>
-    </w:p>
-    <w:p>
-      <w:pPr>
-        <w:pStyle w:val="ListParagraph"/>
-        <w:numPr>
-          <w:ilvl w:val="0"/>
-          <w:numId w:val="1"/>
-        </w:numPr>
-        <w:spacing w:after="0"/>
-        <w:ind w:left="567" w:hanging="283"/>
-      </w:pPr>
-      <w:r>
-        <w:t>0 = harus change password</w:t>
-      </w:r>
-    </w:p>
-    <w:p>
-      <w:pPr>
-        <w:pStyle w:val="ListParagraph"/>
-        <w:numPr>
-          <w:ilvl w:val="0"/>
-          <w:numId w:val="1"/>
-        </w:numPr>
-        <w:spacing w:after="0"/>
-        <w:ind w:left="284" w:hanging="283"/>
-      </w:pPr>
-      <w:r>
-        <w:t>Mh_produk -&gt; kondisi</w:t>
-      </w:r>
-    </w:p>
-    <w:p>
-      <w:pPr>
-        <w:pStyle w:val="ListParagraph"/>
-        <w:numPr>
-          <w:ilvl w:val="0"/>
-          <w:numId w:val="1"/>
-        </w:numPr>
-        <w:spacing w:after="0"/>
-        <w:ind w:left="567" w:hanging="283"/>
-      </w:pPr>
-      <w:r>
-        <w:t>0 = New</w:t>
-      </w:r>
-    </w:p>
-    <w:p>
-      <w:pPr>
-        <w:pStyle w:val="ListParagraph"/>
-        <w:numPr>
-          <w:ilvl w:val="0"/>
-          <w:numId w:val="1"/>
-        </w:numPr>
-        <w:spacing w:after="0"/>
-        <w:ind w:left="567" w:hanging="283"/>
-      </w:pPr>
-      <w:r>
-        <w:t>1 = Used</w:t>
-      </w:r>
-    </w:p>
-    <w:p>
-      <w:pPr>
-        <w:pStyle w:val="ListParagraph"/>
-        <w:numPr>
-          <w:ilvl w:val="0"/>
-          <w:numId w:val="1"/>
-        </w:numPr>
-        <w:spacing w:after="0"/>
-        <w:ind w:left="284" w:hanging="283"/>
-      </w:pPr>
-      <w:r>
-        <w:t>Mh_produk -&gt; status</w:t>
-      </w:r>
-    </w:p>
-    <w:p>
-      <w:pPr>
-        <w:pStyle w:val="ListParagraph"/>
-        <w:numPr>
-          <w:ilvl w:val="0"/>
-          <w:numId w:val="1"/>
-        </w:numPr>
-        <w:spacing w:after="0"/>
-        <w:ind w:left="567" w:hanging="283"/>
-      </w:pPr>
-      <w:r>
-        <w:t>0 = Terverifikasi</w:t>
-      </w:r>
-    </w:p>
-    <w:p>
-      <w:pPr>
-        <w:pStyle w:val="ListParagraph"/>
-        <w:numPr>
-          <w:ilvl w:val="0"/>
-          <w:numId w:val="1"/>
-        </w:numPr>
-        <w:spacing w:after="0"/>
-        <w:ind w:left="567" w:hanging="283"/>
-      </w:pPr>
-      <w:r>
-        <w:t>1 = Tidak Terverifikasi</w:t>
-      </w:r>
-    </w:p>
-    <w:p>
-      <w:pPr>
-        <w:pStyle w:val="ListParagraph"/>
-        <w:numPr>
-          <w:ilvl w:val="0"/>
-          <w:numId w:val="1"/>
-        </w:numPr>
-        <w:spacing w:after="0"/>
-        <w:ind w:left="567" w:hanging="283"/>
-      </w:pPr>
-      <w:r>
-        <w:t>2 = Proses</w:t>
-      </w:r>
-    </w:p>
-    <w:p>
-      <w:pPr>
-        <w:pStyle w:val="ListParagraph"/>
-        <w:numPr>
-          <w:ilvl w:val="0"/>
-          <w:numId w:val="1"/>
-        </w:numPr>
-        <w:spacing w:after="0"/>
-        <w:ind w:left="567" w:hanging="283"/>
-      </w:pPr>
-      <w:r>
-        <w:t>3</w:t>
-      </w:r>
-      <w:r>
-        <w:t xml:space="preserve"> = Delete</w:t>
-      </w:r>
-    </w:p>
-    <w:p>
-      <w:pPr>
-        <w:pStyle w:val="ListParagraph"/>
-        <w:numPr>
-          <w:ilvl w:val="0"/>
-          <w:numId w:val="1"/>
-        </w:numPr>
-        <w:spacing w:after="0"/>
-        <w:ind w:left="284" w:hanging="284"/>
-      </w:pPr>
-      <w:r>
-        <w:t>H</w:t>
-      </w:r>
-      <w:r>
-        <w:t>trans -&gt; status</w:t>
-      </w:r>
-    </w:p>
-    <w:p>
-      <w:pPr>
-        <w:pStyle w:val="ListParagraph"/>
-        <w:numPr>
-          <w:ilvl w:val="0"/>
-          <w:numId w:val="1"/>
-        </w:numPr>
-        <w:spacing w:after="0"/>
-        <w:ind w:left="567" w:hanging="283"/>
-      </w:pPr>
-      <w:r>
-        <w:t xml:space="preserve">0  = </w:t>
-      </w:r>
-      <w:r>
-        <w:t>baru masuk</w:t>
-      </w:r>
-    </w:p>
-    <w:p>
-      <w:pPr>
-        <w:pStyle w:val="ListParagraph"/>
-        <w:numPr>
-          <w:ilvl w:val="0"/>
-          <w:numId w:val="1"/>
-        </w:numPr>
-        <w:spacing w:after="0"/>
-        <w:ind w:left="567" w:hanging="283"/>
-      </w:pPr>
-      <w:r>
-        <w:t xml:space="preserve">1 = </w:t>
-      </w:r>
-      <w:r>
-        <w:t>sudah isi form</w:t>
-      </w:r>
-    </w:p>
-    <w:p>
-      <w:pPr>
-        <w:pStyle w:val="ListParagraph"/>
-        <w:numPr>
-          <w:ilvl w:val="0"/>
-          <w:numId w:val="1"/>
-        </w:numPr>
-        <w:spacing w:after="0"/>
-        <w:ind w:left="284" w:hanging="284"/>
-      </w:pPr>
-      <w:r>
-        <w:t>Dtrans</w:t>
-      </w:r>
-      <w:r>
-        <w:t xml:space="preserve"> -&gt; status</w:t>
-      </w:r>
-    </w:p>
-    <w:p>
-      <w:pPr>
-        <w:pStyle w:val="ListParagraph"/>
-        <w:numPr>
-          <w:ilvl w:val="0"/>
-          <w:numId w:val="1"/>
-        </w:numPr>
-        <w:spacing w:after="0"/>
-        <w:ind w:left="567" w:hanging="283"/>
-      </w:pPr>
-      <w:r>
-        <w:t>0  = proses</w:t>
-      </w:r>
-    </w:p>
-    <w:p>
-      <w:pPr>
-        <w:pStyle w:val="ListParagraph"/>
-        <w:numPr>
-          <w:ilvl w:val="0"/>
-          <w:numId w:val="1"/>
-        </w:numPr>
-        <w:spacing w:after="0"/>
-        <w:ind w:left="567" w:hanging="283"/>
-      </w:pPr>
-      <w:r>
-        <w:t>1 = accept</w:t>
-      </w:r>
-    </w:p>
-    <w:p>
-      <w:pPr>
-        <w:pStyle w:val="ListParagraph"/>
-        <w:numPr>
-          <w:ilvl w:val="0"/>
-          <w:numId w:val="1"/>
-        </w:numPr>
-        <w:spacing w:after="0"/>
-        <w:ind w:left="567" w:hanging="283"/>
-      </w:pPr>
-      <w:r>
-        <w:lastRenderedPageBreak/>
-        <w:t xml:space="preserve">2 </w:t>
-      </w:r>
-      <w:r>
-        <w:t xml:space="preserve">= </w:t>
-      </w:r>
-      <w:r>
-        <w:t>decline</w:t>
-      </w:r>
-    </w:p>
-    <w:p>
-      <w:pPr>
-        <w:pStyle w:val="ListParagraph"/>
-        <w:numPr>
-          <w:ilvl w:val="0"/>
-          <w:numId w:val="1"/>
-        </w:numPr>
-        <w:spacing w:after="0"/>
-        <w:ind w:left="284" w:hanging="283"/>
-      </w:pPr>
-      <w:r>
-        <w:t>Th_chat</w:t>
-      </w:r>
-      <w:r>
-        <w:t xml:space="preserve"> -&gt; status</w:t>
-      </w:r>
     </w:p>
     <w:p>
       <w:pPr>

</xml_diff>

<commit_message>
ralat Subreport 24 Mei 2020
</commit_message>
<xml_diff>
--- a/Project PCS.docx
+++ b/Project PCS.docx
@@ -33,7 +33,21 @@
         <w:rPr>
           <w:highlight w:val="yellow"/>
         </w:rPr>
-        <w:t xml:space="preserve">Create user penjual </w:t>
+        <w:t xml:space="preserve">Create user </w:t>
+      </w:r>
+      <w:proofErr w:type="spellStart"/>
+      <w:r>
+        <w:rPr>
+          <w:highlight w:val="yellow"/>
+        </w:rPr>
+        <w:t>penjual</w:t>
+      </w:r>
+      <w:proofErr w:type="spellEnd"/>
+      <w:r>
+        <w:rPr>
+          <w:highlight w:val="yellow"/>
+        </w:rPr>
+        <w:t xml:space="preserve"> </w:t>
       </w:r>
     </w:p>
     <w:p>
@@ -73,8 +87,58 @@
         <w:rPr>
           <w:highlight w:val="yellow"/>
         </w:rPr>
-        <w:t>Insert update delete jasa pengiriman beserta diskonnya</w:t>
-      </w:r>
+        <w:t xml:space="preserve">Insert update delete </w:t>
+      </w:r>
+      <w:proofErr w:type="spellStart"/>
+      <w:r>
+        <w:rPr>
+          <w:highlight w:val="yellow"/>
+        </w:rPr>
+        <w:t>jasa</w:t>
+      </w:r>
+      <w:proofErr w:type="spellEnd"/>
+      <w:r>
+        <w:rPr>
+          <w:highlight w:val="yellow"/>
+        </w:rPr>
+        <w:t xml:space="preserve"> </w:t>
+      </w:r>
+      <w:proofErr w:type="spellStart"/>
+      <w:r>
+        <w:rPr>
+          <w:highlight w:val="yellow"/>
+        </w:rPr>
+        <w:t>pengiriman</w:t>
+      </w:r>
+      <w:proofErr w:type="spellEnd"/>
+      <w:r>
+        <w:rPr>
+          <w:highlight w:val="yellow"/>
+        </w:rPr>
+        <w:t xml:space="preserve"> </w:t>
+      </w:r>
+      <w:proofErr w:type="spellStart"/>
+      <w:r>
+        <w:rPr>
+          <w:highlight w:val="yellow"/>
+        </w:rPr>
+        <w:t>beserta</w:t>
+      </w:r>
+      <w:proofErr w:type="spellEnd"/>
+      <w:r>
+        <w:rPr>
+          <w:highlight w:val="yellow"/>
+        </w:rPr>
+        <w:t xml:space="preserve"> </w:t>
+      </w:r>
+      <w:proofErr w:type="spellStart"/>
+      <w:r>
+        <w:rPr>
+          <w:highlight w:val="yellow"/>
+        </w:rPr>
+        <w:t>diskonnya</w:t>
+      </w:r>
+      <w:proofErr w:type="spellEnd"/>
     </w:p>
     <w:p>
       <w:pPr>
@@ -93,8 +157,16 @@
         <w:rPr>
           <w:highlight w:val="yellow"/>
         </w:rPr>
-        <w:t>Insert update delete kategori</w:t>
-      </w:r>
+        <w:t xml:space="preserve">Insert update delete </w:t>
+      </w:r>
+      <w:proofErr w:type="spellStart"/>
+      <w:r>
+        <w:rPr>
+          <w:highlight w:val="yellow"/>
+        </w:rPr>
+        <w:t>kategori</w:t>
+      </w:r>
+      <w:proofErr w:type="spellEnd"/>
     </w:p>
     <w:p>
       <w:pPr>
@@ -113,8 +185,16 @@
         <w:rPr>
           <w:highlight w:val="yellow"/>
         </w:rPr>
-        <w:t>Insert update delete kata larangan</w:t>
-      </w:r>
+        <w:t xml:space="preserve">Insert update delete kata </w:t>
+      </w:r>
+      <w:proofErr w:type="spellStart"/>
+      <w:r>
+        <w:rPr>
+          <w:highlight w:val="yellow"/>
+        </w:rPr>
+        <w:t>larangan</w:t>
+      </w:r>
+      <w:proofErr w:type="spellEnd"/>
     </w:p>
     <w:p>
       <w:pPr>
@@ -125,42 +205,201 @@
         </w:numPr>
         <w:spacing w:after="0"/>
         <w:ind w:left="567" w:hanging="283"/>
-      </w:pPr>
-      <w:r>
-        <w:t xml:space="preserve">Liat laporan </w:t>
-      </w:r>
-      <w:r>
-        <w:t xml:space="preserve">penjualan. </w:t>
-      </w:r>
-      <w:r>
-        <w:t>group by</w:t>
-      </w:r>
-      <w:r>
-        <w:t xml:space="preserve"> penjual</w:t>
-      </w:r>
-      <w:r>
+        <w:rPr>
+          <w:highlight w:val="yellow"/>
+        </w:rPr>
+      </w:pPr>
+      <w:proofErr w:type="spellStart"/>
+      <w:r>
+        <w:rPr>
+          <w:highlight w:val="yellow"/>
+        </w:rPr>
+        <w:t>Liat</w:t>
+      </w:r>
+      <w:proofErr w:type="spellEnd"/>
+      <w:r>
+        <w:rPr>
+          <w:highlight w:val="yellow"/>
+        </w:rPr>
+        <w:t xml:space="preserve"> </w:t>
+      </w:r>
+      <w:proofErr w:type="spellStart"/>
+      <w:r>
+        <w:rPr>
+          <w:highlight w:val="yellow"/>
+        </w:rPr>
+        <w:t>laporan</w:t>
+      </w:r>
+      <w:proofErr w:type="spellEnd"/>
+      <w:r>
+        <w:rPr>
+          <w:highlight w:val="yellow"/>
+        </w:rPr>
+        <w:t xml:space="preserve"> </w:t>
+      </w:r>
+      <w:proofErr w:type="spellStart"/>
+      <w:r>
+        <w:rPr>
+          <w:highlight w:val="yellow"/>
+        </w:rPr>
+        <w:t>penjualan</w:t>
+      </w:r>
+      <w:proofErr w:type="spellEnd"/>
+      <w:r>
+        <w:rPr>
+          <w:highlight w:val="yellow"/>
+        </w:rPr>
+        <w:t xml:space="preserve">. </w:t>
+      </w:r>
+      <w:proofErr w:type="gramStart"/>
+      <w:r>
+        <w:t>group</w:t>
+      </w:r>
+      <w:proofErr w:type="gramEnd"/>
+      <w:r>
+        <w:t xml:space="preserve"> by</w:t>
+      </w:r>
+      <w:r>
+        <w:t xml:space="preserve"> </w:t>
+      </w:r>
+      <w:proofErr w:type="spellStart"/>
+      <w:r>
+        <w:t>penjual</w:t>
+      </w:r>
+      <w:proofErr w:type="spellEnd"/>
+      <w:r>
+        <w:rPr>
+          <w:highlight w:val="yellow"/>
+        </w:rPr>
         <w:t>.</w:t>
       </w:r>
       <w:r>
-        <w:t xml:space="preserve"> </w:t>
-      </w:r>
-      <w:r>
+        <w:rPr>
+          <w:highlight w:val="yellow"/>
+        </w:rPr>
+        <w:t xml:space="preserve"> </w:t>
+      </w:r>
+      <w:r>
+        <w:rPr>
+          <w:highlight w:val="yellow"/>
+        </w:rPr>
         <w:t>Sort</w:t>
       </w:r>
       <w:r>
-        <w:t xml:space="preserve"> </w:t>
-      </w:r>
-      <w:r>
-        <w:t>dari hasil terbanyak. F</w:t>
-      </w:r>
-      <w:r>
+        <w:rPr>
+          <w:highlight w:val="yellow"/>
+        </w:rPr>
+        <w:t xml:space="preserve"> </w:t>
+      </w:r>
+      <w:proofErr w:type="spellStart"/>
+      <w:r>
+        <w:rPr>
+          <w:highlight w:val="yellow"/>
+        </w:rPr>
+        <w:t>dari</w:t>
+      </w:r>
+      <w:proofErr w:type="spellEnd"/>
+      <w:r>
+        <w:rPr>
+          <w:highlight w:val="yellow"/>
+        </w:rPr>
+        <w:t xml:space="preserve"> </w:t>
+      </w:r>
+      <w:proofErr w:type="spellStart"/>
+      <w:r>
+        <w:rPr>
+          <w:highlight w:val="yellow"/>
+        </w:rPr>
+        <w:t>hasil</w:t>
+      </w:r>
+      <w:proofErr w:type="spellEnd"/>
+      <w:r>
+        <w:rPr>
+          <w:highlight w:val="yellow"/>
+        </w:rPr>
+        <w:t xml:space="preserve"> </w:t>
+      </w:r>
+      <w:proofErr w:type="spellStart"/>
+      <w:r>
+        <w:rPr>
+          <w:highlight w:val="yellow"/>
+        </w:rPr>
+        <w:t>terbanyak</w:t>
+      </w:r>
+      <w:proofErr w:type="spellEnd"/>
+      <w:r>
+        <w:rPr>
+          <w:highlight w:val="yellow"/>
+        </w:rPr>
+        <w:t>. F</w:t>
+      </w:r>
+      <w:r>
+        <w:rPr>
+          <w:highlight w:val="yellow"/>
+        </w:rPr>
         <w:t>ilter</w:t>
       </w:r>
       <w:r>
-        <w:t xml:space="preserve"> dari bulan transaksi</w:t>
-      </w:r>
-      <w:r>
-        <w:t xml:space="preserve"> (Diskrit)</w:t>
+        <w:rPr>
+          <w:highlight w:val="yellow"/>
+        </w:rPr>
+        <w:t xml:space="preserve"> </w:t>
+      </w:r>
+      <w:proofErr w:type="spellStart"/>
+      <w:r>
+        <w:rPr>
+          <w:highlight w:val="yellow"/>
+        </w:rPr>
+        <w:t>dari</w:t>
+      </w:r>
+      <w:proofErr w:type="spellEnd"/>
+      <w:r>
+        <w:rPr>
+          <w:highlight w:val="yellow"/>
+        </w:rPr>
+        <w:t xml:space="preserve"> </w:t>
+      </w:r>
+      <w:proofErr w:type="spellStart"/>
+      <w:r>
+        <w:rPr>
+          <w:highlight w:val="yellow"/>
+        </w:rPr>
+        <w:t>bulan</w:t>
+      </w:r>
+      <w:proofErr w:type="spellEnd"/>
+      <w:r>
+        <w:rPr>
+          <w:highlight w:val="yellow"/>
+        </w:rPr>
+        <w:t xml:space="preserve"> </w:t>
+      </w:r>
+      <w:proofErr w:type="spellStart"/>
+      <w:r>
+        <w:rPr>
+          <w:highlight w:val="yellow"/>
+        </w:rPr>
+        <w:t>transaksi</w:t>
+      </w:r>
+      <w:proofErr w:type="spellEnd"/>
+      <w:r>
+        <w:rPr>
+          <w:highlight w:val="yellow"/>
+        </w:rPr>
+        <w:t xml:space="preserve"> (</w:t>
+      </w:r>
+      <w:proofErr w:type="spellStart"/>
+      <w:r>
+        <w:rPr>
+          <w:highlight w:val="yellow"/>
+        </w:rPr>
+        <w:t>Diskrit</w:t>
+      </w:r>
+      <w:proofErr w:type="spellEnd"/>
+      <w:r>
+        <w:rPr>
+          <w:highlight w:val="yellow"/>
+        </w:rPr>
+        <w:t>)</w:t>
       </w:r>
     </w:p>
     <w:p>
@@ -172,45 +411,283 @@
         </w:numPr>
         <w:spacing w:after="0"/>
         <w:ind w:left="567" w:hanging="283"/>
-      </w:pPr>
-      <w:r>
-        <w:t>Liat laporan jasa pengiriman</w:t>
-      </w:r>
-      <w:r>
-        <w:t xml:space="preserve"> </w:t>
-      </w:r>
-      <w:r>
-        <w:t>group by by</w:t>
-      </w:r>
-      <w:r>
-        <w:t xml:space="preserve"> kota pengiriman.</w:t>
-      </w:r>
-      <w:r>
-        <w:t xml:space="preserve"> </w:t>
-      </w:r>
-      <w:r>
+        <w:rPr>
+          <w:highlight w:val="yellow"/>
+        </w:rPr>
+      </w:pPr>
+      <w:proofErr w:type="spellStart"/>
+      <w:r>
+        <w:rPr>
+          <w:highlight w:val="yellow"/>
+        </w:rPr>
+        <w:t>Liat</w:t>
+      </w:r>
+      <w:proofErr w:type="spellEnd"/>
+      <w:r>
+        <w:rPr>
+          <w:highlight w:val="yellow"/>
+        </w:rPr>
+        <w:t xml:space="preserve"> </w:t>
+      </w:r>
+      <w:proofErr w:type="spellStart"/>
+      <w:r>
+        <w:rPr>
+          <w:highlight w:val="yellow"/>
+        </w:rPr>
+        <w:t>laporan</w:t>
+      </w:r>
+      <w:proofErr w:type="spellEnd"/>
+      <w:r>
+        <w:rPr>
+          <w:highlight w:val="yellow"/>
+        </w:rPr>
+        <w:t xml:space="preserve"> </w:t>
+      </w:r>
+      <w:proofErr w:type="spellStart"/>
+      <w:r>
+        <w:rPr>
+          <w:highlight w:val="yellow"/>
+        </w:rPr>
+        <w:t>jasa</w:t>
+      </w:r>
+      <w:proofErr w:type="spellEnd"/>
+      <w:r>
+        <w:rPr>
+          <w:highlight w:val="yellow"/>
+        </w:rPr>
+        <w:t xml:space="preserve"> </w:t>
+      </w:r>
+      <w:proofErr w:type="spellStart"/>
+      <w:r>
+        <w:rPr>
+          <w:highlight w:val="yellow"/>
+        </w:rPr>
+        <w:t>pengiriman</w:t>
+      </w:r>
+      <w:proofErr w:type="spellEnd"/>
+      <w:r>
+        <w:rPr>
+          <w:highlight w:val="yellow"/>
+        </w:rPr>
+        <w:t xml:space="preserve"> </w:t>
+      </w:r>
+      <w:r>
+        <w:t xml:space="preserve">group by </w:t>
+      </w:r>
+      <w:proofErr w:type="spellStart"/>
+      <w:r>
+        <w:t>by</w:t>
+      </w:r>
+      <w:proofErr w:type="spellEnd"/>
+      <w:r>
+        <w:t xml:space="preserve"> </w:t>
+      </w:r>
+      <w:proofErr w:type="spellStart"/>
+      <w:proofErr w:type="gramStart"/>
+      <w:r>
+        <w:t>kota</w:t>
+      </w:r>
+      <w:proofErr w:type="spellEnd"/>
+      <w:proofErr w:type="gramEnd"/>
+      <w:r>
+        <w:t xml:space="preserve"> </w:t>
+      </w:r>
+      <w:proofErr w:type="spellStart"/>
+      <w:r>
+        <w:t>pengiriman</w:t>
+      </w:r>
+      <w:proofErr w:type="spellEnd"/>
+      <w:r>
+        <w:rPr>
+          <w:highlight w:val="yellow"/>
+        </w:rPr>
+        <w:t>.</w:t>
+      </w:r>
+      <w:r>
+        <w:rPr>
+          <w:highlight w:val="yellow"/>
+        </w:rPr>
+        <w:t xml:space="preserve"> </w:t>
+      </w:r>
+      <w:r>
+        <w:rPr>
+          <w:highlight w:val="yellow"/>
+        </w:rPr>
         <w:t>Sort</w:t>
       </w:r>
       <w:r>
-        <w:t xml:space="preserve"> dari yang paling sering dipakai dan kota pengiriman terbanyak</w:t>
-      </w:r>
-      <w:r>
+        <w:rPr>
+          <w:highlight w:val="yellow"/>
+        </w:rPr>
+        <w:t xml:space="preserve"> </w:t>
+      </w:r>
+      <w:proofErr w:type="spellStart"/>
+      <w:r>
+        <w:rPr>
+          <w:highlight w:val="yellow"/>
+        </w:rPr>
+        <w:t>dari</w:t>
+      </w:r>
+      <w:proofErr w:type="spellEnd"/>
+      <w:r>
+        <w:rPr>
+          <w:highlight w:val="yellow"/>
+        </w:rPr>
+        <w:t xml:space="preserve"> yang paling </w:t>
+      </w:r>
+      <w:proofErr w:type="spellStart"/>
+      <w:r>
+        <w:rPr>
+          <w:highlight w:val="yellow"/>
+        </w:rPr>
+        <w:t>sering</w:t>
+      </w:r>
+      <w:proofErr w:type="spellEnd"/>
+      <w:r>
+        <w:rPr>
+          <w:highlight w:val="yellow"/>
+        </w:rPr>
+        <w:t xml:space="preserve"> </w:t>
+      </w:r>
+      <w:proofErr w:type="spellStart"/>
+      <w:r>
+        <w:rPr>
+          <w:highlight w:val="yellow"/>
+        </w:rPr>
+        <w:t>dipakai</w:t>
+      </w:r>
+      <w:proofErr w:type="spellEnd"/>
+      <w:r>
+        <w:rPr>
+          <w:highlight w:val="yellow"/>
+        </w:rPr>
+        <w:t xml:space="preserve"> </w:t>
+      </w:r>
+      <w:proofErr w:type="spellStart"/>
+      <w:r>
+        <w:rPr>
+          <w:highlight w:val="yellow"/>
+        </w:rPr>
+        <w:t>dan</w:t>
+      </w:r>
+      <w:proofErr w:type="spellEnd"/>
+      <w:r>
+        <w:rPr>
+          <w:highlight w:val="yellow"/>
+        </w:rPr>
+        <w:t xml:space="preserve"> </w:t>
+      </w:r>
+      <w:proofErr w:type="spellStart"/>
+      <w:proofErr w:type="gramStart"/>
+      <w:r>
+        <w:rPr>
+          <w:highlight w:val="yellow"/>
+        </w:rPr>
+        <w:t>kota</w:t>
+      </w:r>
+      <w:proofErr w:type="spellEnd"/>
+      <w:proofErr w:type="gramEnd"/>
+      <w:r>
+        <w:rPr>
+          <w:highlight w:val="yellow"/>
+        </w:rPr>
+        <w:t xml:space="preserve"> </w:t>
+      </w:r>
+      <w:proofErr w:type="spellStart"/>
+      <w:r>
+        <w:rPr>
+          <w:highlight w:val="yellow"/>
+        </w:rPr>
+        <w:t>pengiriman</w:t>
+      </w:r>
+      <w:proofErr w:type="spellEnd"/>
+      <w:r>
+        <w:rPr>
+          <w:highlight w:val="yellow"/>
+        </w:rPr>
+        <w:t xml:space="preserve"> </w:t>
+      </w:r>
+      <w:proofErr w:type="spellStart"/>
+      <w:r>
+        <w:rPr>
+          <w:highlight w:val="yellow"/>
+        </w:rPr>
+        <w:t>terbanyak</w:t>
+      </w:r>
+      <w:proofErr w:type="spellEnd"/>
+      <w:r>
+        <w:rPr>
+          <w:highlight w:val="yellow"/>
+        </w:rPr>
         <w:t>. F</w:t>
       </w:r>
       <w:r>
+        <w:rPr>
+          <w:highlight w:val="yellow"/>
+        </w:rPr>
         <w:t xml:space="preserve">ilter </w:t>
       </w:r>
-      <w:r>
-        <w:t xml:space="preserve">dari </w:t>
-      </w:r>
-      <w:r>
+      <w:proofErr w:type="spellStart"/>
+      <w:r>
+        <w:rPr>
+          <w:highlight w:val="yellow"/>
+        </w:rPr>
+        <w:t>dari</w:t>
+      </w:r>
+      <w:proofErr w:type="spellEnd"/>
+      <w:r>
+        <w:rPr>
+          <w:highlight w:val="yellow"/>
+        </w:rPr>
+        <w:t xml:space="preserve"> </w:t>
+      </w:r>
+      <w:proofErr w:type="spellStart"/>
+      <w:r>
+        <w:rPr>
+          <w:highlight w:val="yellow"/>
+        </w:rPr>
         <w:t>bula</w:t>
       </w:r>
       <w:r>
-        <w:t>n transaksi</w:t>
-      </w:r>
-      <w:r>
-        <w:t xml:space="preserve"> (Diskrit)</w:t>
+        <w:rPr>
+          <w:highlight w:val="yellow"/>
+        </w:rPr>
+        <w:t>n</w:t>
+      </w:r>
+      <w:proofErr w:type="spellEnd"/>
+      <w:r>
+        <w:rPr>
+          <w:highlight w:val="yellow"/>
+        </w:rPr>
+        <w:t xml:space="preserve"> </w:t>
+      </w:r>
+      <w:proofErr w:type="spellStart"/>
+      <w:r>
+        <w:rPr>
+          <w:highlight w:val="yellow"/>
+        </w:rPr>
+        <w:t>transaksi</w:t>
+      </w:r>
+      <w:proofErr w:type="spellEnd"/>
+      <w:r>
+        <w:rPr>
+          <w:highlight w:val="yellow"/>
+        </w:rPr>
+        <w:t xml:space="preserve"> (</w:t>
+      </w:r>
+      <w:proofErr w:type="spellStart"/>
+      <w:r>
+        <w:rPr>
+          <w:highlight w:val="yellow"/>
+        </w:rPr>
+        <w:t>Diskrit</w:t>
+      </w:r>
+      <w:proofErr w:type="spellEnd"/>
+      <w:r>
+        <w:rPr>
+          <w:highlight w:val="yellow"/>
+        </w:rPr>
+        <w:t>)</w:t>
       </w:r>
     </w:p>
     <w:p>
@@ -222,34 +699,134 @@
         </w:numPr>
         <w:spacing w:after="0"/>
         <w:ind w:left="567" w:hanging="283"/>
-      </w:pPr>
-      <w:r>
-        <w:t>Liat laporan produk</w:t>
-      </w:r>
-      <w:r>
-        <w:t xml:space="preserve"> terlaris. Filter</w:t>
-      </w:r>
-      <w:r>
-        <w:t xml:space="preserve"> </w:t>
-      </w:r>
-      <w:r>
-        <w:t>kategori yang dipilih</w:t>
-      </w:r>
-      <w:r>
+        <w:rPr>
+          <w:highlight w:val="yellow"/>
+        </w:rPr>
+      </w:pPr>
+      <w:proofErr w:type="spellStart"/>
+      <w:r>
+        <w:rPr>
+          <w:highlight w:val="yellow"/>
+        </w:rPr>
+        <w:t>Liat</w:t>
+      </w:r>
+      <w:proofErr w:type="spellEnd"/>
+      <w:r>
+        <w:rPr>
+          <w:highlight w:val="yellow"/>
+        </w:rPr>
+        <w:t xml:space="preserve"> </w:t>
+      </w:r>
+      <w:proofErr w:type="spellStart"/>
+      <w:r>
+        <w:rPr>
+          <w:highlight w:val="yellow"/>
+        </w:rPr>
+        <w:t>laporan</w:t>
+      </w:r>
+      <w:proofErr w:type="spellEnd"/>
+      <w:r>
+        <w:rPr>
+          <w:highlight w:val="yellow"/>
+        </w:rPr>
+        <w:t xml:space="preserve"> </w:t>
+      </w:r>
+      <w:proofErr w:type="spellStart"/>
+      <w:r>
+        <w:rPr>
+          <w:highlight w:val="yellow"/>
+        </w:rPr>
+        <w:t>produk</w:t>
+      </w:r>
+      <w:proofErr w:type="spellEnd"/>
+      <w:r>
+        <w:rPr>
+          <w:highlight w:val="yellow"/>
+        </w:rPr>
+        <w:t xml:space="preserve"> </w:t>
+      </w:r>
+      <w:proofErr w:type="spellStart"/>
+      <w:r>
+        <w:rPr>
+          <w:highlight w:val="yellow"/>
+        </w:rPr>
+        <w:t>terlaris</w:t>
+      </w:r>
+      <w:proofErr w:type="spellEnd"/>
+      <w:r>
+        <w:rPr>
+          <w:highlight w:val="yellow"/>
+        </w:rPr>
+        <w:t>. Filter</w:t>
+      </w:r>
+      <w:r>
+        <w:rPr>
+          <w:highlight w:val="yellow"/>
+        </w:rPr>
+        <w:t xml:space="preserve"> </w:t>
+      </w:r>
+      <w:proofErr w:type="spellStart"/>
+      <w:r>
+        <w:rPr>
+          <w:highlight w:val="yellow"/>
+        </w:rPr>
+        <w:t>kategori</w:t>
+      </w:r>
+      <w:proofErr w:type="spellEnd"/>
+      <w:r>
+        <w:rPr>
+          <w:highlight w:val="yellow"/>
+        </w:rPr>
+        <w:t xml:space="preserve"> yang </w:t>
+      </w:r>
+      <w:proofErr w:type="spellStart"/>
+      <w:r>
+        <w:rPr>
+          <w:highlight w:val="yellow"/>
+        </w:rPr>
+        <w:t>dipilih</w:t>
+      </w:r>
+      <w:proofErr w:type="spellEnd"/>
+      <w:r>
+        <w:rPr>
+          <w:highlight w:val="yellow"/>
+        </w:rPr>
         <w:t xml:space="preserve">. </w:t>
       </w:r>
       <w:r>
-        <w:t xml:space="preserve"> </w:t>
-      </w:r>
-      <w:r>
-        <w:t>group by</w:t>
+        <w:rPr>
+          <w:highlight w:val="yellow"/>
+        </w:rPr>
+        <w:t xml:space="preserve"> </w:t>
+      </w:r>
+      <w:proofErr w:type="gramStart"/>
+      <w:r>
+        <w:t>group</w:t>
+      </w:r>
+      <w:proofErr w:type="gramEnd"/>
+      <w:r>
+        <w:t xml:space="preserve"> by</w:t>
       </w:r>
       <w:r>
         <w:t xml:space="preserve"> rating</w:t>
       </w:r>
       <w:r>
-        <w:t>. Sort nama</w:t>
-      </w:r>
+        <w:t>.</w:t>
+      </w:r>
+      <w:r>
+        <w:rPr>
+          <w:highlight w:val="yellow"/>
+        </w:rPr>
+        <w:t xml:space="preserve"> Sort </w:t>
+      </w:r>
+      <w:proofErr w:type="spellStart"/>
+      <w:r>
+        <w:rPr>
+          <w:highlight w:val="yellow"/>
+        </w:rPr>
+        <w:t>nama</w:t>
+      </w:r>
+      <w:proofErr w:type="spellEnd"/>
     </w:p>
     <w:p>
       <w:pPr>
@@ -261,14 +838,50 @@
         <w:spacing w:after="0"/>
         <w:ind w:left="567" w:hanging="283"/>
       </w:pPr>
-      <w:r>
-        <w:t>Liat laporan produk yang terblokir</w:t>
-      </w:r>
+      <w:proofErr w:type="spellStart"/>
+      <w:r>
+        <w:t>Liat</w:t>
+      </w:r>
+      <w:proofErr w:type="spellEnd"/>
+      <w:r>
+        <w:t xml:space="preserve"> </w:t>
+      </w:r>
+      <w:proofErr w:type="spellStart"/>
+      <w:r>
+        <w:t>laporan</w:t>
+      </w:r>
+      <w:proofErr w:type="spellEnd"/>
+      <w:r>
+        <w:t xml:space="preserve"> </w:t>
+      </w:r>
+      <w:proofErr w:type="spellStart"/>
+      <w:r>
+        <w:t>produk</w:t>
+      </w:r>
+      <w:proofErr w:type="spellEnd"/>
+      <w:r>
+        <w:t xml:space="preserve"> yang </w:t>
+      </w:r>
+      <w:proofErr w:type="spellStart"/>
+      <w:r>
+        <w:t>terblokir</w:t>
+      </w:r>
+      <w:proofErr w:type="spellEnd"/>
       <w:r>
         <w:t>. Sort</w:t>
       </w:r>
       <w:r>
-        <w:t xml:space="preserve"> nama.</w:t>
+        <w:t xml:space="preserve"> </w:t>
+      </w:r>
+      <w:proofErr w:type="spellStart"/>
+      <w:proofErr w:type="gramStart"/>
+      <w:r>
+        <w:t>nama</w:t>
+      </w:r>
+      <w:proofErr w:type="spellEnd"/>
+      <w:proofErr w:type="gramEnd"/>
+      <w:r>
+        <w:t>.</w:t>
       </w:r>
       <w:r>
         <w:t xml:space="preserve"> </w:t>
@@ -284,9 +897,13 @@
         <w:spacing w:after="0"/>
         <w:ind w:left="284" w:hanging="284"/>
       </w:pPr>
+      <w:proofErr w:type="spellStart"/>
       <w:r>
         <w:t>Penjual</w:t>
       </w:r>
+      <w:bookmarkStart w:id="0" w:name="_GoBack"/>
+      <w:bookmarkEnd w:id="0"/>
+      <w:proofErr w:type="spellEnd"/>
     </w:p>
     <w:p>
       <w:pPr>
@@ -305,8 +922,16 @@
         <w:rPr>
           <w:highlight w:val="yellow"/>
         </w:rPr>
-        <w:t>Insert update delete produk</w:t>
-      </w:r>
+        <w:t xml:space="preserve">Insert update delete </w:t>
+      </w:r>
+      <w:proofErr w:type="spellStart"/>
+      <w:r>
+        <w:rPr>
+          <w:highlight w:val="yellow"/>
+        </w:rPr>
+        <w:t>produk</w:t>
+      </w:r>
+      <w:proofErr w:type="spellEnd"/>
     </w:p>
     <w:p>
       <w:pPr>
@@ -325,8 +950,16 @@
         <w:rPr>
           <w:highlight w:val="yellow"/>
         </w:rPr>
-        <w:t>Tarik saldo</w:t>
-      </w:r>
+        <w:t xml:space="preserve">Tarik </w:t>
+      </w:r>
+      <w:proofErr w:type="spellStart"/>
+      <w:r>
+        <w:rPr>
+          <w:highlight w:val="yellow"/>
+        </w:rPr>
+        <w:t>saldo</w:t>
+      </w:r>
+      <w:proofErr w:type="spellEnd"/>
     </w:p>
     <w:p>
       <w:pPr>
@@ -338,8 +971,13 @@
         <w:spacing w:after="0"/>
         <w:ind w:left="567" w:hanging="283"/>
       </w:pPr>
-      <w:r>
-        <w:t>Balas chat</w:t>
+      <w:proofErr w:type="spellStart"/>
+      <w:r>
+        <w:t>Balas</w:t>
+      </w:r>
+      <w:proofErr w:type="spellEnd"/>
+      <w:r>
+        <w:t xml:space="preserve"> chat</w:t>
       </w:r>
     </w:p>
     <w:p>
@@ -359,8 +997,30 @@
         <w:rPr>
           <w:highlight w:val="yellow"/>
         </w:rPr>
-        <w:t>Accept dan update status pembelian</w:t>
-      </w:r>
+        <w:t xml:space="preserve">Accept </w:t>
+      </w:r>
+      <w:proofErr w:type="spellStart"/>
+      <w:r>
+        <w:rPr>
+          <w:highlight w:val="yellow"/>
+        </w:rPr>
+        <w:t>dan</w:t>
+      </w:r>
+      <w:proofErr w:type="spellEnd"/>
+      <w:r>
+        <w:rPr>
+          <w:highlight w:val="yellow"/>
+        </w:rPr>
+        <w:t xml:space="preserve"> update status </w:t>
+      </w:r>
+      <w:proofErr w:type="spellStart"/>
+      <w:r>
+        <w:rPr>
+          <w:highlight w:val="yellow"/>
+        </w:rPr>
+        <w:t>pembelian</w:t>
+      </w:r>
+      <w:proofErr w:type="spellEnd"/>
     </w:p>
     <w:p>
       <w:pPr>
@@ -372,9 +1032,19 @@
         <w:spacing w:after="0"/>
         <w:ind w:left="567" w:hanging="283"/>
       </w:pPr>
-      <w:r>
-        <w:t>Liat status pembelian</w:t>
-      </w:r>
+      <w:proofErr w:type="spellStart"/>
+      <w:r>
+        <w:t>Liat</w:t>
+      </w:r>
+      <w:proofErr w:type="spellEnd"/>
+      <w:r>
+        <w:t xml:space="preserve"> status </w:t>
+      </w:r>
+      <w:proofErr w:type="spellStart"/>
+      <w:r>
+        <w:t>pembelian</w:t>
+      </w:r>
+      <w:proofErr w:type="spellEnd"/>
     </w:p>
     <w:p>
       <w:pPr>
@@ -386,27 +1056,86 @@
         <w:spacing w:after="0"/>
         <w:ind w:left="567" w:hanging="283"/>
       </w:pPr>
-      <w:r>
-        <w:t xml:space="preserve">Liat </w:t>
-      </w:r>
+      <w:proofErr w:type="spellStart"/>
+      <w:r>
+        <w:t>Liat</w:t>
+      </w:r>
+      <w:proofErr w:type="spellEnd"/>
+      <w:r>
+        <w:t xml:space="preserve"> </w:t>
+      </w:r>
+      <w:proofErr w:type="spellStart"/>
       <w:r>
         <w:t>laporan</w:t>
       </w:r>
-      <w:r>
-        <w:t xml:space="preserve"> </w:t>
-      </w:r>
+      <w:proofErr w:type="spellEnd"/>
+      <w:r>
+        <w:t xml:space="preserve"> </w:t>
+      </w:r>
+      <w:proofErr w:type="spellStart"/>
       <w:r>
         <w:t>penjualan</w:t>
       </w:r>
-      <w:r>
-        <w:t>. Sort dari tanggal transaksi terbaru. F</w:t>
+      <w:proofErr w:type="spellEnd"/>
+      <w:r>
+        <w:t xml:space="preserve">. Sort </w:t>
+      </w:r>
+      <w:proofErr w:type="spellStart"/>
+      <w:r>
+        <w:t>dari</w:t>
+      </w:r>
+      <w:proofErr w:type="spellEnd"/>
+      <w:r>
+        <w:t xml:space="preserve"> </w:t>
+      </w:r>
+      <w:proofErr w:type="spellStart"/>
+      <w:r>
+        <w:t>tanggal</w:t>
+      </w:r>
+      <w:proofErr w:type="spellEnd"/>
+      <w:r>
+        <w:t xml:space="preserve"> </w:t>
+      </w:r>
+      <w:proofErr w:type="spellStart"/>
+      <w:r>
+        <w:t>transaksi</w:t>
+      </w:r>
+      <w:proofErr w:type="spellEnd"/>
+      <w:r>
+        <w:t xml:space="preserve"> </w:t>
+      </w:r>
+      <w:proofErr w:type="spellStart"/>
+      <w:r>
+        <w:t>terbaru</w:t>
+      </w:r>
+      <w:proofErr w:type="spellEnd"/>
+      <w:r>
+        <w:t>. F</w:t>
       </w:r>
       <w:r>
         <w:t xml:space="preserve">ilter </w:t>
       </w:r>
-      <w:r>
-        <w:t>dari tahun transaksi</w:t>
-      </w:r>
+      <w:proofErr w:type="spellStart"/>
+      <w:r>
+        <w:t>dari</w:t>
+      </w:r>
+      <w:proofErr w:type="spellEnd"/>
+      <w:r>
+        <w:t xml:space="preserve"> </w:t>
+      </w:r>
+      <w:proofErr w:type="spellStart"/>
+      <w:r>
+        <w:t>tahun</w:t>
+      </w:r>
+      <w:proofErr w:type="spellEnd"/>
+      <w:r>
+        <w:t xml:space="preserve"> </w:t>
+      </w:r>
+      <w:proofErr w:type="spellStart"/>
+      <w:r>
+        <w:t>transaksi</w:t>
+      </w:r>
+      <w:proofErr w:type="spellEnd"/>
       <w:r>
         <w:t xml:space="preserve"> (Range)</w:t>
       </w:r>
@@ -414,8 +1143,21 @@
         <w:t>.</w:t>
       </w:r>
       <w:r>
-        <w:t xml:space="preserve"> Group by tahun transaksi</w:t>
-      </w:r>
+        <w:t xml:space="preserve"> Group by </w:t>
+      </w:r>
+      <w:proofErr w:type="spellStart"/>
+      <w:r>
+        <w:t>tahun</w:t>
+      </w:r>
+      <w:proofErr w:type="spellEnd"/>
+      <w:r>
+        <w:t xml:space="preserve"> </w:t>
+      </w:r>
+      <w:proofErr w:type="spellStart"/>
+      <w:r>
+        <w:t>transaksi</w:t>
+      </w:r>
+      <w:proofErr w:type="spellEnd"/>
     </w:p>
     <w:p>
       <w:pPr>
@@ -427,17 +1169,85 @@
         <w:spacing w:after="0"/>
         <w:ind w:left="567" w:hanging="283"/>
       </w:pPr>
-      <w:r>
-        <w:t xml:space="preserve">Liat </w:t>
-      </w:r>
+      <w:proofErr w:type="spellStart"/>
+      <w:r>
+        <w:t>Liat</w:t>
+      </w:r>
+      <w:proofErr w:type="spellEnd"/>
+      <w:r>
+        <w:t xml:space="preserve"> </w:t>
+      </w:r>
+      <w:proofErr w:type="spellStart"/>
       <w:r>
         <w:t>laporan</w:t>
       </w:r>
-      <w:r>
-        <w:t xml:space="preserve"> tarik saldo</w:t>
-      </w:r>
-      <w:r>
-        <w:t>. Sort dari tanggal transaksi terbaru. Group by tanggal transaksi.</w:t>
+      <w:proofErr w:type="spellEnd"/>
+      <w:r>
+        <w:t xml:space="preserve"> </w:t>
+      </w:r>
+      <w:proofErr w:type="spellStart"/>
+      <w:r>
+        <w:t>tarik</w:t>
+      </w:r>
+      <w:proofErr w:type="spellEnd"/>
+      <w:r>
+        <w:t xml:space="preserve"> </w:t>
+      </w:r>
+      <w:proofErr w:type="spellStart"/>
+      <w:r>
+        <w:t>saldo</w:t>
+      </w:r>
+      <w:proofErr w:type="spellEnd"/>
+      <w:r>
+        <w:t xml:space="preserve">. Sort </w:t>
+      </w:r>
+      <w:proofErr w:type="spellStart"/>
+      <w:r>
+        <w:t>dari</w:t>
+      </w:r>
+      <w:proofErr w:type="spellEnd"/>
+      <w:r>
+        <w:t xml:space="preserve"> </w:t>
+      </w:r>
+      <w:proofErr w:type="spellStart"/>
+      <w:r>
+        <w:t>tanggal</w:t>
+      </w:r>
+      <w:proofErr w:type="spellEnd"/>
+      <w:r>
+        <w:t xml:space="preserve"> </w:t>
+      </w:r>
+      <w:proofErr w:type="spellStart"/>
+      <w:r>
+        <w:t>transaksi</w:t>
+      </w:r>
+      <w:proofErr w:type="spellEnd"/>
+      <w:r>
+        <w:t xml:space="preserve"> </w:t>
+      </w:r>
+      <w:proofErr w:type="spellStart"/>
+      <w:r>
+        <w:t>terbaru</w:t>
+      </w:r>
+      <w:proofErr w:type="spellEnd"/>
+      <w:r>
+        <w:t xml:space="preserve">. Group by </w:t>
+      </w:r>
+      <w:proofErr w:type="spellStart"/>
+      <w:r>
+        <w:t>tanggal</w:t>
+      </w:r>
+      <w:proofErr w:type="spellEnd"/>
+      <w:r>
+        <w:t xml:space="preserve"> </w:t>
+      </w:r>
+      <w:proofErr w:type="spellStart"/>
+      <w:r>
+        <w:t>transaksi</w:t>
+      </w:r>
+      <w:proofErr w:type="spellEnd"/>
+      <w:r>
+        <w:t>.</w:t>
       </w:r>
     </w:p>
     <w:p>
@@ -457,7 +1267,21 @@
         <w:rPr>
           <w:highlight w:val="yellow"/>
         </w:rPr>
-        <w:t>Change password pertama kali login</w:t>
+        <w:t xml:space="preserve">Change password </w:t>
+      </w:r>
+      <w:proofErr w:type="spellStart"/>
+      <w:r>
+        <w:rPr>
+          <w:highlight w:val="yellow"/>
+        </w:rPr>
+        <w:t>pertama</w:t>
+      </w:r>
+      <w:proofErr w:type="spellEnd"/>
+      <w:r>
+        <w:rPr>
+          <w:highlight w:val="yellow"/>
+        </w:rPr>
+        <w:t xml:space="preserve"> kali login</w:t>
       </w:r>
     </w:p>
     <w:p>
@@ -537,9 +1361,11 @@
         <w:spacing w:after="0"/>
         <w:ind w:left="284" w:hanging="284"/>
       </w:pPr>
+      <w:proofErr w:type="spellStart"/>
       <w:r>
         <w:t>Pembeli</w:t>
       </w:r>
+      <w:proofErr w:type="spellEnd"/>
     </w:p>
     <w:p>
       <w:pPr>
@@ -552,8 +1378,21 @@
         <w:ind w:left="567" w:hanging="283"/>
       </w:pPr>
       <w:r>
-        <w:t>Chat ke penjual</w:t>
-      </w:r>
+        <w:t xml:space="preserve">Chat </w:t>
+      </w:r>
+      <w:proofErr w:type="spellStart"/>
+      <w:r>
+        <w:t>ke</w:t>
+      </w:r>
+      <w:proofErr w:type="spellEnd"/>
+      <w:r>
+        <w:t xml:space="preserve"> </w:t>
+      </w:r>
+      <w:proofErr w:type="spellStart"/>
+      <w:r>
+        <w:t>penjual</w:t>
+      </w:r>
+      <w:proofErr w:type="spellEnd"/>
     </w:p>
     <w:p>
       <w:pPr>
@@ -612,8 +1451,13 @@
         <w:ind w:left="567" w:hanging="283"/>
       </w:pPr>
       <w:r>
-        <w:t>Search produk</w:t>
-      </w:r>
+        <w:t xml:space="preserve">Search </w:t>
+      </w:r>
+      <w:proofErr w:type="spellStart"/>
+      <w:r>
+        <w:t>produk</w:t>
+      </w:r>
+      <w:proofErr w:type="spellEnd"/>
     </w:p>
     <w:p>
       <w:pPr>
@@ -626,10 +1470,39 @@
         <w:ind w:left="567" w:hanging="283"/>
       </w:pPr>
       <w:r>
-        <w:t>Filter produk</w:t>
-      </w:r>
-      <w:r>
-        <w:t xml:space="preserve"> (saat pencarian produk)</w:t>
+        <w:t xml:space="preserve">Filter </w:t>
+      </w:r>
+      <w:proofErr w:type="spellStart"/>
+      <w:r>
+        <w:t>produk</w:t>
+      </w:r>
+      <w:proofErr w:type="spellEnd"/>
+      <w:r>
+        <w:t xml:space="preserve"> (</w:t>
+      </w:r>
+      <w:proofErr w:type="spellStart"/>
+      <w:r>
+        <w:t>saat</w:t>
+      </w:r>
+      <w:proofErr w:type="spellEnd"/>
+      <w:r>
+        <w:t xml:space="preserve"> </w:t>
+      </w:r>
+      <w:proofErr w:type="spellStart"/>
+      <w:r>
+        <w:t>pencarian</w:t>
+      </w:r>
+      <w:proofErr w:type="spellEnd"/>
+      <w:r>
+        <w:t xml:space="preserve"> </w:t>
+      </w:r>
+      <w:proofErr w:type="spellStart"/>
+      <w:r>
+        <w:t>produk</w:t>
+      </w:r>
+      <w:proofErr w:type="spellEnd"/>
+      <w:r>
+        <w:t>)</w:t>
       </w:r>
     </w:p>
     <w:p>
@@ -643,10 +1516,39 @@
         <w:ind w:left="567" w:hanging="283"/>
       </w:pPr>
       <w:r>
-        <w:t>Rating produk</w:t>
-      </w:r>
-      <w:r>
-        <w:t xml:space="preserve"> (setelah barang diterima)</w:t>
+        <w:t xml:space="preserve">Rating </w:t>
+      </w:r>
+      <w:proofErr w:type="spellStart"/>
+      <w:r>
+        <w:t>produk</w:t>
+      </w:r>
+      <w:proofErr w:type="spellEnd"/>
+      <w:r>
+        <w:t xml:space="preserve"> (</w:t>
+      </w:r>
+      <w:proofErr w:type="spellStart"/>
+      <w:r>
+        <w:t>setelah</w:t>
+      </w:r>
+      <w:proofErr w:type="spellEnd"/>
+      <w:r>
+        <w:t xml:space="preserve"> </w:t>
+      </w:r>
+      <w:proofErr w:type="spellStart"/>
+      <w:r>
+        <w:t>barang</w:t>
+      </w:r>
+      <w:proofErr w:type="spellEnd"/>
+      <w:r>
+        <w:t xml:space="preserve"> </w:t>
+      </w:r>
+      <w:proofErr w:type="spellStart"/>
+      <w:r>
+        <w:t>diterima</w:t>
+      </w:r>
+      <w:proofErr w:type="spellEnd"/>
+      <w:r>
+        <w:t>)</w:t>
       </w:r>
     </w:p>
     <w:p>
@@ -659,9 +1561,19 @@
         <w:spacing w:after="0"/>
         <w:ind w:left="567" w:hanging="283"/>
       </w:pPr>
-      <w:r>
-        <w:t>Beli produk</w:t>
-      </w:r>
+      <w:proofErr w:type="spellStart"/>
+      <w:r>
+        <w:t>Beli</w:t>
+      </w:r>
+      <w:proofErr w:type="spellEnd"/>
+      <w:r>
+        <w:t xml:space="preserve"> </w:t>
+      </w:r>
+      <w:proofErr w:type="spellStart"/>
+      <w:r>
+        <w:t>produk</w:t>
+      </w:r>
+      <w:proofErr w:type="spellEnd"/>
     </w:p>
     <w:p>
       <w:pPr>
@@ -693,9 +1605,19 @@
         <w:spacing w:after="0"/>
         <w:ind w:left="567" w:hanging="283"/>
       </w:pPr>
-      <w:r>
-        <w:t>Liat status pembelian</w:t>
-      </w:r>
+      <w:proofErr w:type="spellStart"/>
+      <w:r>
+        <w:t>Liat</w:t>
+      </w:r>
+      <w:proofErr w:type="spellEnd"/>
+      <w:r>
+        <w:t xml:space="preserve"> status </w:t>
+      </w:r>
+      <w:proofErr w:type="spellStart"/>
+      <w:r>
+        <w:t>pembelian</w:t>
+      </w:r>
+      <w:proofErr w:type="spellEnd"/>
     </w:p>
     <w:p>
       <w:pPr>
@@ -707,18 +1629,83 @@
         <w:spacing w:after="0"/>
         <w:ind w:left="567" w:hanging="283"/>
       </w:pPr>
-      <w:r>
-        <w:t xml:space="preserve">Liat </w:t>
-      </w:r>
+      <w:proofErr w:type="spellStart"/>
+      <w:r>
+        <w:t>Liat</w:t>
+      </w:r>
+      <w:proofErr w:type="spellEnd"/>
+      <w:r>
+        <w:t xml:space="preserve"> </w:t>
+      </w:r>
+      <w:proofErr w:type="spellStart"/>
       <w:r>
         <w:t>laporan</w:t>
       </w:r>
-      <w:r>
-        <w:t xml:space="preserve"> pembelian</w:t>
-      </w:r>
-      <w:r>
-        <w:t>. Sort dari tanggal transaksi terbaru. Filter dari tanggal transaksi</w:t>
-      </w:r>
+      <w:proofErr w:type="spellEnd"/>
+      <w:r>
+        <w:t xml:space="preserve"> </w:t>
+      </w:r>
+      <w:proofErr w:type="spellStart"/>
+      <w:r>
+        <w:t>pembelian</w:t>
+      </w:r>
+      <w:proofErr w:type="spellEnd"/>
+      <w:r>
+        <w:t xml:space="preserve">. Sort </w:t>
+      </w:r>
+      <w:proofErr w:type="spellStart"/>
+      <w:r>
+        <w:t>dari</w:t>
+      </w:r>
+      <w:proofErr w:type="spellEnd"/>
+      <w:r>
+        <w:t xml:space="preserve"> </w:t>
+      </w:r>
+      <w:proofErr w:type="spellStart"/>
+      <w:r>
+        <w:t>tanggal</w:t>
+      </w:r>
+      <w:proofErr w:type="spellEnd"/>
+      <w:r>
+        <w:t xml:space="preserve"> </w:t>
+      </w:r>
+      <w:proofErr w:type="spellStart"/>
+      <w:r>
+        <w:t>transaksi</w:t>
+      </w:r>
+      <w:proofErr w:type="spellEnd"/>
+      <w:r>
+        <w:t xml:space="preserve"> </w:t>
+      </w:r>
+      <w:proofErr w:type="spellStart"/>
+      <w:r>
+        <w:t>terbaru</w:t>
+      </w:r>
+      <w:proofErr w:type="spellEnd"/>
+      <w:r>
+        <w:t xml:space="preserve">. Filter </w:t>
+      </w:r>
+      <w:proofErr w:type="spellStart"/>
+      <w:r>
+        <w:t>dari</w:t>
+      </w:r>
+      <w:proofErr w:type="spellEnd"/>
+      <w:r>
+        <w:t xml:space="preserve"> </w:t>
+      </w:r>
+      <w:proofErr w:type="spellStart"/>
+      <w:r>
+        <w:t>tanggal</w:t>
+      </w:r>
+      <w:proofErr w:type="spellEnd"/>
+      <w:r>
+        <w:t xml:space="preserve"> </w:t>
+      </w:r>
+      <w:proofErr w:type="spellStart"/>
+      <w:r>
+        <w:t>transaksi</w:t>
+      </w:r>
+      <w:proofErr w:type="spellEnd"/>
       <w:r>
         <w:t xml:space="preserve"> (Range)</w:t>
       </w:r>
@@ -726,8 +1713,21 @@
         <w:t>.</w:t>
       </w:r>
       <w:r>
-        <w:t xml:space="preserve"> Group by tanggal transaksi</w:t>
-      </w:r>
+        <w:t xml:space="preserve"> Group by </w:t>
+      </w:r>
+      <w:proofErr w:type="spellStart"/>
+      <w:r>
+        <w:t>tanggal</w:t>
+      </w:r>
+      <w:proofErr w:type="spellEnd"/>
+      <w:r>
+        <w:t xml:space="preserve"> </w:t>
+      </w:r>
+      <w:proofErr w:type="spellStart"/>
+      <w:r>
+        <w:t>transaksi</w:t>
+      </w:r>
+      <w:proofErr w:type="spellEnd"/>
     </w:p>
     <w:p>
       <w:pPr>
@@ -739,17 +1739,72 @@
         <w:spacing w:after="0"/>
         <w:ind w:left="567" w:hanging="283"/>
       </w:pPr>
-      <w:r>
-        <w:t xml:space="preserve">Liat </w:t>
-      </w:r>
+      <w:proofErr w:type="spellStart"/>
+      <w:r>
+        <w:t>Liat</w:t>
+      </w:r>
+      <w:proofErr w:type="spellEnd"/>
+      <w:r>
+        <w:t xml:space="preserve"> </w:t>
+      </w:r>
+      <w:proofErr w:type="spellStart"/>
       <w:r>
         <w:t>laporan</w:t>
       </w:r>
+      <w:proofErr w:type="spellEnd"/>
       <w:r>
         <w:t xml:space="preserve"> top up</w:t>
       </w:r>
       <w:r>
-        <w:t>. Sort dari tanggal transaksi terbaru. Group by tanggal transaksi.</w:t>
+        <w:t xml:space="preserve">. Sort </w:t>
+      </w:r>
+      <w:proofErr w:type="spellStart"/>
+      <w:r>
+        <w:t>dari</w:t>
+      </w:r>
+      <w:proofErr w:type="spellEnd"/>
+      <w:r>
+        <w:t xml:space="preserve"> </w:t>
+      </w:r>
+      <w:proofErr w:type="spellStart"/>
+      <w:r>
+        <w:t>tanggal</w:t>
+      </w:r>
+      <w:proofErr w:type="spellEnd"/>
+      <w:r>
+        <w:t xml:space="preserve"> </w:t>
+      </w:r>
+      <w:proofErr w:type="spellStart"/>
+      <w:r>
+        <w:t>transaksi</w:t>
+      </w:r>
+      <w:proofErr w:type="spellEnd"/>
+      <w:r>
+        <w:t xml:space="preserve"> </w:t>
+      </w:r>
+      <w:proofErr w:type="spellStart"/>
+      <w:r>
+        <w:t>terbaru</w:t>
+      </w:r>
+      <w:proofErr w:type="spellEnd"/>
+      <w:r>
+        <w:t xml:space="preserve">. Group by </w:t>
+      </w:r>
+      <w:proofErr w:type="spellStart"/>
+      <w:r>
+        <w:t>tanggal</w:t>
+      </w:r>
+      <w:proofErr w:type="spellEnd"/>
+      <w:r>
+        <w:t xml:space="preserve"> </w:t>
+      </w:r>
+      <w:proofErr w:type="spellStart"/>
+      <w:r>
+        <w:t>transaksi</w:t>
+      </w:r>
+      <w:proofErr w:type="spellEnd"/>
+      <w:r>
+        <w:t>.</w:t>
       </w:r>
     </w:p>
     <w:p>
@@ -822,12 +1877,56 @@
           <w:highlight w:val="yellow"/>
         </w:rPr>
       </w:pPr>
-      <w:r>
-        <w:rPr>
-          <w:highlight w:val="yellow"/>
-        </w:rPr>
-        <w:t>Rekap penjual pembeli yang terdaftar</w:t>
-      </w:r>
+      <w:proofErr w:type="spellStart"/>
+      <w:r>
+        <w:rPr>
+          <w:highlight w:val="yellow"/>
+        </w:rPr>
+        <w:t>Rekap</w:t>
+      </w:r>
+      <w:proofErr w:type="spellEnd"/>
+      <w:r>
+        <w:rPr>
+          <w:highlight w:val="yellow"/>
+        </w:rPr>
+        <w:t xml:space="preserve"> </w:t>
+      </w:r>
+      <w:proofErr w:type="spellStart"/>
+      <w:r>
+        <w:rPr>
+          <w:highlight w:val="yellow"/>
+        </w:rPr>
+        <w:t>penjual</w:t>
+      </w:r>
+      <w:proofErr w:type="spellEnd"/>
+      <w:r>
+        <w:rPr>
+          <w:highlight w:val="yellow"/>
+        </w:rPr>
+        <w:t xml:space="preserve"> </w:t>
+      </w:r>
+      <w:proofErr w:type="spellStart"/>
+      <w:r>
+        <w:rPr>
+          <w:highlight w:val="yellow"/>
+        </w:rPr>
+        <w:t>pembeli</w:t>
+      </w:r>
+      <w:proofErr w:type="spellEnd"/>
+      <w:r>
+        <w:rPr>
+          <w:highlight w:val="yellow"/>
+        </w:rPr>
+        <w:t xml:space="preserve"> yang </w:t>
+      </w:r>
+      <w:proofErr w:type="spellStart"/>
+      <w:r>
+        <w:rPr>
+          <w:highlight w:val="yellow"/>
+        </w:rPr>
+        <w:t>terdaftar</w:t>
+      </w:r>
+      <w:proofErr w:type="spellEnd"/>
       <w:r>
         <w:rPr>
           <w:highlight w:val="yellow"/>
@@ -848,13 +1947,29 @@
           <w:highlight w:val="yellow"/>
         </w:rPr>
       </w:pPr>
+      <w:proofErr w:type="spellStart"/>
       <w:r>
         <w:rPr>
           <w:highlight w:val="yellow"/>
         </w:rPr>
         <w:lastRenderedPageBreak/>
-        <w:t>Rekap delivery yang terdaftar</w:t>
-      </w:r>
+        <w:t>Rekap</w:t>
+      </w:r>
+      <w:proofErr w:type="spellEnd"/>
+      <w:r>
+        <w:rPr>
+          <w:highlight w:val="yellow"/>
+        </w:rPr>
+        <w:t xml:space="preserve"> delivery yang </w:t>
+      </w:r>
+      <w:proofErr w:type="spellStart"/>
+      <w:r>
+        <w:rPr>
+          <w:highlight w:val="yellow"/>
+        </w:rPr>
+        <w:t>terdaftar</w:t>
+      </w:r>
+      <w:proofErr w:type="spellEnd"/>
     </w:p>
     <w:p>
       <w:pPr>
@@ -869,11 +1984,47 @@
           <w:highlight w:val="yellow"/>
         </w:rPr>
       </w:pPr>
-      <w:r>
-        <w:rPr>
-          <w:highlight w:val="yellow"/>
-        </w:rPr>
-        <w:t>Penanda Status Forgot Passwod Penjual.</w:t>
+      <w:proofErr w:type="spellStart"/>
+      <w:r>
+        <w:rPr>
+          <w:highlight w:val="yellow"/>
+        </w:rPr>
+        <w:t>Penanda</w:t>
+      </w:r>
+      <w:proofErr w:type="spellEnd"/>
+      <w:r>
+        <w:rPr>
+          <w:highlight w:val="yellow"/>
+        </w:rPr>
+        <w:t xml:space="preserve"> Status Forgot </w:t>
+      </w:r>
+      <w:proofErr w:type="spellStart"/>
+      <w:r>
+        <w:rPr>
+          <w:highlight w:val="yellow"/>
+        </w:rPr>
+        <w:t>Passwod</w:t>
+      </w:r>
+      <w:proofErr w:type="spellEnd"/>
+      <w:r>
+        <w:rPr>
+          <w:highlight w:val="yellow"/>
+        </w:rPr>
+        <w:t xml:space="preserve"> </w:t>
+      </w:r>
+      <w:proofErr w:type="spellStart"/>
+      <w:r>
+        <w:rPr>
+          <w:highlight w:val="yellow"/>
+        </w:rPr>
+        <w:t>Penjual</w:t>
+      </w:r>
+      <w:proofErr w:type="spellEnd"/>
+      <w:r>
+        <w:rPr>
+          <w:highlight w:val="yellow"/>
+        </w:rPr>
+        <w:t>.</w:t>
       </w:r>
     </w:p>
     <w:p>
@@ -889,12 +2040,28 @@
           <w:highlight w:val="yellow"/>
         </w:rPr>
       </w:pPr>
-      <w:r>
-        <w:rPr>
-          <w:highlight w:val="yellow"/>
-        </w:rPr>
-        <w:t>Verifikasi Produk</w:t>
-      </w:r>
+      <w:proofErr w:type="spellStart"/>
+      <w:r>
+        <w:rPr>
+          <w:highlight w:val="yellow"/>
+        </w:rPr>
+        <w:t>Verifikasi</w:t>
+      </w:r>
+      <w:proofErr w:type="spellEnd"/>
+      <w:r>
+        <w:rPr>
+          <w:highlight w:val="yellow"/>
+        </w:rPr>
+        <w:t xml:space="preserve"> </w:t>
+      </w:r>
+      <w:proofErr w:type="spellStart"/>
+      <w:r>
+        <w:rPr>
+          <w:highlight w:val="yellow"/>
+        </w:rPr>
+        <w:t>Produk</w:t>
+      </w:r>
+      <w:proofErr w:type="spellEnd"/>
     </w:p>
     <w:p>
       <w:pPr>
@@ -920,12 +2087,56 @@
           <w:highlight w:val="yellow"/>
         </w:rPr>
       </w:pPr>
-      <w:r>
-        <w:rPr>
-          <w:highlight w:val="yellow"/>
-        </w:rPr>
-        <w:t>Semua tabel Kecuali transaksi</w:t>
-      </w:r>
+      <w:proofErr w:type="spellStart"/>
+      <w:r>
+        <w:rPr>
+          <w:highlight w:val="yellow"/>
+        </w:rPr>
+        <w:t>Semua</w:t>
+      </w:r>
+      <w:proofErr w:type="spellEnd"/>
+      <w:r>
+        <w:rPr>
+          <w:highlight w:val="yellow"/>
+        </w:rPr>
+        <w:t xml:space="preserve"> </w:t>
+      </w:r>
+      <w:proofErr w:type="spellStart"/>
+      <w:r>
+        <w:rPr>
+          <w:highlight w:val="yellow"/>
+        </w:rPr>
+        <w:t>tabel</w:t>
+      </w:r>
+      <w:proofErr w:type="spellEnd"/>
+      <w:r>
+        <w:rPr>
+          <w:highlight w:val="yellow"/>
+        </w:rPr>
+        <w:t xml:space="preserve"> </w:t>
+      </w:r>
+      <w:proofErr w:type="spellStart"/>
+      <w:r>
+        <w:rPr>
+          <w:highlight w:val="yellow"/>
+        </w:rPr>
+        <w:t>Kecuali</w:t>
+      </w:r>
+      <w:proofErr w:type="spellEnd"/>
+      <w:r>
+        <w:rPr>
+          <w:highlight w:val="yellow"/>
+        </w:rPr>
+        <w:t xml:space="preserve"> </w:t>
+      </w:r>
+      <w:proofErr w:type="spellStart"/>
+      <w:r>
+        <w:rPr>
+          <w:highlight w:val="yellow"/>
+        </w:rPr>
+        <w:t>transaksi</w:t>
+      </w:r>
+      <w:proofErr w:type="spellEnd"/>
       <w:r>
         <w:rPr>
           <w:highlight w:val="yellow"/>
@@ -937,9 +2148,11 @@
       <w:pPr>
         <w:spacing w:after="0"/>
       </w:pPr>
+      <w:proofErr w:type="spellStart"/>
       <w:r>
         <w:t>Subreport</w:t>
       </w:r>
+      <w:proofErr w:type="spellEnd"/>
     </w:p>
     <w:p>
       <w:pPr>
@@ -951,8 +2164,21 @@
         <w:spacing w:after="0"/>
         <w:ind w:left="567" w:hanging="283"/>
       </w:pPr>
-      <w:r>
-        <w:t>Laporan yang memiliki group by</w:t>
+      <w:proofErr w:type="spellStart"/>
+      <w:r>
+        <w:t>Laporan</w:t>
+      </w:r>
+      <w:proofErr w:type="spellEnd"/>
+      <w:r>
+        <w:t xml:space="preserve"> yang </w:t>
+      </w:r>
+      <w:proofErr w:type="spellStart"/>
+      <w:r>
+        <w:t>memiliki</w:t>
+      </w:r>
+      <w:proofErr w:type="spellEnd"/>
+      <w:r>
+        <w:t xml:space="preserve"> group by</w:t>
       </w:r>
       <w:r>
         <w:t>.</w:t>
@@ -976,9 +2202,35 @@
         <w:spacing w:after="0"/>
         <w:ind w:left="567" w:hanging="283"/>
       </w:pPr>
-      <w:r>
-        <w:t>Hitung diskon dari persentase</w:t>
-      </w:r>
+      <w:proofErr w:type="spellStart"/>
+      <w:r>
+        <w:t>Hitung</w:t>
+      </w:r>
+      <w:proofErr w:type="spellEnd"/>
+      <w:r>
+        <w:t xml:space="preserve"> </w:t>
+      </w:r>
+      <w:proofErr w:type="spellStart"/>
+      <w:r>
+        <w:t>diskon</w:t>
+      </w:r>
+      <w:proofErr w:type="spellEnd"/>
+      <w:r>
+        <w:t xml:space="preserve"> </w:t>
+      </w:r>
+      <w:proofErr w:type="spellStart"/>
+      <w:r>
+        <w:t>dari</w:t>
+      </w:r>
+      <w:proofErr w:type="spellEnd"/>
+      <w:r>
+        <w:t xml:space="preserve"> </w:t>
+      </w:r>
+      <w:proofErr w:type="spellStart"/>
+      <w:r>
+        <w:t>persentase</w:t>
+      </w:r>
+      <w:proofErr w:type="spellEnd"/>
       <w:r>
         <w:t>.</w:t>
       </w:r>
@@ -1021,26 +2273,89 @@
         <w:ind w:left="567" w:hanging="283"/>
       </w:pPr>
       <w:r>
-        <w:t>Di report penjual, sum tiap tahun berapa banyak produk terjualnya.</w:t>
-      </w:r>
-    </w:p>
-    <w:p>
-      <w:pPr>
-        <w:spacing w:after="0"/>
-      </w:pPr>
-    </w:p>
-    <w:p>
-      <w:pPr>
-        <w:spacing w:after="0"/>
-      </w:pPr>
-    </w:p>
-    <w:p>
-      <w:pPr>
-        <w:spacing w:after="0"/>
-      </w:pPr>
-      <w:r>
-        <w:t>Catatan :</w:t>
-      </w:r>
+        <w:t xml:space="preserve">Di report </w:t>
+      </w:r>
+      <w:proofErr w:type="spellStart"/>
+      <w:r>
+        <w:t>penjual</w:t>
+      </w:r>
+      <w:proofErr w:type="spellEnd"/>
+      <w:r>
+        <w:t xml:space="preserve">, sum </w:t>
+      </w:r>
+      <w:proofErr w:type="spellStart"/>
+      <w:r>
+        <w:t>tiap</w:t>
+      </w:r>
+      <w:proofErr w:type="spellEnd"/>
+      <w:r>
+        <w:t xml:space="preserve"> </w:t>
+      </w:r>
+      <w:proofErr w:type="spellStart"/>
+      <w:r>
+        <w:t>tahun</w:t>
+      </w:r>
+      <w:proofErr w:type="spellEnd"/>
+      <w:r>
+        <w:t xml:space="preserve"> </w:t>
+      </w:r>
+      <w:proofErr w:type="spellStart"/>
+      <w:r>
+        <w:t>berapa</w:t>
+      </w:r>
+      <w:proofErr w:type="spellEnd"/>
+      <w:r>
+        <w:t xml:space="preserve"> </w:t>
+      </w:r>
+      <w:proofErr w:type="spellStart"/>
+      <w:r>
+        <w:t>banyak</w:t>
+      </w:r>
+      <w:proofErr w:type="spellEnd"/>
+      <w:r>
+        <w:t xml:space="preserve"> </w:t>
+      </w:r>
+      <w:proofErr w:type="spellStart"/>
+      <w:r>
+        <w:t>produk</w:t>
+      </w:r>
+      <w:proofErr w:type="spellEnd"/>
+      <w:r>
+        <w:t xml:space="preserve"> </w:t>
+      </w:r>
+      <w:proofErr w:type="spellStart"/>
+      <w:r>
+        <w:t>terjualnya</w:t>
+      </w:r>
+      <w:proofErr w:type="spellEnd"/>
+      <w:r>
+        <w:t>.</w:t>
+      </w:r>
+    </w:p>
+    <w:p>
+      <w:pPr>
+        <w:spacing w:after="0"/>
+      </w:pPr>
+    </w:p>
+    <w:p>
+      <w:pPr>
+        <w:spacing w:after="0"/>
+      </w:pPr>
+    </w:p>
+    <w:p>
+      <w:pPr>
+        <w:spacing w:after="0"/>
+      </w:pPr>
+      <w:proofErr w:type="spellStart"/>
+      <w:proofErr w:type="gramStart"/>
+      <w:r>
+        <w:t>Catatan</w:t>
+      </w:r>
+      <w:proofErr w:type="spellEnd"/>
+      <w:r>
+        <w:t xml:space="preserve"> :</w:t>
+      </w:r>
+      <w:proofErr w:type="gramEnd"/>
     </w:p>
     <w:p>
       <w:pPr>
@@ -1052,8 +2367,13 @@
         <w:spacing w:after="0"/>
         <w:ind w:left="284" w:hanging="284"/>
       </w:pPr>
-      <w:r>
-        <w:t>Mh_kategori -&gt; status</w:t>
+      <w:proofErr w:type="spellStart"/>
+      <w:r>
+        <w:t>Mh_kategori</w:t>
+      </w:r>
+      <w:proofErr w:type="spellEnd"/>
+      <w:r>
+        <w:t xml:space="preserve"> -&gt; status</w:t>
       </w:r>
     </w:p>
     <w:p>
@@ -1067,8 +2387,13 @@
         <w:ind w:left="567" w:hanging="284"/>
       </w:pPr>
       <w:r>
-        <w:t>0 = aktif</w:t>
-      </w:r>
+        <w:t xml:space="preserve">0 = </w:t>
+      </w:r>
+      <w:proofErr w:type="spellStart"/>
+      <w:r>
+        <w:t>aktif</w:t>
+      </w:r>
+      <w:proofErr w:type="spellEnd"/>
     </w:p>
     <w:p>
       <w:pPr>
@@ -1094,8 +2419,13 @@
         <w:spacing w:after="0"/>
         <w:ind w:left="284" w:hanging="284"/>
       </w:pPr>
-      <w:r>
-        <w:t>Mh_embargo -&gt; status</w:t>
+      <w:proofErr w:type="spellStart"/>
+      <w:r>
+        <w:t>Mh_embargo</w:t>
+      </w:r>
+      <w:proofErr w:type="spellEnd"/>
+      <w:r>
+        <w:t xml:space="preserve"> -&gt; status</w:t>
       </w:r>
     </w:p>
     <w:p>
@@ -1109,8 +2439,13 @@
         <w:ind w:left="567" w:hanging="284"/>
       </w:pPr>
       <w:r>
-        <w:t>0 = aktif</w:t>
-      </w:r>
+        <w:t xml:space="preserve">0 = </w:t>
+      </w:r>
+      <w:proofErr w:type="spellStart"/>
+      <w:r>
+        <w:t>aktif</w:t>
+      </w:r>
+      <w:proofErr w:type="spellEnd"/>
     </w:p>
     <w:p>
       <w:pPr>
@@ -1136,8 +2471,13 @@
         <w:spacing w:after="0"/>
         <w:ind w:left="284" w:hanging="284"/>
       </w:pPr>
-      <w:r>
-        <w:t>Mh_distributor -&gt; status</w:t>
+      <w:proofErr w:type="spellStart"/>
+      <w:r>
+        <w:t>Mh_distributor</w:t>
+      </w:r>
+      <w:proofErr w:type="spellEnd"/>
+      <w:r>
+        <w:t xml:space="preserve"> -&gt; status</w:t>
       </w:r>
     </w:p>
     <w:p>
@@ -1151,8 +2491,13 @@
         <w:ind w:left="567" w:hanging="284"/>
       </w:pPr>
       <w:r>
-        <w:t>0 = aktif</w:t>
-      </w:r>
+        <w:t xml:space="preserve">0 = </w:t>
+      </w:r>
+      <w:proofErr w:type="spellStart"/>
+      <w:r>
+        <w:t>aktif</w:t>
+      </w:r>
+      <w:proofErr w:type="spellEnd"/>
     </w:p>
     <w:p>
       <w:pPr>
@@ -1178,8 +2523,13 @@
         <w:spacing w:after="0"/>
         <w:ind w:left="284" w:hanging="284"/>
       </w:pPr>
-      <w:r>
-        <w:t>Mh_user -&gt; role</w:t>
+      <w:proofErr w:type="spellStart"/>
+      <w:r>
+        <w:t>Mh_user</w:t>
+      </w:r>
+      <w:proofErr w:type="spellEnd"/>
+      <w:r>
+        <w:t xml:space="preserve"> -&gt; role</w:t>
       </w:r>
     </w:p>
     <w:p>
@@ -1207,8 +2557,13 @@
         <w:ind w:left="567" w:hanging="283"/>
       </w:pPr>
       <w:r>
-        <w:t>2 = penjual</w:t>
-      </w:r>
+        <w:t xml:space="preserve">2 = </w:t>
+      </w:r>
+      <w:proofErr w:type="spellStart"/>
+      <w:r>
+        <w:t>penjual</w:t>
+      </w:r>
+      <w:proofErr w:type="spellEnd"/>
     </w:p>
     <w:p>
       <w:pPr>
@@ -1221,8 +2576,13 @@
         <w:ind w:left="567" w:hanging="283"/>
       </w:pPr>
       <w:r>
-        <w:t>3 = pembeli</w:t>
-      </w:r>
+        <w:t xml:space="preserve">3 = </w:t>
+      </w:r>
+      <w:proofErr w:type="spellStart"/>
+      <w:r>
+        <w:t>pembeli</w:t>
+      </w:r>
+      <w:proofErr w:type="spellEnd"/>
     </w:p>
     <w:p>
       <w:pPr>
@@ -1234,8 +2594,13 @@
         <w:spacing w:after="0"/>
         <w:ind w:left="284" w:hanging="284"/>
       </w:pPr>
-      <w:r>
-        <w:t>Mh_user -&gt; status</w:t>
+      <w:proofErr w:type="spellStart"/>
+      <w:r>
+        <w:t>Mh_user</w:t>
+      </w:r>
+      <w:proofErr w:type="spellEnd"/>
+      <w:r>
+        <w:t xml:space="preserve"> -&gt; status</w:t>
       </w:r>
     </w:p>
     <w:p>
@@ -1249,7 +2614,15 @@
         <w:ind w:left="567" w:hanging="283"/>
       </w:pPr>
       <w:r>
-        <w:t>0 = harus change password</w:t>
+        <w:t xml:space="preserve">0 = </w:t>
+      </w:r>
+      <w:proofErr w:type="spellStart"/>
+      <w:r>
+        <w:t>harus</w:t>
+      </w:r>
+      <w:proofErr w:type="spellEnd"/>
+      <w:r>
+        <w:t xml:space="preserve"> change password</w:t>
       </w:r>
     </w:p>
     <w:p>
@@ -1262,9 +2635,19 @@
         <w:spacing w:after="0"/>
         <w:ind w:left="284" w:hanging="283"/>
       </w:pPr>
-      <w:r>
-        <w:t>Mh_produk -&gt; kondisi</w:t>
-      </w:r>
+      <w:proofErr w:type="spellStart"/>
+      <w:r>
+        <w:t>Mh_produk</w:t>
+      </w:r>
+      <w:proofErr w:type="spellEnd"/>
+      <w:r>
+        <w:t xml:space="preserve"> -&gt; </w:t>
+      </w:r>
+      <w:proofErr w:type="spellStart"/>
+      <w:r>
+        <w:t>kondisi</w:t>
+      </w:r>
+      <w:proofErr w:type="spellEnd"/>
     </w:p>
     <w:p>
       <w:pPr>
@@ -1304,8 +2687,13 @@
         <w:spacing w:after="0"/>
         <w:ind w:left="284" w:hanging="283"/>
       </w:pPr>
-      <w:r>
-        <w:t>Mh_produk -&gt; status</w:t>
+      <w:proofErr w:type="spellStart"/>
+      <w:r>
+        <w:t>Mh_produk</w:t>
+      </w:r>
+      <w:proofErr w:type="spellEnd"/>
+      <w:r>
+        <w:t xml:space="preserve"> -&gt; status</w:t>
       </w:r>
     </w:p>
     <w:p>
@@ -1319,8 +2707,13 @@
         <w:ind w:left="567" w:hanging="283"/>
       </w:pPr>
       <w:r>
-        <w:t>0 = Terverifikasi</w:t>
-      </w:r>
+        <w:t xml:space="preserve">0 = </w:t>
+      </w:r>
+      <w:proofErr w:type="spellStart"/>
+      <w:r>
+        <w:t>Terverifikasi</w:t>
+      </w:r>
+      <w:proofErr w:type="spellEnd"/>
     </w:p>
     <w:p>
       <w:pPr>
@@ -1333,8 +2726,21 @@
         <w:ind w:left="567" w:hanging="283"/>
       </w:pPr>
       <w:r>
-        <w:t>1 = Tidak Terverifikasi</w:t>
-      </w:r>
+        <w:t xml:space="preserve">1 = </w:t>
+      </w:r>
+      <w:proofErr w:type="spellStart"/>
+      <w:r>
+        <w:t>Tidak</w:t>
+      </w:r>
+      <w:proofErr w:type="spellEnd"/>
+      <w:r>
+        <w:t xml:space="preserve"> </w:t>
+      </w:r>
+      <w:proofErr w:type="spellStart"/>
+      <w:r>
+        <w:t>Terverifikasi</w:t>
+      </w:r>
+      <w:proofErr w:type="spellEnd"/>
     </w:p>
     <w:p>
       <w:pPr>
@@ -1377,8 +2783,13 @@
         <w:spacing w:after="0"/>
         <w:ind w:left="284" w:hanging="284"/>
       </w:pPr>
-      <w:r>
-        <w:t>Htrans -&gt; status</w:t>
+      <w:proofErr w:type="spellStart"/>
+      <w:r>
+        <w:t>Htrans</w:t>
+      </w:r>
+      <w:proofErr w:type="spellEnd"/>
+      <w:r>
+        <w:t xml:space="preserve"> -&gt; status</w:t>
       </w:r>
     </w:p>
     <w:p>
@@ -1392,8 +2803,21 @@
         <w:ind w:left="567" w:hanging="283"/>
       </w:pPr>
       <w:r>
-        <w:t>0  = baru masuk</w:t>
-      </w:r>
+        <w:t xml:space="preserve">0  = </w:t>
+      </w:r>
+      <w:proofErr w:type="spellStart"/>
+      <w:r>
+        <w:t>baru</w:t>
+      </w:r>
+      <w:proofErr w:type="spellEnd"/>
+      <w:r>
+        <w:t xml:space="preserve"> </w:t>
+      </w:r>
+      <w:proofErr w:type="spellStart"/>
+      <w:r>
+        <w:t>masuk</w:t>
+      </w:r>
+      <w:proofErr w:type="spellEnd"/>
     </w:p>
     <w:p>
       <w:pPr>
@@ -1406,7 +2830,23 @@
         <w:ind w:left="567" w:hanging="283"/>
       </w:pPr>
       <w:r>
-        <w:t>1 = sudah isi form</w:t>
+        <w:t xml:space="preserve">1 = </w:t>
+      </w:r>
+      <w:proofErr w:type="spellStart"/>
+      <w:r>
+        <w:t>sudah</w:t>
+      </w:r>
+      <w:proofErr w:type="spellEnd"/>
+      <w:r>
+        <w:t xml:space="preserve"> </w:t>
+      </w:r>
+      <w:proofErr w:type="spellStart"/>
+      <w:r>
+        <w:t>isi</w:t>
+      </w:r>
+      <w:proofErr w:type="spellEnd"/>
+      <w:r>
+        <w:t xml:space="preserve"> form</w:t>
       </w:r>
     </w:p>
     <w:p>
@@ -1419,9 +2859,11 @@
         <w:spacing w:after="0"/>
         <w:ind w:left="284" w:hanging="284"/>
       </w:pPr>
+      <w:proofErr w:type="spellStart"/>
       <w:r>
         <w:t>Dtrans</w:t>
       </w:r>
+      <w:proofErr w:type="spellEnd"/>
       <w:r>
         <w:t xml:space="preserve"> -&gt; status</w:t>
       </w:r>
@@ -1485,17 +2927,30 @@
         <w:spacing w:after="0"/>
         <w:ind w:left="284" w:hanging="283"/>
       </w:pPr>
+      <w:proofErr w:type="spellStart"/>
       <w:r>
         <w:t>Th_chat</w:t>
       </w:r>
-      <w:r>
-        <w:t xml:space="preserve"> -&gt; status</w:t>
-      </w:r>
-      <w:r>
-        <w:t>B -&gt; statusS</w:t>
-      </w:r>
-      <w:bookmarkStart w:id="0" w:name="_GoBack"/>
-      <w:bookmarkEnd w:id="0"/>
+      <w:proofErr w:type="spellEnd"/>
+      <w:r>
+        <w:t xml:space="preserve"> -&gt; </w:t>
+      </w:r>
+      <w:proofErr w:type="spellStart"/>
+      <w:r>
+        <w:t>status</w:t>
+      </w:r>
+      <w:r>
+        <w:t>B</w:t>
+      </w:r>
+      <w:proofErr w:type="spellEnd"/>
+      <w:r>
+        <w:t xml:space="preserve"> -&gt; </w:t>
+      </w:r>
+      <w:proofErr w:type="spellStart"/>
+      <w:r>
+        <w:t>statusS</w:t>
+      </w:r>
+      <w:proofErr w:type="spellEnd"/>
     </w:p>
     <w:p>
       <w:pPr>
@@ -1508,8 +2963,21 @@
         <w:ind w:left="567" w:hanging="283"/>
       </w:pPr>
       <w:r>
-        <w:t>0 = Masih ada</w:t>
-      </w:r>
+        <w:t xml:space="preserve">0 = </w:t>
+      </w:r>
+      <w:proofErr w:type="spellStart"/>
+      <w:r>
+        <w:t>Masih</w:t>
+      </w:r>
+      <w:proofErr w:type="spellEnd"/>
+      <w:r>
+        <w:t xml:space="preserve"> </w:t>
+      </w:r>
+      <w:proofErr w:type="spellStart"/>
+      <w:r>
+        <w:t>ada</w:t>
+      </w:r>
+      <w:proofErr w:type="spellEnd"/>
     </w:p>
     <w:p>
       <w:pPr>
@@ -1522,8 +2990,13 @@
         <w:ind w:left="567" w:hanging="283"/>
       </w:pPr>
       <w:r>
-        <w:t>1 = dihapus</w:t>
-      </w:r>
+        <w:t xml:space="preserve">1 = </w:t>
+      </w:r>
+      <w:proofErr w:type="spellStart"/>
+      <w:r>
+        <w:t>dihapus</w:t>
+      </w:r>
+      <w:proofErr w:type="spellEnd"/>
     </w:p>
     <w:p>
       <w:pPr>
@@ -1535,12 +3008,19 @@
         <w:spacing w:after="0"/>
         <w:ind w:left="284" w:hanging="284"/>
       </w:pPr>
+      <w:proofErr w:type="spellStart"/>
       <w:r>
         <w:t>Td_chat</w:t>
       </w:r>
-      <w:r>
-        <w:t xml:space="preserve"> -&gt; pengirim</w:t>
-      </w:r>
+      <w:proofErr w:type="spellEnd"/>
+      <w:r>
+        <w:t xml:space="preserve"> -&gt; </w:t>
+      </w:r>
+      <w:proofErr w:type="spellStart"/>
+      <w:r>
+        <w:t>pengirim</w:t>
+      </w:r>
+      <w:proofErr w:type="spellEnd"/>
     </w:p>
     <w:p>
       <w:pPr>
@@ -1553,8 +3033,13 @@
         <w:ind w:left="567" w:hanging="284"/>
       </w:pPr>
       <w:r>
-        <w:t>1 = penjual</w:t>
-      </w:r>
+        <w:t xml:space="preserve">1 = </w:t>
+      </w:r>
+      <w:proofErr w:type="spellStart"/>
+      <w:r>
+        <w:t>penjual</w:t>
+      </w:r>
+      <w:proofErr w:type="spellEnd"/>
     </w:p>
     <w:p>
       <w:pPr>
@@ -1567,8 +3052,13 @@
         <w:ind w:left="567" w:hanging="284"/>
       </w:pPr>
       <w:r>
-        <w:t>2 = pembeli</w:t>
-      </w:r>
+        <w:t xml:space="preserve">2 = </w:t>
+      </w:r>
+      <w:proofErr w:type="spellStart"/>
+      <w:r>
+        <w:t>pembeli</w:t>
+      </w:r>
+      <w:proofErr w:type="spellEnd"/>
     </w:p>
     <w:sectPr>
       <w:pgSz w:w="12240" w:h="15840"/>

</xml_diff>

<commit_message>
4 Report n SubReport Fully Done 3 Admin 1 Seller
</commit_message>
<xml_diff>
--- a/Project PCS.docx
+++ b/Project PCS.docx
@@ -33,7 +33,21 @@
         <w:rPr>
           <w:highlight w:val="yellow"/>
         </w:rPr>
-        <w:t xml:space="preserve">Create user penjual </w:t>
+        <w:t xml:space="preserve">Create user </w:t>
+      </w:r>
+      <w:proofErr w:type="spellStart"/>
+      <w:r>
+        <w:rPr>
+          <w:highlight w:val="yellow"/>
+        </w:rPr>
+        <w:t>penjual</w:t>
+      </w:r>
+      <w:proofErr w:type="spellEnd"/>
+      <w:r>
+        <w:rPr>
+          <w:highlight w:val="yellow"/>
+        </w:rPr>
+        <w:t xml:space="preserve"> </w:t>
       </w:r>
     </w:p>
     <w:p>
@@ -59,8 +73,16 @@
         <w:rPr>
           <w:highlight w:val="yellow"/>
         </w:rPr>
-        <w:t xml:space="preserve"> / Menonaktifkan</w:t>
-      </w:r>
+        <w:t xml:space="preserve"> / </w:t>
+      </w:r>
+      <w:proofErr w:type="spellStart"/>
+      <w:r>
+        <w:rPr>
+          <w:highlight w:val="yellow"/>
+        </w:rPr>
+        <w:t>Menonaktifkan</w:t>
+      </w:r>
+      <w:proofErr w:type="spellEnd"/>
     </w:p>
     <w:p>
       <w:pPr>
@@ -79,8 +101,58 @@
         <w:rPr>
           <w:highlight w:val="yellow"/>
         </w:rPr>
-        <w:t>Insert update delete jasa pengiriman beserta diskonnya</w:t>
-      </w:r>
+        <w:t xml:space="preserve">Insert update delete </w:t>
+      </w:r>
+      <w:proofErr w:type="spellStart"/>
+      <w:r>
+        <w:rPr>
+          <w:highlight w:val="yellow"/>
+        </w:rPr>
+        <w:t>jasa</w:t>
+      </w:r>
+      <w:proofErr w:type="spellEnd"/>
+      <w:r>
+        <w:rPr>
+          <w:highlight w:val="yellow"/>
+        </w:rPr>
+        <w:t xml:space="preserve"> </w:t>
+      </w:r>
+      <w:proofErr w:type="spellStart"/>
+      <w:r>
+        <w:rPr>
+          <w:highlight w:val="yellow"/>
+        </w:rPr>
+        <w:t>pengiriman</w:t>
+      </w:r>
+      <w:proofErr w:type="spellEnd"/>
+      <w:r>
+        <w:rPr>
+          <w:highlight w:val="yellow"/>
+        </w:rPr>
+        <w:t xml:space="preserve"> </w:t>
+      </w:r>
+      <w:proofErr w:type="spellStart"/>
+      <w:r>
+        <w:rPr>
+          <w:highlight w:val="yellow"/>
+        </w:rPr>
+        <w:t>beserta</w:t>
+      </w:r>
+      <w:proofErr w:type="spellEnd"/>
+      <w:r>
+        <w:rPr>
+          <w:highlight w:val="yellow"/>
+        </w:rPr>
+        <w:t xml:space="preserve"> </w:t>
+      </w:r>
+      <w:proofErr w:type="spellStart"/>
+      <w:r>
+        <w:rPr>
+          <w:highlight w:val="yellow"/>
+        </w:rPr>
+        <w:t>diskonnya</w:t>
+      </w:r>
+      <w:proofErr w:type="spellEnd"/>
     </w:p>
     <w:p>
       <w:pPr>
@@ -99,8 +171,16 @@
         <w:rPr>
           <w:highlight w:val="yellow"/>
         </w:rPr>
-        <w:t>Insert update delete kategori</w:t>
-      </w:r>
+        <w:t xml:space="preserve">Insert update delete </w:t>
+      </w:r>
+      <w:proofErr w:type="spellStart"/>
+      <w:r>
+        <w:rPr>
+          <w:highlight w:val="yellow"/>
+        </w:rPr>
+        <w:t>kategori</w:t>
+      </w:r>
+      <w:proofErr w:type="spellEnd"/>
     </w:p>
     <w:p>
       <w:pPr>
@@ -119,8 +199,16 @@
         <w:rPr>
           <w:highlight w:val="yellow"/>
         </w:rPr>
-        <w:t>Insert update delete kata larangan</w:t>
-      </w:r>
+        <w:t xml:space="preserve">Insert update delete kata </w:t>
+      </w:r>
+      <w:proofErr w:type="spellStart"/>
+      <w:r>
+        <w:rPr>
+          <w:highlight w:val="yellow"/>
+        </w:rPr>
+        <w:t>larangan</w:t>
+      </w:r>
+      <w:proofErr w:type="spellEnd"/>
     </w:p>
     <w:p>
       <w:pPr>
@@ -131,62 +219,272 @@
         </w:numPr>
         <w:spacing w:after="0"/>
         <w:ind w:left="567" w:hanging="283"/>
-      </w:pPr>
-      <w:r>
-        <w:t xml:space="preserve">Liat laporan </w:t>
-      </w:r>
-      <w:r>
-        <w:t xml:space="preserve">penjualan. </w:t>
-      </w:r>
-      <w:r>
-        <w:t>group by</w:t>
-      </w:r>
-      <w:r>
-        <w:t xml:space="preserve"> penjual</w:t>
-      </w:r>
-      <w:r>
+        <w:rPr>
+          <w:highlight w:val="yellow"/>
+        </w:rPr>
+      </w:pPr>
+      <w:proofErr w:type="spellStart"/>
+      <w:r>
+        <w:rPr>
+          <w:highlight w:val="yellow"/>
+        </w:rPr>
+        <w:t>Liat</w:t>
+      </w:r>
+      <w:proofErr w:type="spellEnd"/>
+      <w:r>
+        <w:rPr>
+          <w:highlight w:val="yellow"/>
+        </w:rPr>
+        <w:t xml:space="preserve"> </w:t>
+      </w:r>
+      <w:proofErr w:type="spellStart"/>
+      <w:r>
+        <w:rPr>
+          <w:highlight w:val="yellow"/>
+        </w:rPr>
+        <w:t>laporan</w:t>
+      </w:r>
+      <w:proofErr w:type="spellEnd"/>
+      <w:r>
+        <w:rPr>
+          <w:highlight w:val="yellow"/>
+        </w:rPr>
+        <w:t xml:space="preserve"> </w:t>
+      </w:r>
+      <w:proofErr w:type="spellStart"/>
+      <w:r>
+        <w:rPr>
+          <w:highlight w:val="yellow"/>
+        </w:rPr>
+        <w:t>penjualan</w:t>
+      </w:r>
+      <w:proofErr w:type="spellEnd"/>
+      <w:r>
+        <w:rPr>
+          <w:highlight w:val="yellow"/>
+        </w:rPr>
+        <w:t xml:space="preserve">. </w:t>
+      </w:r>
+      <w:proofErr w:type="gramStart"/>
+      <w:r>
+        <w:rPr>
+          <w:highlight w:val="yellow"/>
+        </w:rPr>
+        <w:t>group</w:t>
+      </w:r>
+      <w:proofErr w:type="gramEnd"/>
+      <w:r>
+        <w:rPr>
+          <w:highlight w:val="yellow"/>
+        </w:rPr>
+        <w:t xml:space="preserve"> by</w:t>
+      </w:r>
+      <w:r>
+        <w:rPr>
+          <w:highlight w:val="yellow"/>
+        </w:rPr>
+        <w:t xml:space="preserve"> </w:t>
+      </w:r>
+      <w:proofErr w:type="spellStart"/>
+      <w:r>
+        <w:rPr>
+          <w:highlight w:val="yellow"/>
+        </w:rPr>
+        <w:t>penjual</w:t>
+      </w:r>
+      <w:proofErr w:type="spellEnd"/>
+      <w:r>
+        <w:rPr>
+          <w:highlight w:val="yellow"/>
+        </w:rPr>
         <w:t>.</w:t>
       </w:r>
       <w:r>
-        <w:t xml:space="preserve"> </w:t>
-      </w:r>
-      <w:r>
+        <w:rPr>
+          <w:highlight w:val="yellow"/>
+        </w:rPr>
+        <w:t xml:space="preserve"> </w:t>
+      </w:r>
+      <w:r>
+        <w:rPr>
+          <w:highlight w:val="yellow"/>
+        </w:rPr>
         <w:t>Sort</w:t>
       </w:r>
       <w:r>
-        <w:t xml:space="preserve"> </w:t>
-      </w:r>
-      <w:r>
-        <w:t>dari hasil terbanyak. F</w:t>
-      </w:r>
-      <w:r>
+        <w:rPr>
+          <w:highlight w:val="yellow"/>
+        </w:rPr>
+        <w:t xml:space="preserve"> </w:t>
+      </w:r>
+      <w:proofErr w:type="spellStart"/>
+      <w:r>
+        <w:rPr>
+          <w:highlight w:val="yellow"/>
+        </w:rPr>
+        <w:t>dari</w:t>
+      </w:r>
+      <w:proofErr w:type="spellEnd"/>
+      <w:r>
+        <w:rPr>
+          <w:highlight w:val="yellow"/>
+        </w:rPr>
+        <w:t xml:space="preserve"> </w:t>
+      </w:r>
+      <w:proofErr w:type="spellStart"/>
+      <w:r>
+        <w:rPr>
+          <w:highlight w:val="yellow"/>
+        </w:rPr>
+        <w:t>hasil</w:t>
+      </w:r>
+      <w:proofErr w:type="spellEnd"/>
+      <w:r>
+        <w:rPr>
+          <w:highlight w:val="yellow"/>
+        </w:rPr>
+        <w:t xml:space="preserve"> </w:t>
+      </w:r>
+      <w:proofErr w:type="spellStart"/>
+      <w:r>
+        <w:rPr>
+          <w:highlight w:val="yellow"/>
+        </w:rPr>
+        <w:t>terbanyak</w:t>
+      </w:r>
+      <w:proofErr w:type="spellEnd"/>
+      <w:r>
+        <w:rPr>
+          <w:highlight w:val="yellow"/>
+        </w:rPr>
+        <w:t>. F</w:t>
+      </w:r>
+      <w:r>
+        <w:rPr>
+          <w:highlight w:val="yellow"/>
+        </w:rPr>
         <w:t>ilter</w:t>
       </w:r>
       <w:r>
-        <w:t xml:space="preserve"> dari bulan transaksi</w:t>
-      </w:r>
-      <w:r>
-        <w:t xml:space="preserve"> (Diskrit)</w:t>
-      </w:r>
-    </w:p>
-    <w:p>
-      <w:pPr>
-        <w:pStyle w:val="ListParagraph"/>
-        <w:numPr>
-          <w:ilvl w:val="0"/>
-          <w:numId w:val="2"/>
-        </w:numPr>
-        <w:spacing w:after="0"/>
-        <w:ind w:left="567" w:hanging="283"/>
-      </w:pPr>
-      <w:r>
-        <w:t xml:space="preserve">Liat laporan user yang dibanned / report lebih dari 15 </w:t>
-      </w:r>
-      <w:r>
-        <w:t>pelapor</w:t>
+        <w:rPr>
+          <w:highlight w:val="yellow"/>
+        </w:rPr>
+        <w:t xml:space="preserve"> </w:t>
+      </w:r>
+      <w:proofErr w:type="spellStart"/>
+      <w:r>
+        <w:rPr>
+          <w:highlight w:val="yellow"/>
+        </w:rPr>
+        <w:t>dari</w:t>
+      </w:r>
+      <w:proofErr w:type="spellEnd"/>
+      <w:r>
+        <w:rPr>
+          <w:highlight w:val="yellow"/>
+        </w:rPr>
+        <w:t xml:space="preserve"> </w:t>
+      </w:r>
+      <w:proofErr w:type="spellStart"/>
+      <w:r>
+        <w:rPr>
+          <w:highlight w:val="yellow"/>
+        </w:rPr>
+        <w:t>bulan</w:t>
+      </w:r>
+      <w:proofErr w:type="spellEnd"/>
+      <w:r>
+        <w:rPr>
+          <w:highlight w:val="yellow"/>
+        </w:rPr>
+        <w:t xml:space="preserve"> </w:t>
+      </w:r>
+      <w:proofErr w:type="spellStart"/>
+      <w:r>
+        <w:rPr>
+          <w:highlight w:val="yellow"/>
+        </w:rPr>
+        <w:t>transaksi</w:t>
+      </w:r>
+      <w:proofErr w:type="spellEnd"/>
+      <w:r>
+        <w:rPr>
+          <w:highlight w:val="yellow"/>
+        </w:rPr>
+        <w:t xml:space="preserve"> (</w:t>
+      </w:r>
+      <w:proofErr w:type="spellStart"/>
+      <w:r>
+        <w:rPr>
+          <w:highlight w:val="yellow"/>
+        </w:rPr>
+        <w:t>Diskrit</w:t>
+      </w:r>
+      <w:proofErr w:type="spellEnd"/>
+      <w:r>
+        <w:rPr>
+          <w:highlight w:val="yellow"/>
+        </w:rPr>
+        <w:t>)</w:t>
       </w:r>
       <w:bookmarkStart w:id="0" w:name="_GoBack"/>
       <w:bookmarkEnd w:id="0"/>
+    </w:p>
+    <w:p>
+      <w:pPr>
+        <w:pStyle w:val="ListParagraph"/>
+        <w:numPr>
+          <w:ilvl w:val="0"/>
+          <w:numId w:val="2"/>
+        </w:numPr>
+        <w:spacing w:after="0"/>
+        <w:ind w:left="567" w:hanging="283"/>
+      </w:pPr>
+      <w:proofErr w:type="spellStart"/>
+      <w:r>
+        <w:t>Liat</w:t>
+      </w:r>
+      <w:proofErr w:type="spellEnd"/>
+      <w:r>
+        <w:t xml:space="preserve"> </w:t>
+      </w:r>
+      <w:proofErr w:type="spellStart"/>
+      <w:r>
+        <w:t>laporan</w:t>
+      </w:r>
+      <w:proofErr w:type="spellEnd"/>
+      <w:r>
+        <w:t xml:space="preserve"> user yang </w:t>
+      </w:r>
+      <w:proofErr w:type="spellStart"/>
+      <w:r>
+        <w:t>dibanned</w:t>
+      </w:r>
+      <w:proofErr w:type="spellEnd"/>
+      <w:r>
+        <w:t xml:space="preserve"> / report </w:t>
+      </w:r>
+      <w:proofErr w:type="spellStart"/>
+      <w:r>
+        <w:t>lebih</w:t>
+      </w:r>
+      <w:proofErr w:type="spellEnd"/>
+      <w:r>
+        <w:t xml:space="preserve"> </w:t>
+      </w:r>
+      <w:proofErr w:type="spellStart"/>
+      <w:r>
+        <w:t>dari</w:t>
+      </w:r>
+      <w:proofErr w:type="spellEnd"/>
+      <w:r>
+        <w:t xml:space="preserve"> 15 </w:t>
+      </w:r>
+      <w:proofErr w:type="spellStart"/>
+      <w:r>
+        <w:t>pelapor</w:t>
+      </w:r>
+      <w:proofErr w:type="spellEnd"/>
       <w:r>
         <w:t>.</w:t>
       </w:r>
@@ -200,45 +498,301 @@
         </w:numPr>
         <w:spacing w:after="0"/>
         <w:ind w:left="567" w:hanging="283"/>
-      </w:pPr>
-      <w:r>
-        <w:t>Liat laporan jasa pengiriman</w:t>
-      </w:r>
-      <w:r>
-        <w:t xml:space="preserve"> </w:t>
-      </w:r>
-      <w:r>
-        <w:t>group by by</w:t>
-      </w:r>
-      <w:r>
-        <w:t xml:space="preserve"> kota pengiriman.</w:t>
-      </w:r>
-      <w:r>
-        <w:t xml:space="preserve"> </w:t>
-      </w:r>
-      <w:r>
+        <w:rPr>
+          <w:highlight w:val="yellow"/>
+        </w:rPr>
+      </w:pPr>
+      <w:proofErr w:type="spellStart"/>
+      <w:r>
+        <w:rPr>
+          <w:highlight w:val="yellow"/>
+        </w:rPr>
+        <w:t>Liat</w:t>
+      </w:r>
+      <w:proofErr w:type="spellEnd"/>
+      <w:r>
+        <w:rPr>
+          <w:highlight w:val="yellow"/>
+        </w:rPr>
+        <w:t xml:space="preserve"> </w:t>
+      </w:r>
+      <w:proofErr w:type="spellStart"/>
+      <w:r>
+        <w:rPr>
+          <w:highlight w:val="yellow"/>
+        </w:rPr>
+        <w:t>laporan</w:t>
+      </w:r>
+      <w:proofErr w:type="spellEnd"/>
+      <w:r>
+        <w:rPr>
+          <w:highlight w:val="yellow"/>
+        </w:rPr>
+        <w:t xml:space="preserve"> </w:t>
+      </w:r>
+      <w:proofErr w:type="spellStart"/>
+      <w:r>
+        <w:rPr>
+          <w:highlight w:val="yellow"/>
+        </w:rPr>
+        <w:t>jasa</w:t>
+      </w:r>
+      <w:proofErr w:type="spellEnd"/>
+      <w:r>
+        <w:rPr>
+          <w:highlight w:val="yellow"/>
+        </w:rPr>
+        <w:t xml:space="preserve"> </w:t>
+      </w:r>
+      <w:proofErr w:type="spellStart"/>
+      <w:r>
+        <w:rPr>
+          <w:highlight w:val="yellow"/>
+        </w:rPr>
+        <w:t>pengiriman</w:t>
+      </w:r>
+      <w:proofErr w:type="spellEnd"/>
+      <w:r>
+        <w:rPr>
+          <w:highlight w:val="yellow"/>
+        </w:rPr>
+        <w:t xml:space="preserve"> </w:t>
+      </w:r>
+      <w:r>
+        <w:rPr>
+          <w:highlight w:val="yellow"/>
+        </w:rPr>
+        <w:t xml:space="preserve">group by </w:t>
+      </w:r>
+      <w:proofErr w:type="spellStart"/>
+      <w:r>
+        <w:rPr>
+          <w:highlight w:val="yellow"/>
+        </w:rPr>
+        <w:t>by</w:t>
+      </w:r>
+      <w:proofErr w:type="spellEnd"/>
+      <w:r>
+        <w:rPr>
+          <w:highlight w:val="yellow"/>
+        </w:rPr>
+        <w:t xml:space="preserve"> </w:t>
+      </w:r>
+      <w:proofErr w:type="spellStart"/>
+      <w:proofErr w:type="gramStart"/>
+      <w:r>
+        <w:rPr>
+          <w:highlight w:val="yellow"/>
+        </w:rPr>
+        <w:t>kota</w:t>
+      </w:r>
+      <w:proofErr w:type="spellEnd"/>
+      <w:proofErr w:type="gramEnd"/>
+      <w:r>
+        <w:rPr>
+          <w:highlight w:val="yellow"/>
+        </w:rPr>
+        <w:t xml:space="preserve"> </w:t>
+      </w:r>
+      <w:proofErr w:type="spellStart"/>
+      <w:r>
+        <w:rPr>
+          <w:highlight w:val="yellow"/>
+        </w:rPr>
+        <w:t>pengiriman</w:t>
+      </w:r>
+      <w:proofErr w:type="spellEnd"/>
+      <w:r>
+        <w:rPr>
+          <w:highlight w:val="yellow"/>
+        </w:rPr>
+        <w:t>.</w:t>
+      </w:r>
+      <w:r>
+        <w:rPr>
+          <w:highlight w:val="yellow"/>
+        </w:rPr>
+        <w:t xml:space="preserve"> </w:t>
+      </w:r>
+      <w:r>
+        <w:rPr>
+          <w:highlight w:val="yellow"/>
+        </w:rPr>
         <w:t>Sort</w:t>
       </w:r>
       <w:r>
-        <w:t xml:space="preserve"> dari yang paling sering dipakai dan kota pengiriman terbanyak</w:t>
-      </w:r>
-      <w:r>
+        <w:rPr>
+          <w:highlight w:val="yellow"/>
+        </w:rPr>
+        <w:t xml:space="preserve"> </w:t>
+      </w:r>
+      <w:proofErr w:type="spellStart"/>
+      <w:r>
+        <w:rPr>
+          <w:highlight w:val="yellow"/>
+        </w:rPr>
+        <w:t>dari</w:t>
+      </w:r>
+      <w:proofErr w:type="spellEnd"/>
+      <w:r>
+        <w:rPr>
+          <w:highlight w:val="yellow"/>
+        </w:rPr>
+        <w:t xml:space="preserve"> yang paling </w:t>
+      </w:r>
+      <w:proofErr w:type="spellStart"/>
+      <w:r>
+        <w:rPr>
+          <w:highlight w:val="yellow"/>
+        </w:rPr>
+        <w:t>sering</w:t>
+      </w:r>
+      <w:proofErr w:type="spellEnd"/>
+      <w:r>
+        <w:rPr>
+          <w:highlight w:val="yellow"/>
+        </w:rPr>
+        <w:t xml:space="preserve"> </w:t>
+      </w:r>
+      <w:proofErr w:type="spellStart"/>
+      <w:r>
+        <w:rPr>
+          <w:highlight w:val="yellow"/>
+        </w:rPr>
+        <w:t>dipakai</w:t>
+      </w:r>
+      <w:proofErr w:type="spellEnd"/>
+      <w:r>
+        <w:rPr>
+          <w:highlight w:val="yellow"/>
+        </w:rPr>
+        <w:t xml:space="preserve"> </w:t>
+      </w:r>
+      <w:proofErr w:type="spellStart"/>
+      <w:r>
+        <w:rPr>
+          <w:highlight w:val="yellow"/>
+        </w:rPr>
+        <w:t>dan</w:t>
+      </w:r>
+      <w:proofErr w:type="spellEnd"/>
+      <w:r>
+        <w:rPr>
+          <w:highlight w:val="yellow"/>
+        </w:rPr>
+        <w:t xml:space="preserve"> </w:t>
+      </w:r>
+      <w:proofErr w:type="spellStart"/>
+      <w:proofErr w:type="gramStart"/>
+      <w:r>
+        <w:rPr>
+          <w:highlight w:val="yellow"/>
+        </w:rPr>
+        <w:t>kota</w:t>
+      </w:r>
+      <w:proofErr w:type="spellEnd"/>
+      <w:proofErr w:type="gramEnd"/>
+      <w:r>
+        <w:rPr>
+          <w:highlight w:val="yellow"/>
+        </w:rPr>
+        <w:t xml:space="preserve"> </w:t>
+      </w:r>
+      <w:proofErr w:type="spellStart"/>
+      <w:r>
+        <w:rPr>
+          <w:highlight w:val="yellow"/>
+        </w:rPr>
+        <w:t>pengiriman</w:t>
+      </w:r>
+      <w:proofErr w:type="spellEnd"/>
+      <w:r>
+        <w:rPr>
+          <w:highlight w:val="yellow"/>
+        </w:rPr>
+        <w:t xml:space="preserve"> </w:t>
+      </w:r>
+      <w:proofErr w:type="spellStart"/>
+      <w:r>
+        <w:rPr>
+          <w:highlight w:val="yellow"/>
+        </w:rPr>
+        <w:t>terbanyak</w:t>
+      </w:r>
+      <w:proofErr w:type="spellEnd"/>
+      <w:r>
+        <w:rPr>
+          <w:highlight w:val="yellow"/>
+        </w:rPr>
         <w:t>. F</w:t>
       </w:r>
       <w:r>
+        <w:rPr>
+          <w:highlight w:val="yellow"/>
+        </w:rPr>
         <w:t xml:space="preserve">ilter </w:t>
       </w:r>
-      <w:r>
-        <w:t xml:space="preserve">dari </w:t>
-      </w:r>
-      <w:r>
+      <w:proofErr w:type="spellStart"/>
+      <w:r>
+        <w:rPr>
+          <w:highlight w:val="yellow"/>
+        </w:rPr>
+        <w:t>dari</w:t>
+      </w:r>
+      <w:proofErr w:type="spellEnd"/>
+      <w:r>
+        <w:rPr>
+          <w:highlight w:val="yellow"/>
+        </w:rPr>
+        <w:t xml:space="preserve"> </w:t>
+      </w:r>
+      <w:proofErr w:type="spellStart"/>
+      <w:r>
+        <w:rPr>
+          <w:highlight w:val="yellow"/>
+        </w:rPr>
         <w:t>bula</w:t>
       </w:r>
       <w:r>
-        <w:t>n transaksi</w:t>
-      </w:r>
-      <w:r>
-        <w:t xml:space="preserve"> (Diskrit)</w:t>
+        <w:rPr>
+          <w:highlight w:val="yellow"/>
+        </w:rPr>
+        <w:t>n</w:t>
+      </w:r>
+      <w:proofErr w:type="spellEnd"/>
+      <w:r>
+        <w:rPr>
+          <w:highlight w:val="yellow"/>
+        </w:rPr>
+        <w:t xml:space="preserve"> </w:t>
+      </w:r>
+      <w:proofErr w:type="spellStart"/>
+      <w:r>
+        <w:rPr>
+          <w:highlight w:val="yellow"/>
+        </w:rPr>
+        <w:t>transaksi</w:t>
+      </w:r>
+      <w:proofErr w:type="spellEnd"/>
+      <w:r>
+        <w:rPr>
+          <w:highlight w:val="yellow"/>
+        </w:rPr>
+        <w:t xml:space="preserve"> (</w:t>
+      </w:r>
+      <w:proofErr w:type="spellStart"/>
+      <w:r>
+        <w:rPr>
+          <w:highlight w:val="yellow"/>
+        </w:rPr>
+        <w:t>Diskrit</w:t>
+      </w:r>
+      <w:proofErr w:type="spellEnd"/>
+      <w:r>
+        <w:rPr>
+          <w:highlight w:val="yellow"/>
+        </w:rPr>
+        <w:t>)</w:t>
       </w:r>
     </w:p>
     <w:p>
@@ -250,34 +804,140 @@
         </w:numPr>
         <w:spacing w:after="0"/>
         <w:ind w:left="567" w:hanging="283"/>
-      </w:pPr>
-      <w:r>
-        <w:t>Liat laporan produk</w:t>
-      </w:r>
-      <w:r>
-        <w:t xml:space="preserve"> terlaris. Filter</w:t>
-      </w:r>
-      <w:r>
-        <w:t xml:space="preserve"> </w:t>
-      </w:r>
-      <w:r>
-        <w:t>kategori yang dipilih</w:t>
-      </w:r>
-      <w:r>
+        <w:rPr>
+          <w:highlight w:val="yellow"/>
+        </w:rPr>
+      </w:pPr>
+      <w:proofErr w:type="spellStart"/>
+      <w:r>
+        <w:rPr>
+          <w:highlight w:val="yellow"/>
+        </w:rPr>
+        <w:t>Liat</w:t>
+      </w:r>
+      <w:proofErr w:type="spellEnd"/>
+      <w:r>
+        <w:rPr>
+          <w:highlight w:val="yellow"/>
+        </w:rPr>
+        <w:t xml:space="preserve"> </w:t>
+      </w:r>
+      <w:proofErr w:type="spellStart"/>
+      <w:r>
+        <w:rPr>
+          <w:highlight w:val="yellow"/>
+        </w:rPr>
+        <w:t>laporan</w:t>
+      </w:r>
+      <w:proofErr w:type="spellEnd"/>
+      <w:r>
+        <w:rPr>
+          <w:highlight w:val="yellow"/>
+        </w:rPr>
+        <w:t xml:space="preserve"> </w:t>
+      </w:r>
+      <w:proofErr w:type="spellStart"/>
+      <w:r>
+        <w:rPr>
+          <w:highlight w:val="yellow"/>
+        </w:rPr>
+        <w:t>produk</w:t>
+      </w:r>
+      <w:proofErr w:type="spellEnd"/>
+      <w:r>
+        <w:rPr>
+          <w:highlight w:val="yellow"/>
+        </w:rPr>
+        <w:t xml:space="preserve"> </w:t>
+      </w:r>
+      <w:proofErr w:type="spellStart"/>
+      <w:r>
+        <w:rPr>
+          <w:highlight w:val="yellow"/>
+        </w:rPr>
+        <w:t>terlaris</w:t>
+      </w:r>
+      <w:proofErr w:type="spellEnd"/>
+      <w:r>
+        <w:rPr>
+          <w:highlight w:val="yellow"/>
+        </w:rPr>
+        <w:t>. Filter</w:t>
+      </w:r>
+      <w:r>
+        <w:rPr>
+          <w:highlight w:val="yellow"/>
+        </w:rPr>
+        <w:t xml:space="preserve"> </w:t>
+      </w:r>
+      <w:proofErr w:type="spellStart"/>
+      <w:r>
+        <w:rPr>
+          <w:highlight w:val="yellow"/>
+        </w:rPr>
+        <w:t>kategori</w:t>
+      </w:r>
+      <w:proofErr w:type="spellEnd"/>
+      <w:r>
+        <w:rPr>
+          <w:highlight w:val="yellow"/>
+        </w:rPr>
+        <w:t xml:space="preserve"> yang </w:t>
+      </w:r>
+      <w:proofErr w:type="spellStart"/>
+      <w:r>
+        <w:rPr>
+          <w:highlight w:val="yellow"/>
+        </w:rPr>
+        <w:t>dipilih</w:t>
+      </w:r>
+      <w:proofErr w:type="spellEnd"/>
+      <w:r>
+        <w:rPr>
+          <w:highlight w:val="yellow"/>
+        </w:rPr>
         <w:t xml:space="preserve">. </w:t>
       </w:r>
       <w:r>
-        <w:t xml:space="preserve"> </w:t>
-      </w:r>
-      <w:r>
-        <w:t>group by</w:t>
-      </w:r>
-      <w:r>
+        <w:rPr>
+          <w:highlight w:val="yellow"/>
+        </w:rPr>
+        <w:t xml:space="preserve"> </w:t>
+      </w:r>
+      <w:proofErr w:type="gramStart"/>
+      <w:r>
+        <w:rPr>
+          <w:highlight w:val="yellow"/>
+        </w:rPr>
+        <w:t>group</w:t>
+      </w:r>
+      <w:proofErr w:type="gramEnd"/>
+      <w:r>
+        <w:rPr>
+          <w:highlight w:val="yellow"/>
+        </w:rPr>
+        <w:t xml:space="preserve"> by</w:t>
+      </w:r>
+      <w:r>
+        <w:rPr>
+          <w:highlight w:val="yellow"/>
+        </w:rPr>
         <w:t xml:space="preserve"> rating</w:t>
       </w:r>
       <w:r>
-        <w:t>. Sort nama</w:t>
-      </w:r>
+        <w:rPr>
+          <w:highlight w:val="yellow"/>
+        </w:rPr>
+        <w:t xml:space="preserve">. Sort </w:t>
+      </w:r>
+      <w:proofErr w:type="spellStart"/>
+      <w:r>
+        <w:rPr>
+          <w:highlight w:val="yellow"/>
+        </w:rPr>
+        <w:t>nama</w:t>
+      </w:r>
+      <w:proofErr w:type="spellEnd"/>
     </w:p>
     <w:p>
       <w:pPr>
@@ -289,14 +949,50 @@
         <w:spacing w:after="0"/>
         <w:ind w:left="567" w:hanging="283"/>
       </w:pPr>
-      <w:r>
-        <w:t>Liat laporan produk yang terblokir</w:t>
-      </w:r>
+      <w:proofErr w:type="spellStart"/>
+      <w:r>
+        <w:t>Liat</w:t>
+      </w:r>
+      <w:proofErr w:type="spellEnd"/>
+      <w:r>
+        <w:t xml:space="preserve"> </w:t>
+      </w:r>
+      <w:proofErr w:type="spellStart"/>
+      <w:r>
+        <w:t>laporan</w:t>
+      </w:r>
+      <w:proofErr w:type="spellEnd"/>
+      <w:r>
+        <w:t xml:space="preserve"> </w:t>
+      </w:r>
+      <w:proofErr w:type="spellStart"/>
+      <w:r>
+        <w:t>produk</w:t>
+      </w:r>
+      <w:proofErr w:type="spellEnd"/>
+      <w:r>
+        <w:t xml:space="preserve"> yang </w:t>
+      </w:r>
+      <w:proofErr w:type="spellStart"/>
+      <w:r>
+        <w:t>terblokir</w:t>
+      </w:r>
+      <w:proofErr w:type="spellEnd"/>
       <w:r>
         <w:t>. Sort</w:t>
       </w:r>
       <w:r>
-        <w:t xml:space="preserve"> nama.</w:t>
+        <w:t xml:space="preserve"> </w:t>
+      </w:r>
+      <w:proofErr w:type="spellStart"/>
+      <w:proofErr w:type="gramStart"/>
+      <w:r>
+        <w:t>nama</w:t>
+      </w:r>
+      <w:proofErr w:type="spellEnd"/>
+      <w:proofErr w:type="gramEnd"/>
+      <w:r>
+        <w:t>.</w:t>
       </w:r>
       <w:r>
         <w:t xml:space="preserve"> </w:t>
@@ -312,9 +1008,11 @@
         <w:spacing w:after="0"/>
         <w:ind w:left="284" w:hanging="284"/>
       </w:pPr>
+      <w:proofErr w:type="spellStart"/>
       <w:r>
         <w:t>Penjual</w:t>
       </w:r>
+      <w:proofErr w:type="spellEnd"/>
     </w:p>
     <w:p>
       <w:pPr>
@@ -333,8 +1031,16 @@
         <w:rPr>
           <w:highlight w:val="yellow"/>
         </w:rPr>
-        <w:t>Insert update delete produk</w:t>
-      </w:r>
+        <w:t xml:space="preserve">Insert update delete </w:t>
+      </w:r>
+      <w:proofErr w:type="spellStart"/>
+      <w:r>
+        <w:rPr>
+          <w:highlight w:val="yellow"/>
+        </w:rPr>
+        <w:t>produk</w:t>
+      </w:r>
+      <w:proofErr w:type="spellEnd"/>
     </w:p>
     <w:p>
       <w:pPr>
@@ -353,8 +1059,16 @@
         <w:rPr>
           <w:highlight w:val="yellow"/>
         </w:rPr>
-        <w:t>Tarik Saldo</w:t>
-      </w:r>
+        <w:t xml:space="preserve">Tarik </w:t>
+      </w:r>
+      <w:proofErr w:type="spellStart"/>
+      <w:r>
+        <w:rPr>
+          <w:highlight w:val="yellow"/>
+        </w:rPr>
+        <w:t>Saldo</w:t>
+      </w:r>
+      <w:proofErr w:type="spellEnd"/>
     </w:p>
     <w:p>
       <w:pPr>
@@ -369,11 +1083,19 @@
           <w:highlight w:val="yellow"/>
         </w:rPr>
       </w:pPr>
-      <w:r>
-        <w:rPr>
-          <w:highlight w:val="yellow"/>
-        </w:rPr>
-        <w:t>Balas Chat</w:t>
+      <w:proofErr w:type="spellStart"/>
+      <w:r>
+        <w:rPr>
+          <w:highlight w:val="yellow"/>
+        </w:rPr>
+        <w:t>Balas</w:t>
+      </w:r>
+      <w:proofErr w:type="spellEnd"/>
+      <w:r>
+        <w:rPr>
+          <w:highlight w:val="yellow"/>
+        </w:rPr>
+        <w:t xml:space="preserve"> Chat</w:t>
       </w:r>
     </w:p>
     <w:p>
@@ -427,12 +1149,14 @@
         </w:rPr>
         <w:t xml:space="preserve"> </w:t>
       </w:r>
+      <w:proofErr w:type="spellStart"/>
       <w:r>
         <w:rPr>
           <w:highlight w:val="yellow"/>
         </w:rPr>
         <w:t>pemesanan</w:t>
       </w:r>
+      <w:proofErr w:type="spellEnd"/>
     </w:p>
     <w:p>
       <w:pPr>
@@ -447,12 +1171,28 @@
           <w:highlight w:val="yellow"/>
         </w:rPr>
       </w:pPr>
-      <w:r>
-        <w:rPr>
-          <w:highlight w:val="yellow"/>
-        </w:rPr>
-        <w:t>Liat status pembelian</w:t>
-      </w:r>
+      <w:proofErr w:type="spellStart"/>
+      <w:r>
+        <w:rPr>
+          <w:highlight w:val="yellow"/>
+        </w:rPr>
+        <w:t>Liat</w:t>
+      </w:r>
+      <w:proofErr w:type="spellEnd"/>
+      <w:r>
+        <w:rPr>
+          <w:highlight w:val="yellow"/>
+        </w:rPr>
+        <w:t xml:space="preserve"> status </w:t>
+      </w:r>
+      <w:proofErr w:type="spellStart"/>
+      <w:r>
+        <w:rPr>
+          <w:highlight w:val="yellow"/>
+        </w:rPr>
+        <w:t>pembelian</w:t>
+      </w:r>
+      <w:proofErr w:type="spellEnd"/>
     </w:p>
     <w:p>
       <w:pPr>
@@ -463,37 +1203,190 @@
         </w:numPr>
         <w:spacing w:after="0"/>
         <w:ind w:left="567" w:hanging="283"/>
-      </w:pPr>
-      <w:r>
-        <w:t xml:space="preserve">Liat </w:t>
-      </w:r>
-      <w:r>
+        <w:rPr>
+          <w:highlight w:val="yellow"/>
+        </w:rPr>
+      </w:pPr>
+      <w:proofErr w:type="spellStart"/>
+      <w:r>
+        <w:rPr>
+          <w:highlight w:val="yellow"/>
+        </w:rPr>
+        <w:t>Liat</w:t>
+      </w:r>
+      <w:proofErr w:type="spellEnd"/>
+      <w:r>
+        <w:rPr>
+          <w:highlight w:val="yellow"/>
+        </w:rPr>
+        <w:t xml:space="preserve"> </w:t>
+      </w:r>
+      <w:proofErr w:type="spellStart"/>
+      <w:r>
+        <w:rPr>
+          <w:highlight w:val="yellow"/>
+        </w:rPr>
         <w:t>laporan</w:t>
       </w:r>
-      <w:r>
-        <w:t xml:space="preserve"> </w:t>
-      </w:r>
-      <w:r>
+      <w:proofErr w:type="spellEnd"/>
+      <w:r>
+        <w:rPr>
+          <w:highlight w:val="yellow"/>
+        </w:rPr>
+        <w:t xml:space="preserve"> </w:t>
+      </w:r>
+      <w:proofErr w:type="spellStart"/>
+      <w:r>
+        <w:rPr>
+          <w:highlight w:val="yellow"/>
+        </w:rPr>
         <w:t>penjualan</w:t>
       </w:r>
-      <w:r>
-        <w:t>. Sort dari tanggal transaksi terbaru. F</w:t>
-      </w:r>
-      <w:r>
+      <w:proofErr w:type="spellEnd"/>
+      <w:r>
+        <w:rPr>
+          <w:highlight w:val="yellow"/>
+        </w:rPr>
+        <w:t xml:space="preserve">. Sort </w:t>
+      </w:r>
+      <w:proofErr w:type="spellStart"/>
+      <w:r>
+        <w:rPr>
+          <w:highlight w:val="yellow"/>
+        </w:rPr>
+        <w:t>dari</w:t>
+      </w:r>
+      <w:proofErr w:type="spellEnd"/>
+      <w:r>
+        <w:rPr>
+          <w:highlight w:val="yellow"/>
+        </w:rPr>
+        <w:t xml:space="preserve"> </w:t>
+      </w:r>
+      <w:proofErr w:type="spellStart"/>
+      <w:r>
+        <w:rPr>
+          <w:highlight w:val="yellow"/>
+        </w:rPr>
+        <w:t>tanggal</w:t>
+      </w:r>
+      <w:proofErr w:type="spellEnd"/>
+      <w:r>
+        <w:rPr>
+          <w:highlight w:val="yellow"/>
+        </w:rPr>
+        <w:t xml:space="preserve"> </w:t>
+      </w:r>
+      <w:proofErr w:type="spellStart"/>
+      <w:r>
+        <w:rPr>
+          <w:highlight w:val="yellow"/>
+        </w:rPr>
+        <w:t>transaksi</w:t>
+      </w:r>
+      <w:proofErr w:type="spellEnd"/>
+      <w:r>
+        <w:rPr>
+          <w:highlight w:val="yellow"/>
+        </w:rPr>
+        <w:t xml:space="preserve"> </w:t>
+      </w:r>
+      <w:proofErr w:type="spellStart"/>
+      <w:r>
+        <w:rPr>
+          <w:highlight w:val="yellow"/>
+        </w:rPr>
+        <w:t>terbaru</w:t>
+      </w:r>
+      <w:proofErr w:type="spellEnd"/>
+      <w:r>
+        <w:rPr>
+          <w:highlight w:val="yellow"/>
+        </w:rPr>
+        <w:t>. F</w:t>
+      </w:r>
+      <w:r>
+        <w:rPr>
+          <w:highlight w:val="yellow"/>
+        </w:rPr>
         <w:t xml:space="preserve">ilter </w:t>
       </w:r>
-      <w:r>
-        <w:t>dari tahun transaksi</w:t>
-      </w:r>
-      <w:r>
+      <w:proofErr w:type="spellStart"/>
+      <w:r>
+        <w:rPr>
+          <w:highlight w:val="yellow"/>
+        </w:rPr>
+        <w:t>dari</w:t>
+      </w:r>
+      <w:proofErr w:type="spellEnd"/>
+      <w:r>
+        <w:rPr>
+          <w:highlight w:val="yellow"/>
+        </w:rPr>
+        <w:t xml:space="preserve"> </w:t>
+      </w:r>
+      <w:proofErr w:type="spellStart"/>
+      <w:r>
+        <w:rPr>
+          <w:highlight w:val="yellow"/>
+        </w:rPr>
+        <w:t>tahun</w:t>
+      </w:r>
+      <w:proofErr w:type="spellEnd"/>
+      <w:r>
+        <w:rPr>
+          <w:highlight w:val="yellow"/>
+        </w:rPr>
+        <w:t xml:space="preserve"> </w:t>
+      </w:r>
+      <w:proofErr w:type="spellStart"/>
+      <w:r>
+        <w:rPr>
+          <w:highlight w:val="yellow"/>
+        </w:rPr>
+        <w:t>transaksi</w:t>
+      </w:r>
+      <w:proofErr w:type="spellEnd"/>
+      <w:r>
+        <w:rPr>
+          <w:highlight w:val="yellow"/>
+        </w:rPr>
         <w:t xml:space="preserve"> (Range)</w:t>
       </w:r>
       <w:r>
+        <w:rPr>
+          <w:highlight w:val="yellow"/>
+        </w:rPr>
         <w:t>.</w:t>
       </w:r>
       <w:r>
-        <w:t xml:space="preserve"> Group by tahun transaksi</w:t>
-      </w:r>
+        <w:rPr>
+          <w:highlight w:val="yellow"/>
+        </w:rPr>
+        <w:t xml:space="preserve"> Group by </w:t>
+      </w:r>
+      <w:proofErr w:type="spellStart"/>
+      <w:r>
+        <w:rPr>
+          <w:highlight w:val="yellow"/>
+        </w:rPr>
+        <w:t>tahun</w:t>
+      </w:r>
+      <w:proofErr w:type="spellEnd"/>
+      <w:r>
+        <w:rPr>
+          <w:highlight w:val="yellow"/>
+        </w:rPr>
+        <w:t xml:space="preserve"> </w:t>
+      </w:r>
+      <w:proofErr w:type="spellStart"/>
+      <w:r>
+        <w:rPr>
+          <w:highlight w:val="yellow"/>
+        </w:rPr>
+        <w:t>transaksi</w:t>
+      </w:r>
+      <w:proofErr w:type="spellEnd"/>
     </w:p>
     <w:p>
       <w:pPr>
@@ -505,17 +1398,85 @@
         <w:spacing w:after="0"/>
         <w:ind w:left="567" w:hanging="283"/>
       </w:pPr>
-      <w:r>
-        <w:t xml:space="preserve">Liat </w:t>
-      </w:r>
+      <w:proofErr w:type="spellStart"/>
+      <w:r>
+        <w:t>Liat</w:t>
+      </w:r>
+      <w:proofErr w:type="spellEnd"/>
+      <w:r>
+        <w:t xml:space="preserve"> </w:t>
+      </w:r>
+      <w:proofErr w:type="spellStart"/>
       <w:r>
         <w:t>laporan</w:t>
       </w:r>
-      <w:r>
-        <w:t xml:space="preserve"> tarik saldo</w:t>
-      </w:r>
-      <w:r>
-        <w:t>. Sort dari tanggal transaksi terbaru. Group by tanggal transaksi.</w:t>
+      <w:proofErr w:type="spellEnd"/>
+      <w:r>
+        <w:t xml:space="preserve"> </w:t>
+      </w:r>
+      <w:proofErr w:type="spellStart"/>
+      <w:r>
+        <w:t>tarik</w:t>
+      </w:r>
+      <w:proofErr w:type="spellEnd"/>
+      <w:r>
+        <w:t xml:space="preserve"> </w:t>
+      </w:r>
+      <w:proofErr w:type="spellStart"/>
+      <w:r>
+        <w:t>saldo</w:t>
+      </w:r>
+      <w:proofErr w:type="spellEnd"/>
+      <w:r>
+        <w:t xml:space="preserve">. Sort </w:t>
+      </w:r>
+      <w:proofErr w:type="spellStart"/>
+      <w:r>
+        <w:t>dari</w:t>
+      </w:r>
+      <w:proofErr w:type="spellEnd"/>
+      <w:r>
+        <w:t xml:space="preserve"> </w:t>
+      </w:r>
+      <w:proofErr w:type="spellStart"/>
+      <w:r>
+        <w:t>tanggal</w:t>
+      </w:r>
+      <w:proofErr w:type="spellEnd"/>
+      <w:r>
+        <w:t xml:space="preserve"> </w:t>
+      </w:r>
+      <w:proofErr w:type="spellStart"/>
+      <w:r>
+        <w:t>transaksi</w:t>
+      </w:r>
+      <w:proofErr w:type="spellEnd"/>
+      <w:r>
+        <w:t xml:space="preserve"> </w:t>
+      </w:r>
+      <w:proofErr w:type="spellStart"/>
+      <w:r>
+        <w:t>terbaru</w:t>
+      </w:r>
+      <w:proofErr w:type="spellEnd"/>
+      <w:r>
+        <w:t xml:space="preserve">. Group by </w:t>
+      </w:r>
+      <w:proofErr w:type="spellStart"/>
+      <w:r>
+        <w:t>tanggal</w:t>
+      </w:r>
+      <w:proofErr w:type="spellEnd"/>
+      <w:r>
+        <w:t xml:space="preserve"> </w:t>
+      </w:r>
+      <w:proofErr w:type="spellStart"/>
+      <w:r>
+        <w:t>transaksi</w:t>
+      </w:r>
+      <w:proofErr w:type="spellEnd"/>
+      <w:r>
+        <w:t>.</w:t>
       </w:r>
     </w:p>
     <w:p>
@@ -535,7 +1496,21 @@
         <w:rPr>
           <w:highlight w:val="yellow"/>
         </w:rPr>
-        <w:t>Change password pertama kali login</w:t>
+        <w:t xml:space="preserve">Change password </w:t>
+      </w:r>
+      <w:proofErr w:type="spellStart"/>
+      <w:r>
+        <w:rPr>
+          <w:highlight w:val="yellow"/>
+        </w:rPr>
+        <w:t>pertama</w:t>
+      </w:r>
+      <w:proofErr w:type="spellEnd"/>
+      <w:r>
+        <w:rPr>
+          <w:highlight w:val="yellow"/>
+        </w:rPr>
+        <w:t xml:space="preserve"> kali login</w:t>
       </w:r>
     </w:p>
     <w:p>
@@ -621,7 +1596,105 @@
         <w:rPr>
           <w:highlight w:val="yellow"/>
         </w:rPr>
-        <w:t xml:space="preserve"> (setelah transaksi diterima oleh buyer / transaksi sudah selesai)</w:t>
+        <w:t xml:space="preserve"> (</w:t>
+      </w:r>
+      <w:proofErr w:type="spellStart"/>
+      <w:r>
+        <w:rPr>
+          <w:highlight w:val="yellow"/>
+        </w:rPr>
+        <w:t>setelah</w:t>
+      </w:r>
+      <w:proofErr w:type="spellEnd"/>
+      <w:r>
+        <w:rPr>
+          <w:highlight w:val="yellow"/>
+        </w:rPr>
+        <w:t xml:space="preserve"> </w:t>
+      </w:r>
+      <w:proofErr w:type="spellStart"/>
+      <w:r>
+        <w:rPr>
+          <w:highlight w:val="yellow"/>
+        </w:rPr>
+        <w:t>transaksi</w:t>
+      </w:r>
+      <w:proofErr w:type="spellEnd"/>
+      <w:r>
+        <w:rPr>
+          <w:highlight w:val="yellow"/>
+        </w:rPr>
+        <w:t xml:space="preserve"> </w:t>
+      </w:r>
+      <w:proofErr w:type="spellStart"/>
+      <w:r>
+        <w:rPr>
+          <w:highlight w:val="yellow"/>
+        </w:rPr>
+        <w:t>diterima</w:t>
+      </w:r>
+      <w:proofErr w:type="spellEnd"/>
+      <w:r>
+        <w:rPr>
+          <w:highlight w:val="yellow"/>
+        </w:rPr>
+        <w:t xml:space="preserve"> </w:t>
+      </w:r>
+      <w:proofErr w:type="spellStart"/>
+      <w:r>
+        <w:rPr>
+          <w:highlight w:val="yellow"/>
+        </w:rPr>
+        <w:t>oleh</w:t>
+      </w:r>
+      <w:proofErr w:type="spellEnd"/>
+      <w:r>
+        <w:rPr>
+          <w:highlight w:val="yellow"/>
+        </w:rPr>
+        <w:t xml:space="preserve"> buyer / </w:t>
+      </w:r>
+      <w:proofErr w:type="spellStart"/>
+      <w:r>
+        <w:rPr>
+          <w:highlight w:val="yellow"/>
+        </w:rPr>
+        <w:t>transaksi</w:t>
+      </w:r>
+      <w:proofErr w:type="spellEnd"/>
+      <w:r>
+        <w:rPr>
+          <w:highlight w:val="yellow"/>
+        </w:rPr>
+        <w:t xml:space="preserve"> </w:t>
+      </w:r>
+      <w:proofErr w:type="spellStart"/>
+      <w:r>
+        <w:rPr>
+          <w:highlight w:val="yellow"/>
+        </w:rPr>
+        <w:t>sudah</w:t>
+      </w:r>
+      <w:proofErr w:type="spellEnd"/>
+      <w:r>
+        <w:rPr>
+          <w:highlight w:val="yellow"/>
+        </w:rPr>
+        <w:t xml:space="preserve"> </w:t>
+      </w:r>
+      <w:proofErr w:type="spellStart"/>
+      <w:r>
+        <w:rPr>
+          <w:highlight w:val="yellow"/>
+        </w:rPr>
+        <w:t>selesai</w:t>
+      </w:r>
+      <w:proofErr w:type="spellEnd"/>
+      <w:r>
+        <w:rPr>
+          <w:highlight w:val="yellow"/>
+        </w:rPr>
+        <w:t>)</w:t>
       </w:r>
     </w:p>
     <w:p>
@@ -641,9 +1714,11 @@
         <w:spacing w:after="0"/>
         <w:ind w:left="284" w:hanging="284"/>
       </w:pPr>
+      <w:proofErr w:type="spellStart"/>
       <w:r>
         <w:t>Pembeli</w:t>
       </w:r>
+      <w:proofErr w:type="spellEnd"/>
     </w:p>
     <w:p>
       <w:pPr>
@@ -662,8 +1737,30 @@
         <w:rPr>
           <w:highlight w:val="yellow"/>
         </w:rPr>
-        <w:t>Chat ke penjual</w:t>
-      </w:r>
+        <w:t xml:space="preserve">Chat </w:t>
+      </w:r>
+      <w:proofErr w:type="spellStart"/>
+      <w:r>
+        <w:rPr>
+          <w:highlight w:val="yellow"/>
+        </w:rPr>
+        <w:t>ke</w:t>
+      </w:r>
+      <w:proofErr w:type="spellEnd"/>
+      <w:r>
+        <w:rPr>
+          <w:highlight w:val="yellow"/>
+        </w:rPr>
+        <w:t xml:space="preserve"> </w:t>
+      </w:r>
+      <w:proofErr w:type="spellStart"/>
+      <w:r>
+        <w:rPr>
+          <w:highlight w:val="yellow"/>
+        </w:rPr>
+        <w:t>penjual</w:t>
+      </w:r>
+      <w:proofErr w:type="spellEnd"/>
     </w:p>
     <w:p>
       <w:pPr>
@@ -748,8 +1845,16 @@
         <w:rPr>
           <w:highlight w:val="yellow"/>
         </w:rPr>
-        <w:t>Search produk</w:t>
-      </w:r>
+        <w:t xml:space="preserve">Search </w:t>
+      </w:r>
+      <w:proofErr w:type="spellStart"/>
+      <w:r>
+        <w:rPr>
+          <w:highlight w:val="yellow"/>
+        </w:rPr>
+        <w:t>produk</w:t>
+      </w:r>
+      <w:proofErr w:type="spellEnd"/>
     </w:p>
     <w:p>
       <w:pPr>
@@ -768,13 +1873,63 @@
         <w:rPr>
           <w:highlight w:val="yellow"/>
         </w:rPr>
-        <w:t>Filter produk</w:t>
-      </w:r>
-      <w:r>
-        <w:rPr>
-          <w:highlight w:val="yellow"/>
-        </w:rPr>
-        <w:t xml:space="preserve"> (saat pencarian produk)</w:t>
+        <w:t xml:space="preserve">Filter </w:t>
+      </w:r>
+      <w:proofErr w:type="spellStart"/>
+      <w:r>
+        <w:rPr>
+          <w:highlight w:val="yellow"/>
+        </w:rPr>
+        <w:t>produk</w:t>
+      </w:r>
+      <w:proofErr w:type="spellEnd"/>
+      <w:r>
+        <w:rPr>
+          <w:highlight w:val="yellow"/>
+        </w:rPr>
+        <w:t xml:space="preserve"> (</w:t>
+      </w:r>
+      <w:proofErr w:type="spellStart"/>
+      <w:r>
+        <w:rPr>
+          <w:highlight w:val="yellow"/>
+        </w:rPr>
+        <w:t>saat</w:t>
+      </w:r>
+      <w:proofErr w:type="spellEnd"/>
+      <w:r>
+        <w:rPr>
+          <w:highlight w:val="yellow"/>
+        </w:rPr>
+        <w:t xml:space="preserve"> </w:t>
+      </w:r>
+      <w:proofErr w:type="spellStart"/>
+      <w:r>
+        <w:rPr>
+          <w:highlight w:val="yellow"/>
+        </w:rPr>
+        <w:t>pencarian</w:t>
+      </w:r>
+      <w:proofErr w:type="spellEnd"/>
+      <w:r>
+        <w:rPr>
+          <w:highlight w:val="yellow"/>
+        </w:rPr>
+        <w:t xml:space="preserve"> </w:t>
+      </w:r>
+      <w:proofErr w:type="spellStart"/>
+      <w:r>
+        <w:rPr>
+          <w:highlight w:val="yellow"/>
+        </w:rPr>
+        <w:t>produk</w:t>
+      </w:r>
+      <w:proofErr w:type="spellEnd"/>
+      <w:r>
+        <w:rPr>
+          <w:highlight w:val="yellow"/>
+        </w:rPr>
+        <w:t>)</w:t>
       </w:r>
     </w:p>
     <w:p>
@@ -794,13 +1949,63 @@
         <w:rPr>
           <w:highlight w:val="yellow"/>
         </w:rPr>
-        <w:t>Rating produk</w:t>
-      </w:r>
-      <w:r>
-        <w:rPr>
-          <w:highlight w:val="yellow"/>
-        </w:rPr>
-        <w:t xml:space="preserve"> (setelah barang diterima)</w:t>
+        <w:t xml:space="preserve">Rating </w:t>
+      </w:r>
+      <w:proofErr w:type="spellStart"/>
+      <w:r>
+        <w:rPr>
+          <w:highlight w:val="yellow"/>
+        </w:rPr>
+        <w:t>produk</w:t>
+      </w:r>
+      <w:proofErr w:type="spellEnd"/>
+      <w:r>
+        <w:rPr>
+          <w:highlight w:val="yellow"/>
+        </w:rPr>
+        <w:t xml:space="preserve"> (</w:t>
+      </w:r>
+      <w:proofErr w:type="spellStart"/>
+      <w:r>
+        <w:rPr>
+          <w:highlight w:val="yellow"/>
+        </w:rPr>
+        <w:t>setelah</w:t>
+      </w:r>
+      <w:proofErr w:type="spellEnd"/>
+      <w:r>
+        <w:rPr>
+          <w:highlight w:val="yellow"/>
+        </w:rPr>
+        <w:t xml:space="preserve"> </w:t>
+      </w:r>
+      <w:proofErr w:type="spellStart"/>
+      <w:r>
+        <w:rPr>
+          <w:highlight w:val="yellow"/>
+        </w:rPr>
+        <w:t>barang</w:t>
+      </w:r>
+      <w:proofErr w:type="spellEnd"/>
+      <w:r>
+        <w:rPr>
+          <w:highlight w:val="yellow"/>
+        </w:rPr>
+        <w:t xml:space="preserve"> </w:t>
+      </w:r>
+      <w:proofErr w:type="spellStart"/>
+      <w:r>
+        <w:rPr>
+          <w:highlight w:val="yellow"/>
+        </w:rPr>
+        <w:t>diterima</w:t>
+      </w:r>
+      <w:proofErr w:type="spellEnd"/>
+      <w:r>
+        <w:rPr>
+          <w:highlight w:val="yellow"/>
+        </w:rPr>
+        <w:t>)</w:t>
       </w:r>
     </w:p>
     <w:p>
@@ -816,12 +2021,28 @@
           <w:highlight w:val="yellow"/>
         </w:rPr>
       </w:pPr>
-      <w:r>
-        <w:rPr>
-          <w:highlight w:val="yellow"/>
-        </w:rPr>
-        <w:t>Beli produk</w:t>
-      </w:r>
+      <w:proofErr w:type="spellStart"/>
+      <w:r>
+        <w:rPr>
+          <w:highlight w:val="yellow"/>
+        </w:rPr>
+        <w:t>Beli</w:t>
+      </w:r>
+      <w:proofErr w:type="spellEnd"/>
+      <w:r>
+        <w:rPr>
+          <w:highlight w:val="yellow"/>
+        </w:rPr>
+        <w:t xml:space="preserve"> </w:t>
+      </w:r>
+      <w:proofErr w:type="spellStart"/>
+      <w:r>
+        <w:rPr>
+          <w:highlight w:val="yellow"/>
+        </w:rPr>
+        <w:t>produk</w:t>
+      </w:r>
+      <w:proofErr w:type="spellEnd"/>
     </w:p>
     <w:p>
       <w:pPr>
@@ -856,12 +2077,28 @@
           <w:highlight w:val="yellow"/>
         </w:rPr>
       </w:pPr>
-      <w:r>
-        <w:rPr>
-          <w:highlight w:val="yellow"/>
-        </w:rPr>
-        <w:t>Liat status pembelian</w:t>
-      </w:r>
+      <w:proofErr w:type="spellStart"/>
+      <w:r>
+        <w:rPr>
+          <w:highlight w:val="yellow"/>
+        </w:rPr>
+        <w:t>Liat</w:t>
+      </w:r>
+      <w:proofErr w:type="spellEnd"/>
+      <w:r>
+        <w:rPr>
+          <w:highlight w:val="yellow"/>
+        </w:rPr>
+        <w:t xml:space="preserve"> status </w:t>
+      </w:r>
+      <w:proofErr w:type="spellStart"/>
+      <w:r>
+        <w:rPr>
+          <w:highlight w:val="yellow"/>
+        </w:rPr>
+        <w:t>pembelian</w:t>
+      </w:r>
+      <w:proofErr w:type="spellEnd"/>
     </w:p>
     <w:p>
       <w:pPr>
@@ -876,12 +2113,28 @@
           <w:highlight w:val="yellow"/>
         </w:rPr>
       </w:pPr>
-      <w:r>
-        <w:rPr>
-          <w:highlight w:val="yellow"/>
-        </w:rPr>
-        <w:t>Menerima Barang</w:t>
-      </w:r>
+      <w:proofErr w:type="spellStart"/>
+      <w:r>
+        <w:rPr>
+          <w:highlight w:val="yellow"/>
+        </w:rPr>
+        <w:t>Menerima</w:t>
+      </w:r>
+      <w:proofErr w:type="spellEnd"/>
+      <w:r>
+        <w:rPr>
+          <w:highlight w:val="yellow"/>
+        </w:rPr>
+        <w:t xml:space="preserve"> </w:t>
+      </w:r>
+      <w:proofErr w:type="spellStart"/>
+      <w:r>
+        <w:rPr>
+          <w:highlight w:val="yellow"/>
+        </w:rPr>
+        <w:t>Barang</w:t>
+      </w:r>
+      <w:proofErr w:type="spellEnd"/>
     </w:p>
     <w:p>
       <w:pPr>
@@ -893,18 +2146,83 @@
         <w:spacing w:after="0"/>
         <w:ind w:left="567" w:hanging="283"/>
       </w:pPr>
-      <w:r>
-        <w:t xml:space="preserve">Liat </w:t>
-      </w:r>
+      <w:proofErr w:type="spellStart"/>
+      <w:r>
+        <w:t>Liat</w:t>
+      </w:r>
+      <w:proofErr w:type="spellEnd"/>
+      <w:r>
+        <w:t xml:space="preserve"> </w:t>
+      </w:r>
+      <w:proofErr w:type="spellStart"/>
       <w:r>
         <w:t>laporan</w:t>
       </w:r>
-      <w:r>
-        <w:t xml:space="preserve"> pembelian</w:t>
-      </w:r>
-      <w:r>
-        <w:t>. Sort dari tanggal transaksi terbaru. Filter dari tanggal transaksi</w:t>
-      </w:r>
+      <w:proofErr w:type="spellEnd"/>
+      <w:r>
+        <w:t xml:space="preserve"> </w:t>
+      </w:r>
+      <w:proofErr w:type="spellStart"/>
+      <w:r>
+        <w:t>pembelian</w:t>
+      </w:r>
+      <w:proofErr w:type="spellEnd"/>
+      <w:r>
+        <w:t xml:space="preserve">. Sort </w:t>
+      </w:r>
+      <w:proofErr w:type="spellStart"/>
+      <w:r>
+        <w:t>dari</w:t>
+      </w:r>
+      <w:proofErr w:type="spellEnd"/>
+      <w:r>
+        <w:t xml:space="preserve"> </w:t>
+      </w:r>
+      <w:proofErr w:type="spellStart"/>
+      <w:r>
+        <w:t>tanggal</w:t>
+      </w:r>
+      <w:proofErr w:type="spellEnd"/>
+      <w:r>
+        <w:t xml:space="preserve"> </w:t>
+      </w:r>
+      <w:proofErr w:type="spellStart"/>
+      <w:r>
+        <w:t>transaksi</w:t>
+      </w:r>
+      <w:proofErr w:type="spellEnd"/>
+      <w:r>
+        <w:t xml:space="preserve"> </w:t>
+      </w:r>
+      <w:proofErr w:type="spellStart"/>
+      <w:r>
+        <w:t>terbaru</w:t>
+      </w:r>
+      <w:proofErr w:type="spellEnd"/>
+      <w:r>
+        <w:t xml:space="preserve">. Filter </w:t>
+      </w:r>
+      <w:proofErr w:type="spellStart"/>
+      <w:r>
+        <w:t>dari</w:t>
+      </w:r>
+      <w:proofErr w:type="spellEnd"/>
+      <w:r>
+        <w:t xml:space="preserve"> </w:t>
+      </w:r>
+      <w:proofErr w:type="spellStart"/>
+      <w:r>
+        <w:t>tanggal</w:t>
+      </w:r>
+      <w:proofErr w:type="spellEnd"/>
+      <w:r>
+        <w:t xml:space="preserve"> </w:t>
+      </w:r>
+      <w:proofErr w:type="spellStart"/>
+      <w:r>
+        <w:t>transaksi</w:t>
+      </w:r>
+      <w:proofErr w:type="spellEnd"/>
       <w:r>
         <w:t xml:space="preserve"> (Range)</w:t>
       </w:r>
@@ -912,8 +2230,21 @@
         <w:t>.</w:t>
       </w:r>
       <w:r>
-        <w:t xml:space="preserve"> Group by tanggal transaksi</w:t>
-      </w:r>
+        <w:t xml:space="preserve"> Group by </w:t>
+      </w:r>
+      <w:proofErr w:type="spellStart"/>
+      <w:r>
+        <w:t>tanggal</w:t>
+      </w:r>
+      <w:proofErr w:type="spellEnd"/>
+      <w:r>
+        <w:t xml:space="preserve"> </w:t>
+      </w:r>
+      <w:proofErr w:type="spellStart"/>
+      <w:r>
+        <w:t>transaksi</w:t>
+      </w:r>
+      <w:proofErr w:type="spellEnd"/>
     </w:p>
     <w:p>
       <w:pPr>
@@ -925,17 +2256,72 @@
         <w:spacing w:after="0"/>
         <w:ind w:left="567" w:hanging="283"/>
       </w:pPr>
-      <w:r>
-        <w:t xml:space="preserve">Liat </w:t>
-      </w:r>
+      <w:proofErr w:type="spellStart"/>
+      <w:r>
+        <w:t>Liat</w:t>
+      </w:r>
+      <w:proofErr w:type="spellEnd"/>
+      <w:r>
+        <w:t xml:space="preserve"> </w:t>
+      </w:r>
+      <w:proofErr w:type="spellStart"/>
       <w:r>
         <w:t>laporan</w:t>
       </w:r>
+      <w:proofErr w:type="spellEnd"/>
       <w:r>
         <w:t xml:space="preserve"> top up</w:t>
       </w:r>
       <w:r>
-        <w:t>. Sort dari tanggal transaksi terbaru. Group by tanggal transaksi.</w:t>
+        <w:t xml:space="preserve">. Sort </w:t>
+      </w:r>
+      <w:proofErr w:type="spellStart"/>
+      <w:r>
+        <w:t>dari</w:t>
+      </w:r>
+      <w:proofErr w:type="spellEnd"/>
+      <w:r>
+        <w:t xml:space="preserve"> </w:t>
+      </w:r>
+      <w:proofErr w:type="spellStart"/>
+      <w:r>
+        <w:t>tanggal</w:t>
+      </w:r>
+      <w:proofErr w:type="spellEnd"/>
+      <w:r>
+        <w:t xml:space="preserve"> </w:t>
+      </w:r>
+      <w:proofErr w:type="spellStart"/>
+      <w:r>
+        <w:t>transaksi</w:t>
+      </w:r>
+      <w:proofErr w:type="spellEnd"/>
+      <w:r>
+        <w:t xml:space="preserve"> </w:t>
+      </w:r>
+      <w:proofErr w:type="spellStart"/>
+      <w:r>
+        <w:t>terbaru</w:t>
+      </w:r>
+      <w:proofErr w:type="spellEnd"/>
+      <w:r>
+        <w:t xml:space="preserve">. Group by </w:t>
+      </w:r>
+      <w:proofErr w:type="spellStart"/>
+      <w:r>
+        <w:t>tanggal</w:t>
+      </w:r>
+      <w:proofErr w:type="spellEnd"/>
+      <w:r>
+        <w:t xml:space="preserve"> </w:t>
+      </w:r>
+      <w:proofErr w:type="spellStart"/>
+      <w:r>
+        <w:t>transaksi</w:t>
+      </w:r>
+      <w:proofErr w:type="spellEnd"/>
+      <w:r>
+        <w:t>.</w:t>
       </w:r>
     </w:p>
     <w:p>
@@ -1002,7 +2388,49 @@
         <w:rPr>
           <w:highlight w:val="yellow"/>
         </w:rPr>
-        <w:t xml:space="preserve"> (setelah barang diterima)</w:t>
+        <w:t xml:space="preserve"> (</w:t>
+      </w:r>
+      <w:proofErr w:type="spellStart"/>
+      <w:r>
+        <w:rPr>
+          <w:highlight w:val="yellow"/>
+        </w:rPr>
+        <w:t>setelah</w:t>
+      </w:r>
+      <w:proofErr w:type="spellEnd"/>
+      <w:r>
+        <w:rPr>
+          <w:highlight w:val="yellow"/>
+        </w:rPr>
+        <w:t xml:space="preserve"> </w:t>
+      </w:r>
+      <w:proofErr w:type="spellStart"/>
+      <w:r>
+        <w:rPr>
+          <w:highlight w:val="yellow"/>
+        </w:rPr>
+        <w:t>barang</w:t>
+      </w:r>
+      <w:proofErr w:type="spellEnd"/>
+      <w:r>
+        <w:rPr>
+          <w:highlight w:val="yellow"/>
+        </w:rPr>
+        <w:t xml:space="preserve"> </w:t>
+      </w:r>
+      <w:proofErr w:type="spellStart"/>
+      <w:r>
+        <w:rPr>
+          <w:highlight w:val="yellow"/>
+        </w:rPr>
+        <w:t>diterima</w:t>
+      </w:r>
+      <w:proofErr w:type="spellEnd"/>
+      <w:r>
+        <w:rPr>
+          <w:highlight w:val="yellow"/>
+        </w:rPr>
+        <w:t>)</w:t>
       </w:r>
     </w:p>
     <w:p>
@@ -1035,12 +2463,56 @@
           <w:highlight w:val="yellow"/>
         </w:rPr>
       </w:pPr>
-      <w:r>
-        <w:rPr>
-          <w:highlight w:val="yellow"/>
-        </w:rPr>
-        <w:t>Rekap penjual pembeli yang terdaftar</w:t>
-      </w:r>
+      <w:proofErr w:type="spellStart"/>
+      <w:r>
+        <w:rPr>
+          <w:highlight w:val="yellow"/>
+        </w:rPr>
+        <w:t>Rekap</w:t>
+      </w:r>
+      <w:proofErr w:type="spellEnd"/>
+      <w:r>
+        <w:rPr>
+          <w:highlight w:val="yellow"/>
+        </w:rPr>
+        <w:t xml:space="preserve"> </w:t>
+      </w:r>
+      <w:proofErr w:type="spellStart"/>
+      <w:r>
+        <w:rPr>
+          <w:highlight w:val="yellow"/>
+        </w:rPr>
+        <w:t>penjual</w:t>
+      </w:r>
+      <w:proofErr w:type="spellEnd"/>
+      <w:r>
+        <w:rPr>
+          <w:highlight w:val="yellow"/>
+        </w:rPr>
+        <w:t xml:space="preserve"> </w:t>
+      </w:r>
+      <w:proofErr w:type="spellStart"/>
+      <w:r>
+        <w:rPr>
+          <w:highlight w:val="yellow"/>
+        </w:rPr>
+        <w:t>pembeli</w:t>
+      </w:r>
+      <w:proofErr w:type="spellEnd"/>
+      <w:r>
+        <w:rPr>
+          <w:highlight w:val="yellow"/>
+        </w:rPr>
+        <w:t xml:space="preserve"> yang </w:t>
+      </w:r>
+      <w:proofErr w:type="spellStart"/>
+      <w:r>
+        <w:rPr>
+          <w:highlight w:val="yellow"/>
+        </w:rPr>
+        <w:t>terdaftar</w:t>
+      </w:r>
+      <w:proofErr w:type="spellEnd"/>
       <w:r>
         <w:rPr>
           <w:highlight w:val="yellow"/>
@@ -1061,12 +2533,28 @@
           <w:highlight w:val="yellow"/>
         </w:rPr>
       </w:pPr>
-      <w:r>
-        <w:rPr>
-          <w:highlight w:val="yellow"/>
-        </w:rPr>
-        <w:t>Rekap delivery yang terdaftar</w:t>
-      </w:r>
+      <w:proofErr w:type="spellStart"/>
+      <w:r>
+        <w:rPr>
+          <w:highlight w:val="yellow"/>
+        </w:rPr>
+        <w:t>Rekap</w:t>
+      </w:r>
+      <w:proofErr w:type="spellEnd"/>
+      <w:r>
+        <w:rPr>
+          <w:highlight w:val="yellow"/>
+        </w:rPr>
+        <w:t xml:space="preserve"> delivery yang </w:t>
+      </w:r>
+      <w:proofErr w:type="spellStart"/>
+      <w:r>
+        <w:rPr>
+          <w:highlight w:val="yellow"/>
+        </w:rPr>
+        <w:t>terdaftar</w:t>
+      </w:r>
+      <w:proofErr w:type="spellEnd"/>
     </w:p>
     <w:p>
       <w:pPr>
@@ -1081,11 +2569,47 @@
           <w:highlight w:val="yellow"/>
         </w:rPr>
       </w:pPr>
-      <w:r>
-        <w:rPr>
-          <w:highlight w:val="yellow"/>
-        </w:rPr>
-        <w:t>Penanda Status Forgot Passwod Penjual.</w:t>
+      <w:proofErr w:type="spellStart"/>
+      <w:r>
+        <w:rPr>
+          <w:highlight w:val="yellow"/>
+        </w:rPr>
+        <w:t>Penanda</w:t>
+      </w:r>
+      <w:proofErr w:type="spellEnd"/>
+      <w:r>
+        <w:rPr>
+          <w:highlight w:val="yellow"/>
+        </w:rPr>
+        <w:t xml:space="preserve"> Status Forgot </w:t>
+      </w:r>
+      <w:proofErr w:type="spellStart"/>
+      <w:r>
+        <w:rPr>
+          <w:highlight w:val="yellow"/>
+        </w:rPr>
+        <w:t>Passwod</w:t>
+      </w:r>
+      <w:proofErr w:type="spellEnd"/>
+      <w:r>
+        <w:rPr>
+          <w:highlight w:val="yellow"/>
+        </w:rPr>
+        <w:t xml:space="preserve"> </w:t>
+      </w:r>
+      <w:proofErr w:type="spellStart"/>
+      <w:r>
+        <w:rPr>
+          <w:highlight w:val="yellow"/>
+        </w:rPr>
+        <w:t>Penjual</w:t>
+      </w:r>
+      <w:proofErr w:type="spellEnd"/>
+      <w:r>
+        <w:rPr>
+          <w:highlight w:val="yellow"/>
+        </w:rPr>
+        <w:t>.</w:t>
       </w:r>
     </w:p>
     <w:p>
@@ -1101,12 +2625,28 @@
           <w:highlight w:val="yellow"/>
         </w:rPr>
       </w:pPr>
-      <w:r>
-        <w:rPr>
-          <w:highlight w:val="yellow"/>
-        </w:rPr>
-        <w:t>Verifikasi Produk</w:t>
-      </w:r>
+      <w:proofErr w:type="spellStart"/>
+      <w:r>
+        <w:rPr>
+          <w:highlight w:val="yellow"/>
+        </w:rPr>
+        <w:t>Verifikasi</w:t>
+      </w:r>
+      <w:proofErr w:type="spellEnd"/>
+      <w:r>
+        <w:rPr>
+          <w:highlight w:val="yellow"/>
+        </w:rPr>
+        <w:t xml:space="preserve"> </w:t>
+      </w:r>
+      <w:proofErr w:type="spellStart"/>
+      <w:r>
+        <w:rPr>
+          <w:highlight w:val="yellow"/>
+        </w:rPr>
+        <w:t>Produk</w:t>
+      </w:r>
+      <w:proofErr w:type="spellEnd"/>
     </w:p>
     <w:p>
       <w:pPr>
@@ -1121,18 +2661,34 @@
           <w:highlight w:val="yellow"/>
         </w:rPr>
       </w:pPr>
-      <w:r>
-        <w:rPr>
-          <w:highlight w:val="yellow"/>
-        </w:rPr>
-        <w:t>Autogenerate header &amp; detail</w:t>
-      </w:r>
-      <w:r>
-        <w:rPr>
-          <w:highlight w:val="yellow"/>
-        </w:rPr>
-        <w:t xml:space="preserve"> chat  &amp; transaksi</w:t>
-      </w:r>
+      <w:proofErr w:type="spellStart"/>
+      <w:r>
+        <w:rPr>
+          <w:highlight w:val="yellow"/>
+        </w:rPr>
+        <w:t>Autogenerate</w:t>
+      </w:r>
+      <w:proofErr w:type="spellEnd"/>
+      <w:r>
+        <w:rPr>
+          <w:highlight w:val="yellow"/>
+        </w:rPr>
+        <w:t xml:space="preserve"> header &amp; detail</w:t>
+      </w:r>
+      <w:r>
+        <w:rPr>
+          <w:highlight w:val="yellow"/>
+        </w:rPr>
+        <w:t xml:space="preserve"> chat  &amp; </w:t>
+      </w:r>
+      <w:proofErr w:type="spellStart"/>
+      <w:r>
+        <w:rPr>
+          <w:highlight w:val="yellow"/>
+        </w:rPr>
+        <w:t>transaksi</w:t>
+      </w:r>
+      <w:proofErr w:type="spellEnd"/>
     </w:p>
     <w:p>
       <w:pPr>
@@ -1158,12 +2714,56 @@
           <w:highlight w:val="yellow"/>
         </w:rPr>
       </w:pPr>
-      <w:r>
-        <w:rPr>
-          <w:highlight w:val="yellow"/>
-        </w:rPr>
-        <w:t>Semua tabel Kecuali transaksi</w:t>
-      </w:r>
+      <w:proofErr w:type="spellStart"/>
+      <w:r>
+        <w:rPr>
+          <w:highlight w:val="yellow"/>
+        </w:rPr>
+        <w:t>Semua</w:t>
+      </w:r>
+      <w:proofErr w:type="spellEnd"/>
+      <w:r>
+        <w:rPr>
+          <w:highlight w:val="yellow"/>
+        </w:rPr>
+        <w:t xml:space="preserve"> </w:t>
+      </w:r>
+      <w:proofErr w:type="spellStart"/>
+      <w:r>
+        <w:rPr>
+          <w:highlight w:val="yellow"/>
+        </w:rPr>
+        <w:t>tabel</w:t>
+      </w:r>
+      <w:proofErr w:type="spellEnd"/>
+      <w:r>
+        <w:rPr>
+          <w:highlight w:val="yellow"/>
+        </w:rPr>
+        <w:t xml:space="preserve"> </w:t>
+      </w:r>
+      <w:proofErr w:type="spellStart"/>
+      <w:r>
+        <w:rPr>
+          <w:highlight w:val="yellow"/>
+        </w:rPr>
+        <w:t>Kecuali</w:t>
+      </w:r>
+      <w:proofErr w:type="spellEnd"/>
+      <w:r>
+        <w:rPr>
+          <w:highlight w:val="yellow"/>
+        </w:rPr>
+        <w:t xml:space="preserve"> </w:t>
+      </w:r>
+      <w:proofErr w:type="spellStart"/>
+      <w:r>
+        <w:rPr>
+          <w:highlight w:val="yellow"/>
+        </w:rPr>
+        <w:t>transaksi</w:t>
+      </w:r>
+      <w:proofErr w:type="spellEnd"/>
       <w:r>
         <w:rPr>
           <w:highlight w:val="yellow"/>
@@ -1181,9 +2781,11 @@
       <w:pPr>
         <w:spacing w:after="0"/>
       </w:pPr>
+      <w:proofErr w:type="spellStart"/>
       <w:r>
         <w:t>Subreport</w:t>
       </w:r>
+      <w:proofErr w:type="spellEnd"/>
     </w:p>
     <w:p>
       <w:pPr>
@@ -1195,8 +2797,21 @@
         <w:spacing w:after="0"/>
         <w:ind w:left="567" w:hanging="283"/>
       </w:pPr>
-      <w:r>
-        <w:t>Laporan yang memiliki group by</w:t>
+      <w:proofErr w:type="spellStart"/>
+      <w:r>
+        <w:t>Laporan</w:t>
+      </w:r>
+      <w:proofErr w:type="spellEnd"/>
+      <w:r>
+        <w:t xml:space="preserve"> yang </w:t>
+      </w:r>
+      <w:proofErr w:type="spellStart"/>
+      <w:r>
+        <w:t>memiliki</w:t>
+      </w:r>
+      <w:proofErr w:type="spellEnd"/>
+      <w:r>
+        <w:t xml:space="preserve"> group by</w:t>
       </w:r>
       <w:r>
         <w:t>.</w:t>
@@ -1220,9 +2835,35 @@
         <w:spacing w:after="0"/>
         <w:ind w:left="567" w:hanging="283"/>
       </w:pPr>
-      <w:r>
-        <w:t>Hitung diskon dari persentase</w:t>
-      </w:r>
+      <w:proofErr w:type="spellStart"/>
+      <w:r>
+        <w:t>Hitung</w:t>
+      </w:r>
+      <w:proofErr w:type="spellEnd"/>
+      <w:r>
+        <w:t xml:space="preserve"> </w:t>
+      </w:r>
+      <w:proofErr w:type="spellStart"/>
+      <w:r>
+        <w:t>diskon</w:t>
+      </w:r>
+      <w:proofErr w:type="spellEnd"/>
+      <w:r>
+        <w:t xml:space="preserve"> </w:t>
+      </w:r>
+      <w:proofErr w:type="spellStart"/>
+      <w:r>
+        <w:t>dari</w:t>
+      </w:r>
+      <w:proofErr w:type="spellEnd"/>
+      <w:r>
+        <w:t xml:space="preserve"> </w:t>
+      </w:r>
+      <w:proofErr w:type="spellStart"/>
+      <w:r>
+        <w:t>persentase</w:t>
+      </w:r>
+      <w:proofErr w:type="spellEnd"/>
       <w:r>
         <w:t>.</w:t>
       </w:r>
@@ -1265,26 +2906,89 @@
         <w:ind w:left="567" w:hanging="283"/>
       </w:pPr>
       <w:r>
-        <w:t>Di report penjual, sum tiap tahun berapa banyak produk terjualnya.</w:t>
-      </w:r>
-    </w:p>
-    <w:p>
-      <w:pPr>
-        <w:spacing w:after="0"/>
-      </w:pPr>
-    </w:p>
-    <w:p>
-      <w:pPr>
-        <w:spacing w:after="0"/>
-      </w:pPr>
-    </w:p>
-    <w:p>
-      <w:pPr>
-        <w:spacing w:after="0"/>
-      </w:pPr>
-      <w:r>
-        <w:t>Catatan :</w:t>
-      </w:r>
+        <w:t xml:space="preserve">Di report </w:t>
+      </w:r>
+      <w:proofErr w:type="spellStart"/>
+      <w:r>
+        <w:t>penjual</w:t>
+      </w:r>
+      <w:proofErr w:type="spellEnd"/>
+      <w:r>
+        <w:t xml:space="preserve">, sum </w:t>
+      </w:r>
+      <w:proofErr w:type="spellStart"/>
+      <w:r>
+        <w:t>tiap</w:t>
+      </w:r>
+      <w:proofErr w:type="spellEnd"/>
+      <w:r>
+        <w:t xml:space="preserve"> </w:t>
+      </w:r>
+      <w:proofErr w:type="spellStart"/>
+      <w:r>
+        <w:t>tahun</w:t>
+      </w:r>
+      <w:proofErr w:type="spellEnd"/>
+      <w:r>
+        <w:t xml:space="preserve"> </w:t>
+      </w:r>
+      <w:proofErr w:type="spellStart"/>
+      <w:r>
+        <w:t>berapa</w:t>
+      </w:r>
+      <w:proofErr w:type="spellEnd"/>
+      <w:r>
+        <w:t xml:space="preserve"> </w:t>
+      </w:r>
+      <w:proofErr w:type="spellStart"/>
+      <w:r>
+        <w:t>banyak</w:t>
+      </w:r>
+      <w:proofErr w:type="spellEnd"/>
+      <w:r>
+        <w:t xml:space="preserve"> </w:t>
+      </w:r>
+      <w:proofErr w:type="spellStart"/>
+      <w:r>
+        <w:t>produk</w:t>
+      </w:r>
+      <w:proofErr w:type="spellEnd"/>
+      <w:r>
+        <w:t xml:space="preserve"> </w:t>
+      </w:r>
+      <w:proofErr w:type="spellStart"/>
+      <w:r>
+        <w:t>terjualnya</w:t>
+      </w:r>
+      <w:proofErr w:type="spellEnd"/>
+      <w:r>
+        <w:t>.</w:t>
+      </w:r>
+    </w:p>
+    <w:p>
+      <w:pPr>
+        <w:spacing w:after="0"/>
+      </w:pPr>
+    </w:p>
+    <w:p>
+      <w:pPr>
+        <w:spacing w:after="0"/>
+      </w:pPr>
+    </w:p>
+    <w:p>
+      <w:pPr>
+        <w:spacing w:after="0"/>
+      </w:pPr>
+      <w:proofErr w:type="spellStart"/>
+      <w:proofErr w:type="gramStart"/>
+      <w:r>
+        <w:t>Catatan</w:t>
+      </w:r>
+      <w:proofErr w:type="spellEnd"/>
+      <w:r>
+        <w:t xml:space="preserve"> :</w:t>
+      </w:r>
+      <w:proofErr w:type="gramEnd"/>
     </w:p>
     <w:p>
       <w:pPr>
@@ -1296,8 +3000,13 @@
         <w:spacing w:after="0"/>
         <w:ind w:left="284" w:hanging="284"/>
       </w:pPr>
-      <w:r>
-        <w:t>Mh_kategori -&gt; status</w:t>
+      <w:proofErr w:type="spellStart"/>
+      <w:r>
+        <w:t>Mh_kategori</w:t>
+      </w:r>
+      <w:proofErr w:type="spellEnd"/>
+      <w:r>
+        <w:t xml:space="preserve"> -&gt; status</w:t>
       </w:r>
     </w:p>
     <w:p>
@@ -1311,8 +3020,13 @@
         <w:ind w:left="567" w:hanging="284"/>
       </w:pPr>
       <w:r>
-        <w:t>0 = aktif</w:t>
-      </w:r>
+        <w:t xml:space="preserve">0 = </w:t>
+      </w:r>
+      <w:proofErr w:type="spellStart"/>
+      <w:r>
+        <w:t>aktif</w:t>
+      </w:r>
+      <w:proofErr w:type="spellEnd"/>
     </w:p>
     <w:p>
       <w:pPr>
@@ -1338,8 +3052,13 @@
         <w:spacing w:after="0"/>
         <w:ind w:left="284" w:hanging="284"/>
       </w:pPr>
-      <w:r>
-        <w:t>Mh_embargo -&gt; status</w:t>
+      <w:proofErr w:type="spellStart"/>
+      <w:r>
+        <w:t>Mh_embargo</w:t>
+      </w:r>
+      <w:proofErr w:type="spellEnd"/>
+      <w:r>
+        <w:t xml:space="preserve"> -&gt; status</w:t>
       </w:r>
     </w:p>
     <w:p>
@@ -1353,8 +3072,13 @@
         <w:ind w:left="567" w:hanging="284"/>
       </w:pPr>
       <w:r>
-        <w:t>0 = aktif</w:t>
-      </w:r>
+        <w:t xml:space="preserve">0 = </w:t>
+      </w:r>
+      <w:proofErr w:type="spellStart"/>
+      <w:r>
+        <w:t>aktif</w:t>
+      </w:r>
+      <w:proofErr w:type="spellEnd"/>
     </w:p>
     <w:p>
       <w:pPr>
@@ -1380,8 +3104,13 @@
         <w:spacing w:after="0"/>
         <w:ind w:left="284" w:hanging="284"/>
       </w:pPr>
-      <w:r>
-        <w:t>Mh_distributor -&gt; status</w:t>
+      <w:proofErr w:type="spellStart"/>
+      <w:r>
+        <w:t>Mh_distributor</w:t>
+      </w:r>
+      <w:proofErr w:type="spellEnd"/>
+      <w:r>
+        <w:t xml:space="preserve"> -&gt; status</w:t>
       </w:r>
     </w:p>
     <w:p>
@@ -1395,8 +3124,13 @@
         <w:ind w:left="567" w:hanging="284"/>
       </w:pPr>
       <w:r>
-        <w:t>0 = aktif</w:t>
-      </w:r>
+        <w:t xml:space="preserve">0 = </w:t>
+      </w:r>
+      <w:proofErr w:type="spellStart"/>
+      <w:r>
+        <w:t>aktif</w:t>
+      </w:r>
+      <w:proofErr w:type="spellEnd"/>
     </w:p>
     <w:p>
       <w:pPr>
@@ -1422,8 +3156,13 @@
         <w:spacing w:after="0"/>
         <w:ind w:left="284" w:hanging="284"/>
       </w:pPr>
-      <w:r>
-        <w:t>Mh_user -&gt; role</w:t>
+      <w:proofErr w:type="spellStart"/>
+      <w:r>
+        <w:t>Mh_user</w:t>
+      </w:r>
+      <w:proofErr w:type="spellEnd"/>
+      <w:r>
+        <w:t xml:space="preserve"> -&gt; role</w:t>
       </w:r>
     </w:p>
     <w:p>
@@ -1451,8 +3190,13 @@
         <w:ind w:left="567" w:hanging="283"/>
       </w:pPr>
       <w:r>
-        <w:t>2 = penjual</w:t>
-      </w:r>
+        <w:t xml:space="preserve">2 = </w:t>
+      </w:r>
+      <w:proofErr w:type="spellStart"/>
+      <w:r>
+        <w:t>penjual</w:t>
+      </w:r>
+      <w:proofErr w:type="spellEnd"/>
     </w:p>
     <w:p>
       <w:pPr>
@@ -1465,8 +3209,13 @@
         <w:ind w:left="567" w:hanging="283"/>
       </w:pPr>
       <w:r>
-        <w:t>3 = pembeli</w:t>
-      </w:r>
+        <w:t xml:space="preserve">3 = </w:t>
+      </w:r>
+      <w:proofErr w:type="spellStart"/>
+      <w:r>
+        <w:t>pembeli</w:t>
+      </w:r>
+      <w:proofErr w:type="spellEnd"/>
     </w:p>
     <w:p>
       <w:pPr>
@@ -1478,8 +3227,13 @@
         <w:spacing w:after="0"/>
         <w:ind w:left="284" w:hanging="284"/>
       </w:pPr>
-      <w:r>
-        <w:t>Mh_user -&gt; status</w:t>
+      <w:proofErr w:type="spellStart"/>
+      <w:r>
+        <w:t>Mh_user</w:t>
+      </w:r>
+      <w:proofErr w:type="spellEnd"/>
+      <w:r>
+        <w:t xml:space="preserve"> -&gt; status</w:t>
       </w:r>
     </w:p>
     <w:p>
@@ -1493,7 +3247,15 @@
         <w:ind w:left="567" w:hanging="283"/>
       </w:pPr>
       <w:r>
-        <w:t>0 = harus change password</w:t>
+        <w:t xml:space="preserve">0 = </w:t>
+      </w:r>
+      <w:proofErr w:type="spellStart"/>
+      <w:r>
+        <w:t>harus</w:t>
+      </w:r>
+      <w:proofErr w:type="spellEnd"/>
+      <w:r>
+        <w:t xml:space="preserve"> change password</w:t>
       </w:r>
     </w:p>
     <w:p>
@@ -1506,9 +3268,19 @@
         <w:spacing w:after="0"/>
         <w:ind w:left="284" w:hanging="284"/>
       </w:pPr>
-      <w:r>
-        <w:t>Mh_user -&gt; aktif</w:t>
-      </w:r>
+      <w:proofErr w:type="spellStart"/>
+      <w:r>
+        <w:t>Mh_user</w:t>
+      </w:r>
+      <w:proofErr w:type="spellEnd"/>
+      <w:r>
+        <w:t xml:space="preserve"> -&gt; </w:t>
+      </w:r>
+      <w:proofErr w:type="spellStart"/>
+      <w:r>
+        <w:t>aktif</w:t>
+      </w:r>
+      <w:proofErr w:type="spellEnd"/>
     </w:p>
     <w:p>
       <w:pPr>
@@ -1521,8 +3293,13 @@
         <w:ind w:left="567" w:hanging="283"/>
       </w:pPr>
       <w:r>
-        <w:t>0 = aktif</w:t>
-      </w:r>
+        <w:t xml:space="preserve">0 = </w:t>
+      </w:r>
+      <w:proofErr w:type="spellStart"/>
+      <w:r>
+        <w:t>aktif</w:t>
+      </w:r>
+      <w:proofErr w:type="spellEnd"/>
     </w:p>
     <w:p>
       <w:pPr>
@@ -1548,9 +3325,19 @@
         <w:spacing w:after="0"/>
         <w:ind w:left="284" w:hanging="283"/>
       </w:pPr>
-      <w:r>
-        <w:t>Mh_produk -&gt; kondisi</w:t>
-      </w:r>
+      <w:proofErr w:type="spellStart"/>
+      <w:r>
+        <w:t>Mh_produk</w:t>
+      </w:r>
+      <w:proofErr w:type="spellEnd"/>
+      <w:r>
+        <w:t xml:space="preserve"> -&gt; </w:t>
+      </w:r>
+      <w:proofErr w:type="spellStart"/>
+      <w:r>
+        <w:t>kondisi</w:t>
+      </w:r>
+      <w:proofErr w:type="spellEnd"/>
     </w:p>
     <w:p>
       <w:pPr>
@@ -1590,9 +3377,14 @@
         <w:spacing w:after="0"/>
         <w:ind w:left="284" w:hanging="283"/>
       </w:pPr>
+      <w:proofErr w:type="spellStart"/>
       <w:r>
         <w:lastRenderedPageBreak/>
-        <w:t>Mh_produk -&gt; status</w:t>
+        <w:t>Mh_produk</w:t>
+      </w:r>
+      <w:proofErr w:type="spellEnd"/>
+      <w:r>
+        <w:t xml:space="preserve"> -&gt; status</w:t>
       </w:r>
     </w:p>
     <w:p>
@@ -1606,8 +3398,13 @@
         <w:ind w:left="567" w:hanging="283"/>
       </w:pPr>
       <w:r>
-        <w:t>0 = Terverifikasi</w:t>
-      </w:r>
+        <w:t xml:space="preserve">0 = </w:t>
+      </w:r>
+      <w:proofErr w:type="spellStart"/>
+      <w:r>
+        <w:t>Terverifikasi</w:t>
+      </w:r>
+      <w:proofErr w:type="spellEnd"/>
     </w:p>
     <w:p>
       <w:pPr>
@@ -1620,8 +3417,21 @@
         <w:ind w:left="567" w:hanging="283"/>
       </w:pPr>
       <w:r>
-        <w:t>1 = Tidak Terverifikasi</w:t>
-      </w:r>
+        <w:t xml:space="preserve">1 = </w:t>
+      </w:r>
+      <w:proofErr w:type="spellStart"/>
+      <w:r>
+        <w:t>Tidak</w:t>
+      </w:r>
+      <w:proofErr w:type="spellEnd"/>
+      <w:r>
+        <w:t xml:space="preserve"> </w:t>
+      </w:r>
+      <w:proofErr w:type="spellStart"/>
+      <w:r>
+        <w:t>Terverifikasi</w:t>
+      </w:r>
+      <w:proofErr w:type="spellEnd"/>
     </w:p>
     <w:p>
       <w:pPr>
@@ -1664,8 +3474,13 @@
         <w:spacing w:after="0"/>
         <w:ind w:left="284" w:hanging="284"/>
       </w:pPr>
-      <w:r>
-        <w:t>Htrans -&gt; status</w:t>
+      <w:proofErr w:type="spellStart"/>
+      <w:r>
+        <w:t>Htrans</w:t>
+      </w:r>
+      <w:proofErr w:type="spellEnd"/>
+      <w:r>
+        <w:t xml:space="preserve"> -&gt; status</w:t>
       </w:r>
     </w:p>
     <w:p>
@@ -1681,9 +3496,11 @@
       <w:r>
         <w:t xml:space="preserve">0  = </w:t>
       </w:r>
+      <w:proofErr w:type="spellStart"/>
       <w:r>
         <w:t>Prosesing</w:t>
       </w:r>
+      <w:proofErr w:type="spellEnd"/>
     </w:p>
     <w:p>
       <w:pPr>
@@ -1698,9 +3515,35 @@
       <w:r>
         <w:t xml:space="preserve">1 = </w:t>
       </w:r>
-      <w:r>
-        <w:t>Sudah shipping tinggal acc epmbeli</w:t>
-      </w:r>
+      <w:proofErr w:type="spellStart"/>
+      <w:r>
+        <w:t>Sudah</w:t>
+      </w:r>
+      <w:proofErr w:type="spellEnd"/>
+      <w:r>
+        <w:t xml:space="preserve"> shipping </w:t>
+      </w:r>
+      <w:proofErr w:type="spellStart"/>
+      <w:r>
+        <w:t>tinggal</w:t>
+      </w:r>
+      <w:proofErr w:type="spellEnd"/>
+      <w:r>
+        <w:t xml:space="preserve"> </w:t>
+      </w:r>
+      <w:proofErr w:type="spellStart"/>
+      <w:r>
+        <w:t>acc</w:t>
+      </w:r>
+      <w:proofErr w:type="spellEnd"/>
+      <w:r>
+        <w:t xml:space="preserve"> </w:t>
+      </w:r>
+      <w:proofErr w:type="spellStart"/>
+      <w:r>
+        <w:t>epmbeli</w:t>
+      </w:r>
+      <w:proofErr w:type="spellEnd"/>
     </w:p>
     <w:p>
       <w:pPr>
@@ -1713,8 +3556,21 @@
         <w:ind w:left="567" w:hanging="283"/>
       </w:pPr>
       <w:r>
-        <w:t>2 = Sudah Selesai</w:t>
-      </w:r>
+        <w:t xml:space="preserve">2 = </w:t>
+      </w:r>
+      <w:proofErr w:type="spellStart"/>
+      <w:r>
+        <w:t>Sudah</w:t>
+      </w:r>
+      <w:proofErr w:type="spellEnd"/>
+      <w:r>
+        <w:t xml:space="preserve"> </w:t>
+      </w:r>
+      <w:proofErr w:type="spellStart"/>
+      <w:r>
+        <w:t>Selesai</w:t>
+      </w:r>
+      <w:proofErr w:type="spellEnd"/>
     </w:p>
     <w:p>
       <w:pPr>
@@ -1726,9 +3582,11 @@
         <w:spacing w:after="0"/>
         <w:ind w:left="284" w:hanging="284"/>
       </w:pPr>
+      <w:proofErr w:type="spellStart"/>
       <w:r>
         <w:t>Dtrans</w:t>
       </w:r>
+      <w:proofErr w:type="spellEnd"/>
       <w:r>
         <w:t xml:space="preserve"> -&gt; status</w:t>
       </w:r>
@@ -1791,11 +3649,37 @@
         <w:spacing w:after="0"/>
         <w:ind w:left="284" w:hanging="284"/>
       </w:pPr>
-      <w:r>
-        <w:t>Dtrans -&gt; reportB -&gt; reportS</w:t>
-      </w:r>
-      <w:r>
-        <w:t xml:space="preserve"> -&gt; report untuk Buyer</w:t>
+      <w:proofErr w:type="spellStart"/>
+      <w:r>
+        <w:t>Dtrans</w:t>
+      </w:r>
+      <w:proofErr w:type="spellEnd"/>
+      <w:r>
+        <w:t xml:space="preserve"> -&gt; </w:t>
+      </w:r>
+      <w:proofErr w:type="spellStart"/>
+      <w:r>
+        <w:t>reportB</w:t>
+      </w:r>
+      <w:proofErr w:type="spellEnd"/>
+      <w:r>
+        <w:t xml:space="preserve"> -&gt; </w:t>
+      </w:r>
+      <w:proofErr w:type="spellStart"/>
+      <w:r>
+        <w:t>reportS</w:t>
+      </w:r>
+      <w:proofErr w:type="spellEnd"/>
+      <w:r>
+        <w:t xml:space="preserve"> -&gt; report </w:t>
+      </w:r>
+      <w:proofErr w:type="spellStart"/>
+      <w:r>
+        <w:t>untuk</w:t>
+      </w:r>
+      <w:proofErr w:type="spellEnd"/>
+      <w:r>
+        <w:t xml:space="preserve"> Buyer</w:t>
       </w:r>
     </w:p>
     <w:p>
@@ -1809,8 +3693,21 @@
         <w:ind w:left="567" w:hanging="283"/>
       </w:pPr>
       <w:r>
-        <w:t>0  = belum dilewati</w:t>
-      </w:r>
+        <w:t xml:space="preserve">0  = </w:t>
+      </w:r>
+      <w:proofErr w:type="spellStart"/>
+      <w:r>
+        <w:t>belum</w:t>
+      </w:r>
+      <w:proofErr w:type="spellEnd"/>
+      <w:r>
+        <w:t xml:space="preserve"> </w:t>
+      </w:r>
+      <w:proofErr w:type="spellStart"/>
+      <w:r>
+        <w:t>dilewati</w:t>
+      </w:r>
+      <w:proofErr w:type="spellEnd"/>
     </w:p>
     <w:p>
       <w:pPr>
@@ -1823,8 +3720,21 @@
         <w:ind w:left="567" w:hanging="283"/>
       </w:pPr>
       <w:r>
-        <w:t>1 = sudah dilewati</w:t>
-      </w:r>
+        <w:t xml:space="preserve">1 = </w:t>
+      </w:r>
+      <w:proofErr w:type="spellStart"/>
+      <w:r>
+        <w:t>sudah</w:t>
+      </w:r>
+      <w:proofErr w:type="spellEnd"/>
+      <w:r>
+        <w:t xml:space="preserve"> </w:t>
+      </w:r>
+      <w:proofErr w:type="spellStart"/>
+      <w:r>
+        <w:t>dilewati</w:t>
+      </w:r>
+      <w:proofErr w:type="spellEnd"/>
     </w:p>
     <w:p>
       <w:pPr>
@@ -1836,18 +3746,33 @@
         <w:spacing w:after="0"/>
         <w:ind w:left="284" w:hanging="283"/>
       </w:pPr>
+      <w:proofErr w:type="spellStart"/>
       <w:r>
         <w:t>Td</w:t>
       </w:r>
       <w:r>
         <w:t>_chat</w:t>
       </w:r>
-      <w:r>
-        <w:t xml:space="preserve"> -&gt; status</w:t>
-      </w:r>
-      <w:r>
-        <w:t>B -&gt; statusS</w:t>
-      </w:r>
+      <w:proofErr w:type="spellEnd"/>
+      <w:r>
+        <w:t xml:space="preserve"> -&gt; </w:t>
+      </w:r>
+      <w:proofErr w:type="spellStart"/>
+      <w:r>
+        <w:t>status</w:t>
+      </w:r>
+      <w:r>
+        <w:t>B</w:t>
+      </w:r>
+      <w:proofErr w:type="spellEnd"/>
+      <w:r>
+        <w:t xml:space="preserve"> -&gt; </w:t>
+      </w:r>
+      <w:proofErr w:type="spellStart"/>
+      <w:r>
+        <w:t>statusS</w:t>
+      </w:r>
+      <w:proofErr w:type="spellEnd"/>
     </w:p>
     <w:p>
       <w:pPr>
@@ -1860,8 +3785,21 @@
         <w:ind w:left="567" w:hanging="283"/>
       </w:pPr>
       <w:r>
-        <w:t>0 = Masih ada</w:t>
-      </w:r>
+        <w:t xml:space="preserve">0 = </w:t>
+      </w:r>
+      <w:proofErr w:type="spellStart"/>
+      <w:r>
+        <w:t>Masih</w:t>
+      </w:r>
+      <w:proofErr w:type="spellEnd"/>
+      <w:r>
+        <w:t xml:space="preserve"> </w:t>
+      </w:r>
+      <w:proofErr w:type="spellStart"/>
+      <w:r>
+        <w:t>ada</w:t>
+      </w:r>
+      <w:proofErr w:type="spellEnd"/>
     </w:p>
     <w:p>
       <w:pPr>
@@ -1874,8 +3812,13 @@
         <w:ind w:left="567" w:hanging="283"/>
       </w:pPr>
       <w:r>
-        <w:t>1 = dihapus</w:t>
-      </w:r>
+        <w:t xml:space="preserve">1 = </w:t>
+      </w:r>
+      <w:proofErr w:type="spellStart"/>
+      <w:r>
+        <w:t>dihapus</w:t>
+      </w:r>
+      <w:proofErr w:type="spellEnd"/>
     </w:p>
     <w:p>
       <w:pPr>
@@ -1887,12 +3830,19 @@
         <w:spacing w:after="0"/>
         <w:ind w:left="284" w:hanging="284"/>
       </w:pPr>
+      <w:proofErr w:type="spellStart"/>
       <w:r>
         <w:t>Td_chat</w:t>
       </w:r>
-      <w:r>
-        <w:t xml:space="preserve"> -&gt; pengirim</w:t>
-      </w:r>
+      <w:proofErr w:type="spellEnd"/>
+      <w:r>
+        <w:t xml:space="preserve"> -&gt; </w:t>
+      </w:r>
+      <w:proofErr w:type="spellStart"/>
+      <w:r>
+        <w:t>pengirim</w:t>
+      </w:r>
+      <w:proofErr w:type="spellEnd"/>
     </w:p>
     <w:p>
       <w:pPr>
@@ -1905,8 +3855,13 @@
         <w:ind w:left="567" w:hanging="284"/>
       </w:pPr>
       <w:r>
-        <w:t>1 = penjual</w:t>
-      </w:r>
+        <w:t xml:space="preserve">1 = </w:t>
+      </w:r>
+      <w:proofErr w:type="spellStart"/>
+      <w:r>
+        <w:t>penjual</w:t>
+      </w:r>
+      <w:proofErr w:type="spellEnd"/>
     </w:p>
     <w:p>
       <w:pPr>
@@ -1919,8 +3874,13 @@
         <w:ind w:left="567" w:hanging="284"/>
       </w:pPr>
       <w:r>
-        <w:t>2 = pembeli</w:t>
-      </w:r>
+        <w:t xml:space="preserve">2 = </w:t>
+      </w:r>
+      <w:proofErr w:type="spellStart"/>
+      <w:r>
+        <w:t>pembeli</w:t>
+      </w:r>
+      <w:proofErr w:type="spellEnd"/>
     </w:p>
     <w:p>
       <w:pPr>
@@ -1932,12 +3892,25 @@
         <w:spacing w:after="0"/>
         <w:ind w:left="284"/>
       </w:pPr>
-      <w:r>
-        <w:t xml:space="preserve">Emoney </w:t>
+      <w:proofErr w:type="spellStart"/>
+      <w:r>
+        <w:t>Emoney</w:t>
+      </w:r>
+      <w:proofErr w:type="spellEnd"/>
+      <w:r>
+        <w:t xml:space="preserve"> </w:t>
       </w:r>
       <w:r>
         <w:br/>
-        <w:t>status emoney :</w:t>
+        <w:t xml:space="preserve">status </w:t>
+      </w:r>
+      <w:proofErr w:type="spellStart"/>
+      <w:r>
+        <w:t>emoney</w:t>
+      </w:r>
+      <w:proofErr w:type="spellEnd"/>
+      <w:r>
+        <w:t xml:space="preserve"> :</w:t>
       </w:r>
     </w:p>
     <w:p>
@@ -1950,8 +3923,21 @@
         <w:spacing w:after="0"/>
       </w:pPr>
       <w:r>
-        <w:t>0 -&gt; penjual tarik</w:t>
-      </w:r>
+        <w:t xml:space="preserve">0 -&gt; </w:t>
+      </w:r>
+      <w:proofErr w:type="spellStart"/>
+      <w:r>
+        <w:t>penjual</w:t>
+      </w:r>
+      <w:proofErr w:type="spellEnd"/>
+      <w:r>
+        <w:t xml:space="preserve"> </w:t>
+      </w:r>
+      <w:proofErr w:type="spellStart"/>
+      <w:r>
+        <w:t>tarik</w:t>
+      </w:r>
+      <w:proofErr w:type="spellEnd"/>
     </w:p>
     <w:p>
       <w:pPr>
@@ -1963,8 +3949,29 @@
         <w:spacing w:after="0"/>
       </w:pPr>
       <w:r>
-        <w:t>1 -&gt; penjual dapet duit</w:t>
-      </w:r>
+        <w:t xml:space="preserve">1 -&gt; </w:t>
+      </w:r>
+      <w:proofErr w:type="spellStart"/>
+      <w:r>
+        <w:t>penjual</w:t>
+      </w:r>
+      <w:proofErr w:type="spellEnd"/>
+      <w:r>
+        <w:t xml:space="preserve"> </w:t>
+      </w:r>
+      <w:proofErr w:type="spellStart"/>
+      <w:r>
+        <w:t>dapet</w:t>
+      </w:r>
+      <w:proofErr w:type="spellEnd"/>
+      <w:r>
+        <w:t xml:space="preserve"> </w:t>
+      </w:r>
+      <w:proofErr w:type="spellStart"/>
+      <w:r>
+        <w:t>duit</w:t>
+      </w:r>
+      <w:proofErr w:type="spellEnd"/>
     </w:p>
     <w:p>
       <w:pPr>
@@ -1976,8 +3983,21 @@
         <w:spacing w:after="0"/>
       </w:pPr>
       <w:r>
-        <w:t>2 -&gt; pembeli topup</w:t>
-      </w:r>
+        <w:t xml:space="preserve">2 -&gt; </w:t>
+      </w:r>
+      <w:proofErr w:type="spellStart"/>
+      <w:r>
+        <w:t>pembeli</w:t>
+      </w:r>
+      <w:proofErr w:type="spellEnd"/>
+      <w:r>
+        <w:t xml:space="preserve"> </w:t>
+      </w:r>
+      <w:proofErr w:type="spellStart"/>
+      <w:r>
+        <w:t>topup</w:t>
+      </w:r>
+      <w:proofErr w:type="spellEnd"/>
     </w:p>
     <w:p>
       <w:pPr>
@@ -1989,8 +4009,21 @@
         <w:spacing w:after="0"/>
       </w:pPr>
       <w:r>
-        <w:t>3 -&gt; pembeli bayar</w:t>
-      </w:r>
+        <w:t xml:space="preserve">3 -&gt; </w:t>
+      </w:r>
+      <w:proofErr w:type="spellStart"/>
+      <w:r>
+        <w:t>pembeli</w:t>
+      </w:r>
+      <w:proofErr w:type="spellEnd"/>
+      <w:r>
+        <w:t xml:space="preserve"> </w:t>
+      </w:r>
+      <w:proofErr w:type="spellStart"/>
+      <w:r>
+        <w:t>bayar</w:t>
+      </w:r>
+      <w:proofErr w:type="spellEnd"/>
     </w:p>
     <w:p>
       <w:pPr>

</xml_diff>

<commit_message>
ralat dan percantik report
</commit_message>
<xml_diff>
--- a/Project PCS.docx
+++ b/Project PCS.docx
@@ -33,7 +33,21 @@
         <w:rPr>
           <w:highlight w:val="yellow"/>
         </w:rPr>
-        <w:t xml:space="preserve">Create user penjual </w:t>
+        <w:t xml:space="preserve">Create user </w:t>
+      </w:r>
+      <w:proofErr w:type="spellStart"/>
+      <w:r>
+        <w:rPr>
+          <w:highlight w:val="yellow"/>
+        </w:rPr>
+        <w:t>penjual</w:t>
+      </w:r>
+      <w:proofErr w:type="spellEnd"/>
+      <w:r>
+        <w:rPr>
+          <w:highlight w:val="yellow"/>
+        </w:rPr>
+        <w:t xml:space="preserve"> </w:t>
       </w:r>
     </w:p>
     <w:p>
@@ -59,8 +73,16 @@
         <w:rPr>
           <w:highlight w:val="yellow"/>
         </w:rPr>
-        <w:t xml:space="preserve"> / Menonaktifkan</w:t>
-      </w:r>
+        <w:t xml:space="preserve"> / </w:t>
+      </w:r>
+      <w:proofErr w:type="spellStart"/>
+      <w:r>
+        <w:rPr>
+          <w:highlight w:val="yellow"/>
+        </w:rPr>
+        <w:t>Menonaktifkan</w:t>
+      </w:r>
+      <w:proofErr w:type="spellEnd"/>
     </w:p>
     <w:p>
       <w:pPr>
@@ -79,8 +101,58 @@
         <w:rPr>
           <w:highlight w:val="yellow"/>
         </w:rPr>
-        <w:t>Insert update delete jasa pengiriman beserta diskonnya</w:t>
-      </w:r>
+        <w:t xml:space="preserve">Insert update delete </w:t>
+      </w:r>
+      <w:proofErr w:type="spellStart"/>
+      <w:r>
+        <w:rPr>
+          <w:highlight w:val="yellow"/>
+        </w:rPr>
+        <w:t>jasa</w:t>
+      </w:r>
+      <w:proofErr w:type="spellEnd"/>
+      <w:r>
+        <w:rPr>
+          <w:highlight w:val="yellow"/>
+        </w:rPr>
+        <w:t xml:space="preserve"> </w:t>
+      </w:r>
+      <w:proofErr w:type="spellStart"/>
+      <w:r>
+        <w:rPr>
+          <w:highlight w:val="yellow"/>
+        </w:rPr>
+        <w:t>pengiriman</w:t>
+      </w:r>
+      <w:proofErr w:type="spellEnd"/>
+      <w:r>
+        <w:rPr>
+          <w:highlight w:val="yellow"/>
+        </w:rPr>
+        <w:t xml:space="preserve"> </w:t>
+      </w:r>
+      <w:proofErr w:type="spellStart"/>
+      <w:r>
+        <w:rPr>
+          <w:highlight w:val="yellow"/>
+        </w:rPr>
+        <w:t>beserta</w:t>
+      </w:r>
+      <w:proofErr w:type="spellEnd"/>
+      <w:r>
+        <w:rPr>
+          <w:highlight w:val="yellow"/>
+        </w:rPr>
+        <w:t xml:space="preserve"> </w:t>
+      </w:r>
+      <w:proofErr w:type="spellStart"/>
+      <w:r>
+        <w:rPr>
+          <w:highlight w:val="yellow"/>
+        </w:rPr>
+        <w:t>diskonnya</w:t>
+      </w:r>
+      <w:proofErr w:type="spellEnd"/>
     </w:p>
     <w:p>
       <w:pPr>
@@ -99,8 +171,16 @@
         <w:rPr>
           <w:highlight w:val="yellow"/>
         </w:rPr>
-        <w:t>Insert update delete kategori</w:t>
-      </w:r>
+        <w:t xml:space="preserve">Insert update delete </w:t>
+      </w:r>
+      <w:proofErr w:type="spellStart"/>
+      <w:r>
+        <w:rPr>
+          <w:highlight w:val="yellow"/>
+        </w:rPr>
+        <w:t>kategori</w:t>
+      </w:r>
+      <w:proofErr w:type="spellEnd"/>
     </w:p>
     <w:p>
       <w:pPr>
@@ -119,8 +199,16 @@
         <w:rPr>
           <w:highlight w:val="yellow"/>
         </w:rPr>
-        <w:t>Insert update delete kata larangan</w:t>
-      </w:r>
+        <w:t xml:space="preserve">Insert update delete kata </w:t>
+      </w:r>
+      <w:proofErr w:type="spellStart"/>
+      <w:r>
+        <w:rPr>
+          <w:highlight w:val="yellow"/>
+        </w:rPr>
+        <w:t>larangan</w:t>
+      </w:r>
+      <w:proofErr w:type="spellEnd"/>
     </w:p>
     <w:p>
       <w:pPr>
@@ -135,30 +223,76 @@
           <w:highlight w:val="yellow"/>
         </w:rPr>
       </w:pPr>
-      <w:r>
-        <w:rPr>
-          <w:highlight w:val="yellow"/>
-        </w:rPr>
-        <w:t xml:space="preserve">Liat laporan </w:t>
-      </w:r>
-      <w:r>
-        <w:rPr>
-          <w:highlight w:val="yellow"/>
-        </w:rPr>
-        <w:t xml:space="preserve">penjualan. </w:t>
-      </w:r>
-      <w:r>
-        <w:rPr>
-          <w:highlight w:val="yellow"/>
-        </w:rPr>
-        <w:t>group by</w:t>
-      </w:r>
-      <w:r>
-        <w:rPr>
-          <w:highlight w:val="yellow"/>
-        </w:rPr>
-        <w:t xml:space="preserve"> penjual</w:t>
-      </w:r>
+      <w:proofErr w:type="spellStart"/>
+      <w:r>
+        <w:rPr>
+          <w:highlight w:val="yellow"/>
+        </w:rPr>
+        <w:t>Liat</w:t>
+      </w:r>
+      <w:proofErr w:type="spellEnd"/>
+      <w:r>
+        <w:rPr>
+          <w:highlight w:val="yellow"/>
+        </w:rPr>
+        <w:t xml:space="preserve"> </w:t>
+      </w:r>
+      <w:proofErr w:type="spellStart"/>
+      <w:r>
+        <w:rPr>
+          <w:highlight w:val="yellow"/>
+        </w:rPr>
+        <w:t>laporan</w:t>
+      </w:r>
+      <w:proofErr w:type="spellEnd"/>
+      <w:r>
+        <w:rPr>
+          <w:highlight w:val="yellow"/>
+        </w:rPr>
+        <w:t xml:space="preserve"> </w:t>
+      </w:r>
+      <w:proofErr w:type="spellStart"/>
+      <w:r>
+        <w:rPr>
+          <w:highlight w:val="yellow"/>
+        </w:rPr>
+        <w:t>penjualan</w:t>
+      </w:r>
+      <w:proofErr w:type="spellEnd"/>
+      <w:r>
+        <w:rPr>
+          <w:highlight w:val="yellow"/>
+        </w:rPr>
+        <w:t xml:space="preserve">. </w:t>
+      </w:r>
+      <w:proofErr w:type="gramStart"/>
+      <w:r>
+        <w:rPr>
+          <w:highlight w:val="yellow"/>
+        </w:rPr>
+        <w:t>group</w:t>
+      </w:r>
+      <w:proofErr w:type="gramEnd"/>
+      <w:r>
+        <w:rPr>
+          <w:highlight w:val="yellow"/>
+        </w:rPr>
+        <w:t xml:space="preserve"> by</w:t>
+      </w:r>
+      <w:r>
+        <w:rPr>
+          <w:highlight w:val="yellow"/>
+        </w:rPr>
+        <w:t xml:space="preserve"> </w:t>
+      </w:r>
+      <w:proofErr w:type="spellStart"/>
+      <w:r>
+        <w:rPr>
+          <w:highlight w:val="yellow"/>
+        </w:rPr>
+        <w:t>penjual</w:t>
+      </w:r>
+      <w:proofErr w:type="spellEnd"/>
       <w:r>
         <w:rPr>
           <w:highlight w:val="yellow"/>
@@ -183,11 +317,47 @@
         </w:rPr>
         <w:t xml:space="preserve"> </w:t>
       </w:r>
-      <w:r>
-        <w:rPr>
-          <w:highlight w:val="yellow"/>
-        </w:rPr>
-        <w:t>dari hasil terbanyak. F</w:t>
+      <w:proofErr w:type="spellStart"/>
+      <w:r>
+        <w:rPr>
+          <w:highlight w:val="yellow"/>
+        </w:rPr>
+        <w:t>dari</w:t>
+      </w:r>
+      <w:proofErr w:type="spellEnd"/>
+      <w:r>
+        <w:rPr>
+          <w:highlight w:val="yellow"/>
+        </w:rPr>
+        <w:t xml:space="preserve"> </w:t>
+      </w:r>
+      <w:proofErr w:type="spellStart"/>
+      <w:r>
+        <w:rPr>
+          <w:highlight w:val="yellow"/>
+        </w:rPr>
+        <w:t>hasil</w:t>
+      </w:r>
+      <w:proofErr w:type="spellEnd"/>
+      <w:r>
+        <w:rPr>
+          <w:highlight w:val="yellow"/>
+        </w:rPr>
+        <w:t xml:space="preserve"> </w:t>
+      </w:r>
+      <w:proofErr w:type="spellStart"/>
+      <w:r>
+        <w:rPr>
+          <w:highlight w:val="yellow"/>
+        </w:rPr>
+        <w:t>terbanyak</w:t>
+      </w:r>
+      <w:proofErr w:type="spellEnd"/>
+      <w:r>
+        <w:rPr>
+          <w:highlight w:val="yellow"/>
+        </w:rPr>
+        <w:t>. F</w:t>
       </w:r>
       <w:r>
         <w:rPr>
@@ -199,13 +369,63 @@
         <w:rPr>
           <w:highlight w:val="yellow"/>
         </w:rPr>
-        <w:t xml:space="preserve"> dari bulan transaksi</w:t>
-      </w:r>
-      <w:r>
-        <w:rPr>
-          <w:highlight w:val="yellow"/>
-        </w:rPr>
-        <w:t xml:space="preserve"> (Diskrit)</w:t>
+        <w:t xml:space="preserve"> </w:t>
+      </w:r>
+      <w:proofErr w:type="spellStart"/>
+      <w:r>
+        <w:rPr>
+          <w:highlight w:val="yellow"/>
+        </w:rPr>
+        <w:t>dari</w:t>
+      </w:r>
+      <w:proofErr w:type="spellEnd"/>
+      <w:r>
+        <w:rPr>
+          <w:highlight w:val="yellow"/>
+        </w:rPr>
+        <w:t xml:space="preserve"> </w:t>
+      </w:r>
+      <w:proofErr w:type="spellStart"/>
+      <w:r>
+        <w:rPr>
+          <w:highlight w:val="yellow"/>
+        </w:rPr>
+        <w:t>bulan</w:t>
+      </w:r>
+      <w:proofErr w:type="spellEnd"/>
+      <w:r>
+        <w:rPr>
+          <w:highlight w:val="yellow"/>
+        </w:rPr>
+        <w:t xml:space="preserve"> </w:t>
+      </w:r>
+      <w:proofErr w:type="spellStart"/>
+      <w:r>
+        <w:rPr>
+          <w:highlight w:val="yellow"/>
+        </w:rPr>
+        <w:t>transaksi</w:t>
+      </w:r>
+      <w:proofErr w:type="spellEnd"/>
+      <w:r>
+        <w:rPr>
+          <w:highlight w:val="yellow"/>
+        </w:rPr>
+        <w:t xml:space="preserve"> (</w:t>
+      </w:r>
+      <w:proofErr w:type="spellStart"/>
+      <w:r>
+        <w:rPr>
+          <w:highlight w:val="yellow"/>
+        </w:rPr>
+        <w:t>Diskrit</w:t>
+      </w:r>
+      <w:proofErr w:type="spellEnd"/>
+      <w:r>
+        <w:rPr>
+          <w:highlight w:val="yellow"/>
+        </w:rPr>
+        <w:t>)</w:t>
       </w:r>
     </w:p>
     <w:p>
@@ -221,18 +441,84 @@
           <w:highlight w:val="yellow"/>
         </w:rPr>
       </w:pPr>
-      <w:r>
-        <w:rPr>
-          <w:highlight w:val="yellow"/>
-        </w:rPr>
-        <w:t xml:space="preserve">Liat laporan user yang dibanned / report lebih dari 15 </w:t>
-      </w:r>
+      <w:proofErr w:type="spellStart"/>
+      <w:r>
+        <w:rPr>
+          <w:highlight w:val="yellow"/>
+        </w:rPr>
+        <w:t>Liat</w:t>
+      </w:r>
+      <w:proofErr w:type="spellEnd"/>
+      <w:r>
+        <w:rPr>
+          <w:highlight w:val="yellow"/>
+        </w:rPr>
+        <w:t xml:space="preserve"> </w:t>
+      </w:r>
+      <w:proofErr w:type="spellStart"/>
+      <w:r>
+        <w:rPr>
+          <w:highlight w:val="yellow"/>
+        </w:rPr>
+        <w:t>laporan</w:t>
+      </w:r>
+      <w:proofErr w:type="spellEnd"/>
+      <w:r>
+        <w:rPr>
+          <w:highlight w:val="yellow"/>
+        </w:rPr>
+        <w:t xml:space="preserve"> user yang </w:t>
+      </w:r>
+      <w:proofErr w:type="spellStart"/>
+      <w:r>
+        <w:rPr>
+          <w:highlight w:val="yellow"/>
+        </w:rPr>
+        <w:t>dibanned</w:t>
+      </w:r>
+      <w:proofErr w:type="spellEnd"/>
+      <w:r>
+        <w:rPr>
+          <w:highlight w:val="yellow"/>
+        </w:rPr>
+        <w:t xml:space="preserve"> / report </w:t>
+      </w:r>
+      <w:proofErr w:type="spellStart"/>
+      <w:r>
+        <w:rPr>
+          <w:highlight w:val="yellow"/>
+        </w:rPr>
+        <w:t>lebih</w:t>
+      </w:r>
+      <w:proofErr w:type="spellEnd"/>
+      <w:r>
+        <w:rPr>
+          <w:highlight w:val="yellow"/>
+        </w:rPr>
+        <w:t xml:space="preserve"> </w:t>
+      </w:r>
+      <w:proofErr w:type="spellStart"/>
+      <w:r>
+        <w:rPr>
+          <w:highlight w:val="yellow"/>
+        </w:rPr>
+        <w:t>dari</w:t>
+      </w:r>
+      <w:proofErr w:type="spellEnd"/>
+      <w:r>
+        <w:rPr>
+          <w:highlight w:val="yellow"/>
+        </w:rPr>
+        <w:t xml:space="preserve"> 15 </w:t>
+      </w:r>
+      <w:proofErr w:type="spellStart"/>
       <w:r>
         <w:rPr>
           <w:highlight w:val="yellow"/>
         </w:rPr>
         <w:t>pelapor</w:t>
       </w:r>
+      <w:proofErr w:type="spellEnd"/>
       <w:r>
         <w:rPr>
           <w:highlight w:val="yellow"/>
@@ -253,29 +539,111 @@
           <w:highlight w:val="yellow"/>
         </w:rPr>
       </w:pPr>
-      <w:r>
-        <w:rPr>
-          <w:highlight w:val="yellow"/>
-        </w:rPr>
-        <w:t>Liat laporan jasa pengiriman</w:t>
-      </w:r>
-      <w:r>
-        <w:rPr>
-          <w:highlight w:val="yellow"/>
-        </w:rPr>
-        <w:t xml:space="preserve"> </w:t>
-      </w:r>
-      <w:r>
-        <w:rPr>
-          <w:highlight w:val="yellow"/>
-        </w:rPr>
-        <w:t>group by by</w:t>
-      </w:r>
-      <w:r>
-        <w:rPr>
-          <w:highlight w:val="yellow"/>
-        </w:rPr>
-        <w:t xml:space="preserve"> kota pengiriman.</w:t>
+      <w:proofErr w:type="spellStart"/>
+      <w:r>
+        <w:rPr>
+          <w:highlight w:val="yellow"/>
+        </w:rPr>
+        <w:t>Liat</w:t>
+      </w:r>
+      <w:proofErr w:type="spellEnd"/>
+      <w:r>
+        <w:rPr>
+          <w:highlight w:val="yellow"/>
+        </w:rPr>
+        <w:t xml:space="preserve"> </w:t>
+      </w:r>
+      <w:proofErr w:type="spellStart"/>
+      <w:r>
+        <w:rPr>
+          <w:highlight w:val="yellow"/>
+        </w:rPr>
+        <w:t>laporan</w:t>
+      </w:r>
+      <w:proofErr w:type="spellEnd"/>
+      <w:r>
+        <w:rPr>
+          <w:highlight w:val="yellow"/>
+        </w:rPr>
+        <w:t xml:space="preserve"> </w:t>
+      </w:r>
+      <w:proofErr w:type="spellStart"/>
+      <w:r>
+        <w:rPr>
+          <w:highlight w:val="yellow"/>
+        </w:rPr>
+        <w:t>jasa</w:t>
+      </w:r>
+      <w:proofErr w:type="spellEnd"/>
+      <w:r>
+        <w:rPr>
+          <w:highlight w:val="yellow"/>
+        </w:rPr>
+        <w:t xml:space="preserve"> </w:t>
+      </w:r>
+      <w:proofErr w:type="spellStart"/>
+      <w:r>
+        <w:rPr>
+          <w:highlight w:val="yellow"/>
+        </w:rPr>
+        <w:t>pengiriman</w:t>
+      </w:r>
+      <w:proofErr w:type="spellEnd"/>
+      <w:r>
+        <w:rPr>
+          <w:highlight w:val="yellow"/>
+        </w:rPr>
+        <w:t xml:space="preserve"> </w:t>
+      </w:r>
+      <w:r>
+        <w:rPr>
+          <w:highlight w:val="yellow"/>
+        </w:rPr>
+        <w:t xml:space="preserve">group by </w:t>
+      </w:r>
+      <w:proofErr w:type="spellStart"/>
+      <w:r>
+        <w:rPr>
+          <w:highlight w:val="yellow"/>
+        </w:rPr>
+        <w:t>by</w:t>
+      </w:r>
+      <w:proofErr w:type="spellEnd"/>
+      <w:r>
+        <w:rPr>
+          <w:highlight w:val="yellow"/>
+        </w:rPr>
+        <w:t xml:space="preserve"> </w:t>
+      </w:r>
+      <w:proofErr w:type="spellStart"/>
+      <w:proofErr w:type="gramStart"/>
+      <w:r>
+        <w:rPr>
+          <w:highlight w:val="yellow"/>
+        </w:rPr>
+        <w:t>kota</w:t>
+      </w:r>
+      <w:proofErr w:type="spellEnd"/>
+      <w:proofErr w:type="gramEnd"/>
+      <w:r>
+        <w:rPr>
+          <w:highlight w:val="yellow"/>
+        </w:rPr>
+        <w:t xml:space="preserve"> </w:t>
+      </w:r>
+      <w:proofErr w:type="spellStart"/>
+      <w:r>
+        <w:rPr>
+          <w:highlight w:val="yellow"/>
+        </w:rPr>
+        <w:t>pengiriman</w:t>
+      </w:r>
+      <w:proofErr w:type="spellEnd"/>
+      <w:r>
+        <w:rPr>
+          <w:highlight w:val="yellow"/>
+        </w:rPr>
+        <w:t>.</w:t>
       </w:r>
       <w:r>
         <w:rPr>
@@ -293,8 +661,102 @@
         <w:rPr>
           <w:highlight w:val="yellow"/>
         </w:rPr>
-        <w:t xml:space="preserve"> dari yang paling sering dipakai dan kota pengiriman terbanyak</w:t>
-      </w:r>
+        <w:t xml:space="preserve"> </w:t>
+      </w:r>
+      <w:proofErr w:type="spellStart"/>
+      <w:r>
+        <w:rPr>
+          <w:highlight w:val="yellow"/>
+        </w:rPr>
+        <w:t>dari</w:t>
+      </w:r>
+      <w:proofErr w:type="spellEnd"/>
+      <w:r>
+        <w:rPr>
+          <w:highlight w:val="yellow"/>
+        </w:rPr>
+        <w:t xml:space="preserve"> yang paling </w:t>
+      </w:r>
+      <w:proofErr w:type="spellStart"/>
+      <w:r>
+        <w:rPr>
+          <w:highlight w:val="yellow"/>
+        </w:rPr>
+        <w:t>sering</w:t>
+      </w:r>
+      <w:proofErr w:type="spellEnd"/>
+      <w:r>
+        <w:rPr>
+          <w:highlight w:val="yellow"/>
+        </w:rPr>
+        <w:t xml:space="preserve"> </w:t>
+      </w:r>
+      <w:proofErr w:type="spellStart"/>
+      <w:r>
+        <w:rPr>
+          <w:highlight w:val="yellow"/>
+        </w:rPr>
+        <w:t>dipakai</w:t>
+      </w:r>
+      <w:proofErr w:type="spellEnd"/>
+      <w:r>
+        <w:rPr>
+          <w:highlight w:val="yellow"/>
+        </w:rPr>
+        <w:t xml:space="preserve"> </w:t>
+      </w:r>
+      <w:proofErr w:type="spellStart"/>
+      <w:r>
+        <w:rPr>
+          <w:highlight w:val="yellow"/>
+        </w:rPr>
+        <w:t>dan</w:t>
+      </w:r>
+      <w:proofErr w:type="spellEnd"/>
+      <w:r>
+        <w:rPr>
+          <w:highlight w:val="yellow"/>
+        </w:rPr>
+        <w:t xml:space="preserve"> </w:t>
+      </w:r>
+      <w:proofErr w:type="spellStart"/>
+      <w:proofErr w:type="gramStart"/>
+      <w:r>
+        <w:rPr>
+          <w:highlight w:val="yellow"/>
+        </w:rPr>
+        <w:t>kota</w:t>
+      </w:r>
+      <w:proofErr w:type="spellEnd"/>
+      <w:proofErr w:type="gramEnd"/>
+      <w:r>
+        <w:rPr>
+          <w:highlight w:val="yellow"/>
+        </w:rPr>
+        <w:t xml:space="preserve"> </w:t>
+      </w:r>
+      <w:proofErr w:type="spellStart"/>
+      <w:r>
+        <w:rPr>
+          <w:highlight w:val="yellow"/>
+        </w:rPr>
+        <w:t>pengiriman</w:t>
+      </w:r>
+      <w:proofErr w:type="spellEnd"/>
+      <w:r>
+        <w:rPr>
+          <w:highlight w:val="yellow"/>
+        </w:rPr>
+        <w:t xml:space="preserve"> </w:t>
+      </w:r>
+      <w:proofErr w:type="spellStart"/>
+      <w:r>
+        <w:rPr>
+          <w:highlight w:val="yellow"/>
+        </w:rPr>
+        <w:t>terbanyak</w:t>
+      </w:r>
+      <w:proofErr w:type="spellEnd"/>
       <w:r>
         <w:rPr>
           <w:highlight w:val="yellow"/>
@@ -307,12 +769,21 @@
         </w:rPr>
         <w:t xml:space="preserve">ilter </w:t>
       </w:r>
-      <w:r>
-        <w:rPr>
-          <w:highlight w:val="yellow"/>
-        </w:rPr>
-        <w:t xml:space="preserve">dari </w:t>
-      </w:r>
+      <w:proofErr w:type="spellStart"/>
+      <w:r>
+        <w:rPr>
+          <w:highlight w:val="yellow"/>
+        </w:rPr>
+        <w:t>dari</w:t>
+      </w:r>
+      <w:proofErr w:type="spellEnd"/>
+      <w:r>
+        <w:rPr>
+          <w:highlight w:val="yellow"/>
+        </w:rPr>
+        <w:t xml:space="preserve"> </w:t>
+      </w:r>
+      <w:proofErr w:type="spellStart"/>
       <w:r>
         <w:rPr>
           <w:highlight w:val="yellow"/>
@@ -323,13 +794,42 @@
         <w:rPr>
           <w:highlight w:val="yellow"/>
         </w:rPr>
-        <w:t>n transaksi</w:t>
-      </w:r>
-      <w:r>
-        <w:rPr>
-          <w:highlight w:val="yellow"/>
-        </w:rPr>
-        <w:t xml:space="preserve"> (Diskrit)</w:t>
+        <w:t>n</w:t>
+      </w:r>
+      <w:proofErr w:type="spellEnd"/>
+      <w:r>
+        <w:rPr>
+          <w:highlight w:val="yellow"/>
+        </w:rPr>
+        <w:t xml:space="preserve"> </w:t>
+      </w:r>
+      <w:proofErr w:type="spellStart"/>
+      <w:r>
+        <w:rPr>
+          <w:highlight w:val="yellow"/>
+        </w:rPr>
+        <w:t>transaksi</w:t>
+      </w:r>
+      <w:proofErr w:type="spellEnd"/>
+      <w:r>
+        <w:rPr>
+          <w:highlight w:val="yellow"/>
+        </w:rPr>
+        <w:t xml:space="preserve"> (</w:t>
+      </w:r>
+      <w:proofErr w:type="spellStart"/>
+      <w:r>
+        <w:rPr>
+          <w:highlight w:val="yellow"/>
+        </w:rPr>
+        <w:t>Diskrit</w:t>
+      </w:r>
+      <w:proofErr w:type="spellEnd"/>
+      <w:r>
+        <w:rPr>
+          <w:highlight w:val="yellow"/>
+        </w:rPr>
+        <w:t>)</w:t>
       </w:r>
     </w:p>
     <w:p>
@@ -345,30 +845,90 @@
           <w:highlight w:val="yellow"/>
         </w:rPr>
       </w:pPr>
-      <w:r>
-        <w:rPr>
-          <w:highlight w:val="yellow"/>
-        </w:rPr>
-        <w:t>Liat laporan produk</w:t>
-      </w:r>
-      <w:r>
-        <w:rPr>
-          <w:highlight w:val="yellow"/>
-        </w:rPr>
-        <w:t xml:space="preserve"> terlaris. Filter</w:t>
-      </w:r>
-      <w:r>
-        <w:rPr>
-          <w:highlight w:val="yellow"/>
-        </w:rPr>
-        <w:t xml:space="preserve"> </w:t>
-      </w:r>
-      <w:r>
-        <w:rPr>
-          <w:highlight w:val="yellow"/>
-        </w:rPr>
-        <w:t>kategori yang dipilih</w:t>
-      </w:r>
+      <w:proofErr w:type="spellStart"/>
+      <w:r>
+        <w:rPr>
+          <w:highlight w:val="yellow"/>
+        </w:rPr>
+        <w:t>Liat</w:t>
+      </w:r>
+      <w:proofErr w:type="spellEnd"/>
+      <w:r>
+        <w:rPr>
+          <w:highlight w:val="yellow"/>
+        </w:rPr>
+        <w:t xml:space="preserve"> </w:t>
+      </w:r>
+      <w:proofErr w:type="spellStart"/>
+      <w:r>
+        <w:rPr>
+          <w:highlight w:val="yellow"/>
+        </w:rPr>
+        <w:t>laporan</w:t>
+      </w:r>
+      <w:proofErr w:type="spellEnd"/>
+      <w:r>
+        <w:rPr>
+          <w:highlight w:val="yellow"/>
+        </w:rPr>
+        <w:t xml:space="preserve"> </w:t>
+      </w:r>
+      <w:proofErr w:type="spellStart"/>
+      <w:r>
+        <w:rPr>
+          <w:highlight w:val="yellow"/>
+        </w:rPr>
+        <w:t>produk</w:t>
+      </w:r>
+      <w:proofErr w:type="spellEnd"/>
+      <w:r>
+        <w:rPr>
+          <w:highlight w:val="yellow"/>
+        </w:rPr>
+        <w:t xml:space="preserve"> </w:t>
+      </w:r>
+      <w:proofErr w:type="spellStart"/>
+      <w:r>
+        <w:rPr>
+          <w:highlight w:val="yellow"/>
+        </w:rPr>
+        <w:t>terlaris</w:t>
+      </w:r>
+      <w:proofErr w:type="spellEnd"/>
+      <w:r>
+        <w:rPr>
+          <w:highlight w:val="yellow"/>
+        </w:rPr>
+        <w:t>. Filter</w:t>
+      </w:r>
+      <w:r>
+        <w:rPr>
+          <w:highlight w:val="yellow"/>
+        </w:rPr>
+        <w:t xml:space="preserve"> </w:t>
+      </w:r>
+      <w:proofErr w:type="spellStart"/>
+      <w:r>
+        <w:rPr>
+          <w:highlight w:val="yellow"/>
+        </w:rPr>
+        <w:t>kategori</w:t>
+      </w:r>
+      <w:proofErr w:type="spellEnd"/>
+      <w:r>
+        <w:rPr>
+          <w:highlight w:val="yellow"/>
+        </w:rPr>
+        <w:t xml:space="preserve"> yang </w:t>
+      </w:r>
+      <w:proofErr w:type="spellStart"/>
+      <w:r>
+        <w:rPr>
+          <w:highlight w:val="yellow"/>
+        </w:rPr>
+        <w:t>dipilih</w:t>
+      </w:r>
+      <w:proofErr w:type="spellEnd"/>
       <w:r>
         <w:rPr>
           <w:highlight w:val="yellow"/>
@@ -381,11 +941,19 @@
         </w:rPr>
         <w:t xml:space="preserve"> </w:t>
       </w:r>
-      <w:r>
-        <w:rPr>
-          <w:highlight w:val="yellow"/>
-        </w:rPr>
-        <w:t>group by</w:t>
+      <w:proofErr w:type="gramStart"/>
+      <w:r>
+        <w:rPr>
+          <w:highlight w:val="yellow"/>
+        </w:rPr>
+        <w:t>group</w:t>
+      </w:r>
+      <w:proofErr w:type="gramEnd"/>
+      <w:r>
+        <w:rPr>
+          <w:highlight w:val="yellow"/>
+        </w:rPr>
+        <w:t xml:space="preserve"> by</w:t>
       </w:r>
       <w:r>
         <w:rPr>
@@ -397,8 +965,16 @@
         <w:rPr>
           <w:highlight w:val="yellow"/>
         </w:rPr>
-        <w:t>. Sort nama</w:t>
-      </w:r>
+        <w:t xml:space="preserve">. Sort </w:t>
+      </w:r>
+      <w:proofErr w:type="spellStart"/>
+      <w:r>
+        <w:rPr>
+          <w:highlight w:val="yellow"/>
+        </w:rPr>
+        <w:t>nama</w:t>
+      </w:r>
+      <w:proofErr w:type="spellEnd"/>
     </w:p>
     <w:p>
       <w:pPr>
@@ -410,14 +986,50 @@
         <w:spacing w:after="0"/>
         <w:ind w:left="567" w:hanging="283"/>
       </w:pPr>
-      <w:r>
-        <w:t>Liat laporan produk yang terblokir</w:t>
-      </w:r>
+      <w:proofErr w:type="spellStart"/>
+      <w:r>
+        <w:t>Liat</w:t>
+      </w:r>
+      <w:proofErr w:type="spellEnd"/>
+      <w:r>
+        <w:t xml:space="preserve"> </w:t>
+      </w:r>
+      <w:proofErr w:type="spellStart"/>
+      <w:r>
+        <w:t>laporan</w:t>
+      </w:r>
+      <w:proofErr w:type="spellEnd"/>
+      <w:r>
+        <w:t xml:space="preserve"> </w:t>
+      </w:r>
+      <w:proofErr w:type="spellStart"/>
+      <w:r>
+        <w:t>produk</w:t>
+      </w:r>
+      <w:proofErr w:type="spellEnd"/>
+      <w:r>
+        <w:t xml:space="preserve"> yang </w:t>
+      </w:r>
+      <w:proofErr w:type="spellStart"/>
+      <w:r>
+        <w:t>terblokir</w:t>
+      </w:r>
+      <w:proofErr w:type="spellEnd"/>
       <w:r>
         <w:t>. Sort</w:t>
       </w:r>
       <w:r>
-        <w:t xml:space="preserve"> nama.</w:t>
+        <w:t xml:space="preserve"> </w:t>
+      </w:r>
+      <w:proofErr w:type="spellStart"/>
+      <w:proofErr w:type="gramStart"/>
+      <w:r>
+        <w:t>nama</w:t>
+      </w:r>
+      <w:proofErr w:type="spellEnd"/>
+      <w:proofErr w:type="gramEnd"/>
+      <w:r>
+        <w:t>.</w:t>
       </w:r>
       <w:r>
         <w:t xml:space="preserve"> </w:t>
@@ -433,9 +1045,11 @@
         <w:spacing w:after="0"/>
         <w:ind w:left="284" w:hanging="284"/>
       </w:pPr>
+      <w:proofErr w:type="spellStart"/>
       <w:r>
         <w:t>Penjual</w:t>
       </w:r>
+      <w:proofErr w:type="spellEnd"/>
     </w:p>
     <w:p>
       <w:pPr>
@@ -454,8 +1068,16 @@
         <w:rPr>
           <w:highlight w:val="yellow"/>
         </w:rPr>
-        <w:t>Insert update delete produk</w:t>
-      </w:r>
+        <w:t xml:space="preserve">Insert update delete </w:t>
+      </w:r>
+      <w:proofErr w:type="spellStart"/>
+      <w:r>
+        <w:rPr>
+          <w:highlight w:val="yellow"/>
+        </w:rPr>
+        <w:t>produk</w:t>
+      </w:r>
+      <w:proofErr w:type="spellEnd"/>
     </w:p>
     <w:p>
       <w:pPr>
@@ -474,8 +1096,16 @@
         <w:rPr>
           <w:highlight w:val="yellow"/>
         </w:rPr>
-        <w:t>Tarik Saldo</w:t>
-      </w:r>
+        <w:t xml:space="preserve">Tarik </w:t>
+      </w:r>
+      <w:proofErr w:type="spellStart"/>
+      <w:r>
+        <w:rPr>
+          <w:highlight w:val="yellow"/>
+        </w:rPr>
+        <w:t>Saldo</w:t>
+      </w:r>
+      <w:proofErr w:type="spellEnd"/>
     </w:p>
     <w:p>
       <w:pPr>
@@ -490,11 +1120,19 @@
           <w:highlight w:val="yellow"/>
         </w:rPr>
       </w:pPr>
-      <w:r>
-        <w:rPr>
-          <w:highlight w:val="yellow"/>
-        </w:rPr>
-        <w:t>Balas Chat</w:t>
+      <w:proofErr w:type="spellStart"/>
+      <w:r>
+        <w:rPr>
+          <w:highlight w:val="yellow"/>
+        </w:rPr>
+        <w:t>Balas</w:t>
+      </w:r>
+      <w:proofErr w:type="spellEnd"/>
+      <w:r>
+        <w:rPr>
+          <w:highlight w:val="yellow"/>
+        </w:rPr>
+        <w:t xml:space="preserve"> Chat</w:t>
       </w:r>
     </w:p>
     <w:p>
@@ -548,12 +1186,14 @@
         </w:rPr>
         <w:t xml:space="preserve"> </w:t>
       </w:r>
+      <w:proofErr w:type="spellStart"/>
       <w:r>
         <w:rPr>
           <w:highlight w:val="yellow"/>
         </w:rPr>
         <w:t>pemesanan</w:t>
       </w:r>
+      <w:proofErr w:type="spellEnd"/>
     </w:p>
     <w:p>
       <w:pPr>
@@ -568,12 +1208,28 @@
           <w:highlight w:val="yellow"/>
         </w:rPr>
       </w:pPr>
-      <w:r>
-        <w:rPr>
-          <w:highlight w:val="yellow"/>
-        </w:rPr>
-        <w:t>Liat status pembelian</w:t>
-      </w:r>
+      <w:proofErr w:type="spellStart"/>
+      <w:r>
+        <w:rPr>
+          <w:highlight w:val="yellow"/>
+        </w:rPr>
+        <w:t>Liat</w:t>
+      </w:r>
+      <w:proofErr w:type="spellEnd"/>
+      <w:r>
+        <w:rPr>
+          <w:highlight w:val="yellow"/>
+        </w:rPr>
+        <w:t xml:space="preserve"> status </w:t>
+      </w:r>
+      <w:proofErr w:type="spellStart"/>
+      <w:r>
+        <w:rPr>
+          <w:highlight w:val="yellow"/>
+        </w:rPr>
+        <w:t>pembelian</w:t>
+      </w:r>
+      <w:proofErr w:type="spellEnd"/>
     </w:p>
     <w:p>
       <w:pPr>
@@ -584,70 +1240,111 @@
         </w:numPr>
         <w:spacing w:after="0"/>
         <w:ind w:left="567" w:hanging="283"/>
-        <w:rPr>
-          <w:highlight w:val="yellow"/>
-        </w:rPr>
-      </w:pPr>
-      <w:r>
-        <w:rPr>
-          <w:highlight w:val="yellow"/>
-        </w:rPr>
-        <w:t xml:space="preserve">Liat </w:t>
-      </w:r>
-      <w:r>
-        <w:rPr>
-          <w:highlight w:val="yellow"/>
-        </w:rPr>
+      </w:pPr>
+      <w:proofErr w:type="spellStart"/>
+      <w:r>
+        <w:t>Liat</w:t>
+      </w:r>
+      <w:proofErr w:type="spellEnd"/>
+      <w:r>
+        <w:t xml:space="preserve"> </w:t>
+      </w:r>
+      <w:proofErr w:type="spellStart"/>
+      <w:r>
         <w:t>laporan</w:t>
       </w:r>
-      <w:r>
-        <w:rPr>
-          <w:highlight w:val="yellow"/>
-        </w:rPr>
-        <w:t xml:space="preserve"> </w:t>
-      </w:r>
-      <w:r>
-        <w:rPr>
-          <w:highlight w:val="yellow"/>
-        </w:rPr>
+      <w:proofErr w:type="spellEnd"/>
+      <w:r>
+        <w:t xml:space="preserve"> </w:t>
+      </w:r>
+      <w:proofErr w:type="spellStart"/>
+      <w:r>
         <w:t>penjualan</w:t>
       </w:r>
-      <w:r>
-        <w:rPr>
-          <w:highlight w:val="yellow"/>
-        </w:rPr>
-        <w:t>. Sort dari tanggal transaksi terbaru. F</w:t>
-      </w:r>
-      <w:r>
-        <w:rPr>
-          <w:highlight w:val="yellow"/>
-        </w:rPr>
+      <w:proofErr w:type="spellEnd"/>
+      <w:r>
+        <w:t xml:space="preserve">. Sort </w:t>
+      </w:r>
+      <w:proofErr w:type="spellStart"/>
+      <w:r>
+        <w:t>dari</w:t>
+      </w:r>
+      <w:proofErr w:type="spellEnd"/>
+      <w:r>
+        <w:t xml:space="preserve"> </w:t>
+      </w:r>
+      <w:proofErr w:type="spellStart"/>
+      <w:r>
+        <w:t>tanggal</w:t>
+      </w:r>
+      <w:proofErr w:type="spellEnd"/>
+      <w:r>
+        <w:t xml:space="preserve"> </w:t>
+      </w:r>
+      <w:proofErr w:type="spellStart"/>
+      <w:r>
+        <w:t>transaksi</w:t>
+      </w:r>
+      <w:proofErr w:type="spellEnd"/>
+      <w:r>
+        <w:t xml:space="preserve"> </w:t>
+      </w:r>
+      <w:proofErr w:type="spellStart"/>
+      <w:r>
+        <w:t>terbaru</w:t>
+      </w:r>
+      <w:proofErr w:type="spellEnd"/>
+      <w:r>
+        <w:t>. F</w:t>
+      </w:r>
+      <w:r>
         <w:t xml:space="preserve">ilter </w:t>
       </w:r>
-      <w:r>
-        <w:rPr>
-          <w:highlight w:val="yellow"/>
-        </w:rPr>
-        <w:t>dari tahun transaksi</w:t>
-      </w:r>
-      <w:r>
-        <w:rPr>
-          <w:highlight w:val="yellow"/>
-        </w:rPr>
+      <w:proofErr w:type="spellStart"/>
+      <w:r>
+        <w:t>dari</w:t>
+      </w:r>
+      <w:proofErr w:type="spellEnd"/>
+      <w:r>
+        <w:t xml:space="preserve"> </w:t>
+      </w:r>
+      <w:proofErr w:type="spellStart"/>
+      <w:r>
+        <w:t>tahun</w:t>
+      </w:r>
+      <w:proofErr w:type="spellEnd"/>
+      <w:r>
+        <w:t xml:space="preserve"> </w:t>
+      </w:r>
+      <w:proofErr w:type="spellStart"/>
+      <w:r>
+        <w:t>transaksi</w:t>
+      </w:r>
+      <w:proofErr w:type="spellEnd"/>
+      <w:r>
         <w:t xml:space="preserve"> (Range)</w:t>
       </w:r>
       <w:r>
-        <w:rPr>
-          <w:highlight w:val="yellow"/>
-        </w:rPr>
         <w:t>.</w:t>
       </w:r>
       <w:r>
-        <w:rPr>
-          <w:highlight w:val="yellow"/>
-        </w:rPr>
-        <w:t xml:space="preserve"> Group by tahun transaksi</w:t>
-      </w:r>
+        <w:t xml:space="preserve"> Group by </w:t>
+      </w:r>
+      <w:proofErr w:type="spellStart"/>
+      <w:r>
+        <w:t>tahun</w:t>
+      </w:r>
+      <w:proofErr w:type="spellEnd"/>
+      <w:r>
+        <w:t xml:space="preserve"> </w:t>
+      </w:r>
+      <w:proofErr w:type="spellStart"/>
+      <w:r>
+        <w:t>transaksi</w:t>
+      </w:r>
+      <w:bookmarkStart w:id="0" w:name="_GoBack"/>
+      <w:bookmarkEnd w:id="0"/>
+      <w:proofErr w:type="spellEnd"/>
     </w:p>
     <w:p>
       <w:pPr>
@@ -662,29 +1359,145 @@
           <w:highlight w:val="yellow"/>
         </w:rPr>
       </w:pPr>
-      <w:r>
-        <w:rPr>
-          <w:highlight w:val="yellow"/>
-        </w:rPr>
-        <w:t xml:space="preserve">Liat </w:t>
-      </w:r>
+      <w:proofErr w:type="spellStart"/>
+      <w:r>
+        <w:rPr>
+          <w:highlight w:val="yellow"/>
+        </w:rPr>
+        <w:t>Liat</w:t>
+      </w:r>
+      <w:proofErr w:type="spellEnd"/>
+      <w:r>
+        <w:rPr>
+          <w:highlight w:val="yellow"/>
+        </w:rPr>
+        <w:t xml:space="preserve"> </w:t>
+      </w:r>
+      <w:proofErr w:type="spellStart"/>
       <w:r>
         <w:rPr>
           <w:highlight w:val="yellow"/>
         </w:rPr>
         <w:t>laporan</w:t>
       </w:r>
-      <w:r>
-        <w:rPr>
-          <w:highlight w:val="yellow"/>
-        </w:rPr>
-        <w:t xml:space="preserve"> tarik saldo</w:t>
-      </w:r>
-      <w:r>
-        <w:rPr>
-          <w:highlight w:val="yellow"/>
-        </w:rPr>
-        <w:t>. Sort dari tanggal transaksi terbaru. Group by tanggal transaksi.</w:t>
+      <w:proofErr w:type="spellEnd"/>
+      <w:r>
+        <w:rPr>
+          <w:highlight w:val="yellow"/>
+        </w:rPr>
+        <w:t xml:space="preserve"> </w:t>
+      </w:r>
+      <w:proofErr w:type="spellStart"/>
+      <w:r>
+        <w:rPr>
+          <w:highlight w:val="yellow"/>
+        </w:rPr>
+        <w:t>tarik</w:t>
+      </w:r>
+      <w:proofErr w:type="spellEnd"/>
+      <w:r>
+        <w:rPr>
+          <w:highlight w:val="yellow"/>
+        </w:rPr>
+        <w:t xml:space="preserve"> </w:t>
+      </w:r>
+      <w:proofErr w:type="spellStart"/>
+      <w:r>
+        <w:rPr>
+          <w:highlight w:val="yellow"/>
+        </w:rPr>
+        <w:t>saldo</w:t>
+      </w:r>
+      <w:proofErr w:type="spellEnd"/>
+      <w:r>
+        <w:rPr>
+          <w:highlight w:val="yellow"/>
+        </w:rPr>
+        <w:t xml:space="preserve">. Sort </w:t>
+      </w:r>
+      <w:proofErr w:type="spellStart"/>
+      <w:r>
+        <w:rPr>
+          <w:highlight w:val="yellow"/>
+        </w:rPr>
+        <w:t>dari</w:t>
+      </w:r>
+      <w:proofErr w:type="spellEnd"/>
+      <w:r>
+        <w:rPr>
+          <w:highlight w:val="yellow"/>
+        </w:rPr>
+        <w:t xml:space="preserve"> </w:t>
+      </w:r>
+      <w:proofErr w:type="spellStart"/>
+      <w:r>
+        <w:rPr>
+          <w:highlight w:val="yellow"/>
+        </w:rPr>
+        <w:t>tanggal</w:t>
+      </w:r>
+      <w:proofErr w:type="spellEnd"/>
+      <w:r>
+        <w:rPr>
+          <w:highlight w:val="yellow"/>
+        </w:rPr>
+        <w:t xml:space="preserve"> </w:t>
+      </w:r>
+      <w:proofErr w:type="spellStart"/>
+      <w:r>
+        <w:rPr>
+          <w:highlight w:val="yellow"/>
+        </w:rPr>
+        <w:t>transaksi</w:t>
+      </w:r>
+      <w:proofErr w:type="spellEnd"/>
+      <w:r>
+        <w:rPr>
+          <w:highlight w:val="yellow"/>
+        </w:rPr>
+        <w:t xml:space="preserve"> </w:t>
+      </w:r>
+      <w:proofErr w:type="spellStart"/>
+      <w:r>
+        <w:rPr>
+          <w:highlight w:val="yellow"/>
+        </w:rPr>
+        <w:t>terbaru</w:t>
+      </w:r>
+      <w:proofErr w:type="spellEnd"/>
+      <w:r>
+        <w:rPr>
+          <w:highlight w:val="yellow"/>
+        </w:rPr>
+        <w:t xml:space="preserve">. Group by </w:t>
+      </w:r>
+      <w:proofErr w:type="spellStart"/>
+      <w:r>
+        <w:rPr>
+          <w:highlight w:val="yellow"/>
+        </w:rPr>
+        <w:t>tanggal</w:t>
+      </w:r>
+      <w:proofErr w:type="spellEnd"/>
+      <w:r>
+        <w:rPr>
+          <w:highlight w:val="yellow"/>
+        </w:rPr>
+        <w:t xml:space="preserve"> </w:t>
+      </w:r>
+      <w:proofErr w:type="spellStart"/>
+      <w:r>
+        <w:rPr>
+          <w:highlight w:val="yellow"/>
+        </w:rPr>
+        <w:t>transaksi</w:t>
+      </w:r>
+      <w:proofErr w:type="spellEnd"/>
+      <w:r>
+        <w:rPr>
+          <w:highlight w:val="yellow"/>
+        </w:rPr>
+        <w:t>.</w:t>
       </w:r>
     </w:p>
     <w:p>
@@ -704,7 +1517,21 @@
         <w:rPr>
           <w:highlight w:val="yellow"/>
         </w:rPr>
-        <w:t>Change password pertama kali login</w:t>
+        <w:t xml:space="preserve">Change password </w:t>
+      </w:r>
+      <w:proofErr w:type="spellStart"/>
+      <w:r>
+        <w:rPr>
+          <w:highlight w:val="yellow"/>
+        </w:rPr>
+        <w:t>pertama</w:t>
+      </w:r>
+      <w:proofErr w:type="spellEnd"/>
+      <w:r>
+        <w:rPr>
+          <w:highlight w:val="yellow"/>
+        </w:rPr>
+        <w:t xml:space="preserve"> kali login</w:t>
       </w:r>
     </w:p>
     <w:p>
@@ -790,7 +1617,105 @@
         <w:rPr>
           <w:highlight w:val="yellow"/>
         </w:rPr>
-        <w:t xml:space="preserve"> (setelah transaksi diterima oleh buyer / transaksi sudah selesai)</w:t>
+        <w:t xml:space="preserve"> (</w:t>
+      </w:r>
+      <w:proofErr w:type="spellStart"/>
+      <w:r>
+        <w:rPr>
+          <w:highlight w:val="yellow"/>
+        </w:rPr>
+        <w:t>setelah</w:t>
+      </w:r>
+      <w:proofErr w:type="spellEnd"/>
+      <w:r>
+        <w:rPr>
+          <w:highlight w:val="yellow"/>
+        </w:rPr>
+        <w:t xml:space="preserve"> </w:t>
+      </w:r>
+      <w:proofErr w:type="spellStart"/>
+      <w:r>
+        <w:rPr>
+          <w:highlight w:val="yellow"/>
+        </w:rPr>
+        <w:t>transaksi</w:t>
+      </w:r>
+      <w:proofErr w:type="spellEnd"/>
+      <w:r>
+        <w:rPr>
+          <w:highlight w:val="yellow"/>
+        </w:rPr>
+        <w:t xml:space="preserve"> </w:t>
+      </w:r>
+      <w:proofErr w:type="spellStart"/>
+      <w:r>
+        <w:rPr>
+          <w:highlight w:val="yellow"/>
+        </w:rPr>
+        <w:t>diterima</w:t>
+      </w:r>
+      <w:proofErr w:type="spellEnd"/>
+      <w:r>
+        <w:rPr>
+          <w:highlight w:val="yellow"/>
+        </w:rPr>
+        <w:t xml:space="preserve"> </w:t>
+      </w:r>
+      <w:proofErr w:type="spellStart"/>
+      <w:r>
+        <w:rPr>
+          <w:highlight w:val="yellow"/>
+        </w:rPr>
+        <w:t>oleh</w:t>
+      </w:r>
+      <w:proofErr w:type="spellEnd"/>
+      <w:r>
+        <w:rPr>
+          <w:highlight w:val="yellow"/>
+        </w:rPr>
+        <w:t xml:space="preserve"> buyer / </w:t>
+      </w:r>
+      <w:proofErr w:type="spellStart"/>
+      <w:r>
+        <w:rPr>
+          <w:highlight w:val="yellow"/>
+        </w:rPr>
+        <w:t>transaksi</w:t>
+      </w:r>
+      <w:proofErr w:type="spellEnd"/>
+      <w:r>
+        <w:rPr>
+          <w:highlight w:val="yellow"/>
+        </w:rPr>
+        <w:t xml:space="preserve"> </w:t>
+      </w:r>
+      <w:proofErr w:type="spellStart"/>
+      <w:r>
+        <w:rPr>
+          <w:highlight w:val="yellow"/>
+        </w:rPr>
+        <w:t>sudah</w:t>
+      </w:r>
+      <w:proofErr w:type="spellEnd"/>
+      <w:r>
+        <w:rPr>
+          <w:highlight w:val="yellow"/>
+        </w:rPr>
+        <w:t xml:space="preserve"> </w:t>
+      </w:r>
+      <w:proofErr w:type="spellStart"/>
+      <w:r>
+        <w:rPr>
+          <w:highlight w:val="yellow"/>
+        </w:rPr>
+        <w:t>selesai</w:t>
+      </w:r>
+      <w:proofErr w:type="spellEnd"/>
+      <w:r>
+        <w:rPr>
+          <w:highlight w:val="yellow"/>
+        </w:rPr>
+        <w:t>)</w:t>
       </w:r>
     </w:p>
     <w:p>
@@ -810,9 +1735,11 @@
         <w:spacing w:after="0"/>
         <w:ind w:left="284" w:hanging="284"/>
       </w:pPr>
+      <w:proofErr w:type="spellStart"/>
       <w:r>
         <w:t>Pembeli</w:t>
       </w:r>
+      <w:proofErr w:type="spellEnd"/>
     </w:p>
     <w:p>
       <w:pPr>
@@ -831,8 +1758,30 @@
         <w:rPr>
           <w:highlight w:val="yellow"/>
         </w:rPr>
-        <w:t>Chat ke penjual</w:t>
-      </w:r>
+        <w:t xml:space="preserve">Chat </w:t>
+      </w:r>
+      <w:proofErr w:type="spellStart"/>
+      <w:r>
+        <w:rPr>
+          <w:highlight w:val="yellow"/>
+        </w:rPr>
+        <w:t>ke</w:t>
+      </w:r>
+      <w:proofErr w:type="spellEnd"/>
+      <w:r>
+        <w:rPr>
+          <w:highlight w:val="yellow"/>
+        </w:rPr>
+        <w:t xml:space="preserve"> </w:t>
+      </w:r>
+      <w:proofErr w:type="spellStart"/>
+      <w:r>
+        <w:rPr>
+          <w:highlight w:val="yellow"/>
+        </w:rPr>
+        <w:t>penjual</w:t>
+      </w:r>
+      <w:proofErr w:type="spellEnd"/>
     </w:p>
     <w:p>
       <w:pPr>
@@ -917,8 +1866,16 @@
         <w:rPr>
           <w:highlight w:val="yellow"/>
         </w:rPr>
-        <w:t>Search produk</w:t>
-      </w:r>
+        <w:t xml:space="preserve">Search </w:t>
+      </w:r>
+      <w:proofErr w:type="spellStart"/>
+      <w:r>
+        <w:rPr>
+          <w:highlight w:val="yellow"/>
+        </w:rPr>
+        <w:t>produk</w:t>
+      </w:r>
+      <w:proofErr w:type="spellEnd"/>
     </w:p>
     <w:p>
       <w:pPr>
@@ -937,13 +1894,63 @@
         <w:rPr>
           <w:highlight w:val="yellow"/>
         </w:rPr>
-        <w:t>Filter produk</w:t>
-      </w:r>
-      <w:r>
-        <w:rPr>
-          <w:highlight w:val="yellow"/>
-        </w:rPr>
-        <w:t xml:space="preserve"> (saat pencarian produk)</w:t>
+        <w:t xml:space="preserve">Filter </w:t>
+      </w:r>
+      <w:proofErr w:type="spellStart"/>
+      <w:r>
+        <w:rPr>
+          <w:highlight w:val="yellow"/>
+        </w:rPr>
+        <w:t>produk</w:t>
+      </w:r>
+      <w:proofErr w:type="spellEnd"/>
+      <w:r>
+        <w:rPr>
+          <w:highlight w:val="yellow"/>
+        </w:rPr>
+        <w:t xml:space="preserve"> (</w:t>
+      </w:r>
+      <w:proofErr w:type="spellStart"/>
+      <w:r>
+        <w:rPr>
+          <w:highlight w:val="yellow"/>
+        </w:rPr>
+        <w:t>saat</w:t>
+      </w:r>
+      <w:proofErr w:type="spellEnd"/>
+      <w:r>
+        <w:rPr>
+          <w:highlight w:val="yellow"/>
+        </w:rPr>
+        <w:t xml:space="preserve"> </w:t>
+      </w:r>
+      <w:proofErr w:type="spellStart"/>
+      <w:r>
+        <w:rPr>
+          <w:highlight w:val="yellow"/>
+        </w:rPr>
+        <w:t>pencarian</w:t>
+      </w:r>
+      <w:proofErr w:type="spellEnd"/>
+      <w:r>
+        <w:rPr>
+          <w:highlight w:val="yellow"/>
+        </w:rPr>
+        <w:t xml:space="preserve"> </w:t>
+      </w:r>
+      <w:proofErr w:type="spellStart"/>
+      <w:r>
+        <w:rPr>
+          <w:highlight w:val="yellow"/>
+        </w:rPr>
+        <w:t>produk</w:t>
+      </w:r>
+      <w:proofErr w:type="spellEnd"/>
+      <w:r>
+        <w:rPr>
+          <w:highlight w:val="yellow"/>
+        </w:rPr>
+        <w:t>)</w:t>
       </w:r>
     </w:p>
     <w:p>
@@ -963,13 +1970,63 @@
         <w:rPr>
           <w:highlight w:val="yellow"/>
         </w:rPr>
-        <w:t>Rating produk</w:t>
-      </w:r>
-      <w:r>
-        <w:rPr>
-          <w:highlight w:val="yellow"/>
-        </w:rPr>
-        <w:t xml:space="preserve"> (setelah barang diterima)</w:t>
+        <w:t xml:space="preserve">Rating </w:t>
+      </w:r>
+      <w:proofErr w:type="spellStart"/>
+      <w:r>
+        <w:rPr>
+          <w:highlight w:val="yellow"/>
+        </w:rPr>
+        <w:t>produk</w:t>
+      </w:r>
+      <w:proofErr w:type="spellEnd"/>
+      <w:r>
+        <w:rPr>
+          <w:highlight w:val="yellow"/>
+        </w:rPr>
+        <w:t xml:space="preserve"> (</w:t>
+      </w:r>
+      <w:proofErr w:type="spellStart"/>
+      <w:r>
+        <w:rPr>
+          <w:highlight w:val="yellow"/>
+        </w:rPr>
+        <w:t>setelah</w:t>
+      </w:r>
+      <w:proofErr w:type="spellEnd"/>
+      <w:r>
+        <w:rPr>
+          <w:highlight w:val="yellow"/>
+        </w:rPr>
+        <w:t xml:space="preserve"> </w:t>
+      </w:r>
+      <w:proofErr w:type="spellStart"/>
+      <w:r>
+        <w:rPr>
+          <w:highlight w:val="yellow"/>
+        </w:rPr>
+        <w:t>barang</w:t>
+      </w:r>
+      <w:proofErr w:type="spellEnd"/>
+      <w:r>
+        <w:rPr>
+          <w:highlight w:val="yellow"/>
+        </w:rPr>
+        <w:t xml:space="preserve"> </w:t>
+      </w:r>
+      <w:proofErr w:type="spellStart"/>
+      <w:r>
+        <w:rPr>
+          <w:highlight w:val="yellow"/>
+        </w:rPr>
+        <w:t>diterima</w:t>
+      </w:r>
+      <w:proofErr w:type="spellEnd"/>
+      <w:r>
+        <w:rPr>
+          <w:highlight w:val="yellow"/>
+        </w:rPr>
+        <w:t>)</w:t>
       </w:r>
     </w:p>
     <w:p>
@@ -985,12 +2042,28 @@
           <w:highlight w:val="yellow"/>
         </w:rPr>
       </w:pPr>
-      <w:r>
-        <w:rPr>
-          <w:highlight w:val="yellow"/>
-        </w:rPr>
-        <w:t>Beli produk</w:t>
-      </w:r>
+      <w:proofErr w:type="spellStart"/>
+      <w:r>
+        <w:rPr>
+          <w:highlight w:val="yellow"/>
+        </w:rPr>
+        <w:t>Beli</w:t>
+      </w:r>
+      <w:proofErr w:type="spellEnd"/>
+      <w:r>
+        <w:rPr>
+          <w:highlight w:val="yellow"/>
+        </w:rPr>
+        <w:t xml:space="preserve"> </w:t>
+      </w:r>
+      <w:proofErr w:type="spellStart"/>
+      <w:r>
+        <w:rPr>
+          <w:highlight w:val="yellow"/>
+        </w:rPr>
+        <w:t>produk</w:t>
+      </w:r>
+      <w:proofErr w:type="spellEnd"/>
     </w:p>
     <w:p>
       <w:pPr>
@@ -1025,12 +2098,28 @@
           <w:highlight w:val="yellow"/>
         </w:rPr>
       </w:pPr>
-      <w:r>
-        <w:rPr>
-          <w:highlight w:val="yellow"/>
-        </w:rPr>
-        <w:t>Liat status pembelian</w:t>
-      </w:r>
+      <w:proofErr w:type="spellStart"/>
+      <w:r>
+        <w:rPr>
+          <w:highlight w:val="yellow"/>
+        </w:rPr>
+        <w:t>Liat</w:t>
+      </w:r>
+      <w:proofErr w:type="spellEnd"/>
+      <w:r>
+        <w:rPr>
+          <w:highlight w:val="yellow"/>
+        </w:rPr>
+        <w:t xml:space="preserve"> status </w:t>
+      </w:r>
+      <w:proofErr w:type="spellStart"/>
+      <w:r>
+        <w:rPr>
+          <w:highlight w:val="yellow"/>
+        </w:rPr>
+        <w:t>pembelian</w:t>
+      </w:r>
+      <w:proofErr w:type="spellEnd"/>
     </w:p>
     <w:p>
       <w:pPr>
@@ -1045,12 +2134,28 @@
           <w:highlight w:val="yellow"/>
         </w:rPr>
       </w:pPr>
-      <w:r>
-        <w:rPr>
-          <w:highlight w:val="yellow"/>
-        </w:rPr>
-        <w:t>Menerima Barang</w:t>
-      </w:r>
+      <w:proofErr w:type="spellStart"/>
+      <w:r>
+        <w:rPr>
+          <w:highlight w:val="yellow"/>
+        </w:rPr>
+        <w:t>Menerima</w:t>
+      </w:r>
+      <w:proofErr w:type="spellEnd"/>
+      <w:r>
+        <w:rPr>
+          <w:highlight w:val="yellow"/>
+        </w:rPr>
+        <w:t xml:space="preserve"> </w:t>
+      </w:r>
+      <w:proofErr w:type="spellStart"/>
+      <w:r>
+        <w:rPr>
+          <w:highlight w:val="yellow"/>
+        </w:rPr>
+        <w:t>Barang</w:t>
+      </w:r>
+      <w:proofErr w:type="spellEnd"/>
     </w:p>
     <w:p>
       <w:pPr>
@@ -1061,28 +2166,184 @@
         </w:numPr>
         <w:spacing w:after="0"/>
         <w:ind w:left="567" w:hanging="283"/>
-      </w:pPr>
-      <w:r>
-        <w:t xml:space="preserve">Liat </w:t>
-      </w:r>
-      <w:r>
+        <w:rPr>
+          <w:highlight w:val="yellow"/>
+        </w:rPr>
+      </w:pPr>
+      <w:proofErr w:type="spellStart"/>
+      <w:r>
+        <w:rPr>
+          <w:highlight w:val="yellow"/>
+        </w:rPr>
+        <w:t>Liat</w:t>
+      </w:r>
+      <w:proofErr w:type="spellEnd"/>
+      <w:r>
+        <w:rPr>
+          <w:highlight w:val="yellow"/>
+        </w:rPr>
+        <w:t xml:space="preserve"> </w:t>
+      </w:r>
+      <w:proofErr w:type="spellStart"/>
+      <w:r>
+        <w:rPr>
+          <w:highlight w:val="yellow"/>
+        </w:rPr>
         <w:t>laporan</w:t>
       </w:r>
-      <w:r>
-        <w:t xml:space="preserve"> pembelian</w:t>
-      </w:r>
-      <w:r>
-        <w:t>. Sort dari tanggal transaksi terbaru. Filter dari tanggal transaksi</w:t>
-      </w:r>
-      <w:r>
+      <w:proofErr w:type="spellEnd"/>
+      <w:r>
+        <w:rPr>
+          <w:highlight w:val="yellow"/>
+        </w:rPr>
+        <w:t xml:space="preserve"> </w:t>
+      </w:r>
+      <w:proofErr w:type="spellStart"/>
+      <w:r>
+        <w:rPr>
+          <w:highlight w:val="yellow"/>
+        </w:rPr>
+        <w:t>pembelian</w:t>
+      </w:r>
+      <w:proofErr w:type="spellEnd"/>
+      <w:r>
+        <w:rPr>
+          <w:highlight w:val="yellow"/>
+        </w:rPr>
+        <w:t xml:space="preserve">. Sort </w:t>
+      </w:r>
+      <w:proofErr w:type="spellStart"/>
+      <w:r>
+        <w:rPr>
+          <w:highlight w:val="yellow"/>
+        </w:rPr>
+        <w:t>dari</w:t>
+      </w:r>
+      <w:proofErr w:type="spellEnd"/>
+      <w:r>
+        <w:rPr>
+          <w:highlight w:val="yellow"/>
+        </w:rPr>
+        <w:t xml:space="preserve"> </w:t>
+      </w:r>
+      <w:proofErr w:type="spellStart"/>
+      <w:r>
+        <w:rPr>
+          <w:highlight w:val="yellow"/>
+        </w:rPr>
+        <w:t>tanggal</w:t>
+      </w:r>
+      <w:proofErr w:type="spellEnd"/>
+      <w:r>
+        <w:rPr>
+          <w:highlight w:val="yellow"/>
+        </w:rPr>
+        <w:t xml:space="preserve"> </w:t>
+      </w:r>
+      <w:proofErr w:type="spellStart"/>
+      <w:r>
+        <w:rPr>
+          <w:highlight w:val="yellow"/>
+        </w:rPr>
+        <w:t>transaksi</w:t>
+      </w:r>
+      <w:proofErr w:type="spellEnd"/>
+      <w:r>
+        <w:rPr>
+          <w:highlight w:val="yellow"/>
+        </w:rPr>
+        <w:t xml:space="preserve"> </w:t>
+      </w:r>
+      <w:proofErr w:type="spellStart"/>
+      <w:r>
+        <w:rPr>
+          <w:highlight w:val="yellow"/>
+        </w:rPr>
+        <w:t>terbaru</w:t>
+      </w:r>
+      <w:proofErr w:type="spellEnd"/>
+      <w:r>
+        <w:rPr>
+          <w:highlight w:val="yellow"/>
+        </w:rPr>
+        <w:t xml:space="preserve">. Filter </w:t>
+      </w:r>
+      <w:proofErr w:type="spellStart"/>
+      <w:r>
+        <w:rPr>
+          <w:highlight w:val="yellow"/>
+        </w:rPr>
+        <w:t>dari</w:t>
+      </w:r>
+      <w:proofErr w:type="spellEnd"/>
+      <w:r>
+        <w:rPr>
+          <w:highlight w:val="yellow"/>
+        </w:rPr>
+        <w:t xml:space="preserve"> </w:t>
+      </w:r>
+      <w:proofErr w:type="spellStart"/>
+      <w:r>
+        <w:rPr>
+          <w:highlight w:val="yellow"/>
+        </w:rPr>
+        <w:t>tanggal</w:t>
+      </w:r>
+      <w:proofErr w:type="spellEnd"/>
+      <w:r>
+        <w:rPr>
+          <w:highlight w:val="yellow"/>
+        </w:rPr>
+        <w:t xml:space="preserve"> </w:t>
+      </w:r>
+      <w:proofErr w:type="spellStart"/>
+      <w:r>
+        <w:rPr>
+          <w:highlight w:val="yellow"/>
+        </w:rPr>
+        <w:t>transaksi</w:t>
+      </w:r>
+      <w:proofErr w:type="spellEnd"/>
+      <w:r>
+        <w:rPr>
+          <w:highlight w:val="yellow"/>
+        </w:rPr>
         <w:t xml:space="preserve"> (Range)</w:t>
       </w:r>
       <w:r>
+        <w:rPr>
+          <w:highlight w:val="yellow"/>
+        </w:rPr>
         <w:t>.</w:t>
       </w:r>
       <w:r>
-        <w:t xml:space="preserve"> Group by tanggal transaksi</w:t>
-      </w:r>
+        <w:rPr>
+          <w:highlight w:val="yellow"/>
+        </w:rPr>
+        <w:t xml:space="preserve"> Group by </w:t>
+      </w:r>
+      <w:proofErr w:type="spellStart"/>
+      <w:r>
+        <w:rPr>
+          <w:highlight w:val="yellow"/>
+        </w:rPr>
+        <w:t>tanggal</w:t>
+      </w:r>
+      <w:proofErr w:type="spellEnd"/>
+      <w:r>
+        <w:rPr>
+          <w:highlight w:val="yellow"/>
+        </w:rPr>
+        <w:t xml:space="preserve"> </w:t>
+      </w:r>
+      <w:proofErr w:type="spellStart"/>
+      <w:r>
+        <w:rPr>
+          <w:highlight w:val="yellow"/>
+        </w:rPr>
+        <w:t>transaksi</w:t>
+      </w:r>
+      <w:proofErr w:type="spellEnd"/>
     </w:p>
     <w:p>
       <w:pPr>
@@ -1097,18 +2358,28 @@
           <w:highlight w:val="yellow"/>
         </w:rPr>
       </w:pPr>
-      <w:r>
-        <w:rPr>
-          <w:highlight w:val="yellow"/>
-        </w:rPr>
-        <w:t xml:space="preserve">Liat </w:t>
-      </w:r>
+      <w:proofErr w:type="spellStart"/>
+      <w:r>
+        <w:rPr>
+          <w:highlight w:val="yellow"/>
+        </w:rPr>
+        <w:t>Liat</w:t>
+      </w:r>
+      <w:proofErr w:type="spellEnd"/>
+      <w:r>
+        <w:rPr>
+          <w:highlight w:val="yellow"/>
+        </w:rPr>
+        <w:t xml:space="preserve"> </w:t>
+      </w:r>
+      <w:proofErr w:type="spellStart"/>
       <w:r>
         <w:rPr>
           <w:highlight w:val="yellow"/>
         </w:rPr>
         <w:t>laporan</w:t>
       </w:r>
+      <w:proofErr w:type="spellEnd"/>
       <w:r>
         <w:rPr>
           <w:highlight w:val="yellow"/>
@@ -1119,7 +2390,91 @@
         <w:rPr>
           <w:highlight w:val="yellow"/>
         </w:rPr>
-        <w:t>. Sort dari tanggal transaksi terbaru. Group by tanggal transaksi.</w:t>
+        <w:t xml:space="preserve">. Sort </w:t>
+      </w:r>
+      <w:proofErr w:type="spellStart"/>
+      <w:r>
+        <w:rPr>
+          <w:highlight w:val="yellow"/>
+        </w:rPr>
+        <w:t>dari</w:t>
+      </w:r>
+      <w:proofErr w:type="spellEnd"/>
+      <w:r>
+        <w:rPr>
+          <w:highlight w:val="yellow"/>
+        </w:rPr>
+        <w:t xml:space="preserve"> </w:t>
+      </w:r>
+      <w:proofErr w:type="spellStart"/>
+      <w:r>
+        <w:rPr>
+          <w:highlight w:val="yellow"/>
+        </w:rPr>
+        <w:t>tanggal</w:t>
+      </w:r>
+      <w:proofErr w:type="spellEnd"/>
+      <w:r>
+        <w:rPr>
+          <w:highlight w:val="yellow"/>
+        </w:rPr>
+        <w:t xml:space="preserve"> </w:t>
+      </w:r>
+      <w:proofErr w:type="spellStart"/>
+      <w:r>
+        <w:rPr>
+          <w:highlight w:val="yellow"/>
+        </w:rPr>
+        <w:t>transaksi</w:t>
+      </w:r>
+      <w:proofErr w:type="spellEnd"/>
+      <w:r>
+        <w:rPr>
+          <w:highlight w:val="yellow"/>
+        </w:rPr>
+        <w:t xml:space="preserve"> </w:t>
+      </w:r>
+      <w:proofErr w:type="spellStart"/>
+      <w:r>
+        <w:rPr>
+          <w:highlight w:val="yellow"/>
+        </w:rPr>
+        <w:t>terbaru</w:t>
+      </w:r>
+      <w:proofErr w:type="spellEnd"/>
+      <w:r>
+        <w:rPr>
+          <w:highlight w:val="yellow"/>
+        </w:rPr>
+        <w:t xml:space="preserve">. Group by </w:t>
+      </w:r>
+      <w:proofErr w:type="spellStart"/>
+      <w:r>
+        <w:rPr>
+          <w:highlight w:val="yellow"/>
+        </w:rPr>
+        <w:t>tanggal</w:t>
+      </w:r>
+      <w:proofErr w:type="spellEnd"/>
+      <w:r>
+        <w:rPr>
+          <w:highlight w:val="yellow"/>
+        </w:rPr>
+        <w:t xml:space="preserve"> </w:t>
+      </w:r>
+      <w:proofErr w:type="spellStart"/>
+      <w:r>
+        <w:rPr>
+          <w:highlight w:val="yellow"/>
+        </w:rPr>
+        <w:t>transaksi</w:t>
+      </w:r>
+      <w:proofErr w:type="spellEnd"/>
+      <w:r>
+        <w:rPr>
+          <w:highlight w:val="yellow"/>
+        </w:rPr>
+        <w:t>.</w:t>
       </w:r>
     </w:p>
     <w:p>
@@ -1186,7 +2541,49 @@
         <w:rPr>
           <w:highlight w:val="yellow"/>
         </w:rPr>
-        <w:t xml:space="preserve"> (setelah barang diterima)</w:t>
+        <w:t xml:space="preserve"> (</w:t>
+      </w:r>
+      <w:proofErr w:type="spellStart"/>
+      <w:r>
+        <w:rPr>
+          <w:highlight w:val="yellow"/>
+        </w:rPr>
+        <w:t>setelah</w:t>
+      </w:r>
+      <w:proofErr w:type="spellEnd"/>
+      <w:r>
+        <w:rPr>
+          <w:highlight w:val="yellow"/>
+        </w:rPr>
+        <w:t xml:space="preserve"> </w:t>
+      </w:r>
+      <w:proofErr w:type="spellStart"/>
+      <w:r>
+        <w:rPr>
+          <w:highlight w:val="yellow"/>
+        </w:rPr>
+        <w:t>barang</w:t>
+      </w:r>
+      <w:proofErr w:type="spellEnd"/>
+      <w:r>
+        <w:rPr>
+          <w:highlight w:val="yellow"/>
+        </w:rPr>
+        <w:t xml:space="preserve"> </w:t>
+      </w:r>
+      <w:proofErr w:type="spellStart"/>
+      <w:r>
+        <w:rPr>
+          <w:highlight w:val="yellow"/>
+        </w:rPr>
+        <w:t>diterima</w:t>
+      </w:r>
+      <w:proofErr w:type="spellEnd"/>
+      <w:r>
+        <w:rPr>
+          <w:highlight w:val="yellow"/>
+        </w:rPr>
+        <w:t>)</w:t>
       </w:r>
     </w:p>
     <w:p>
@@ -1219,12 +2616,56 @@
           <w:highlight w:val="yellow"/>
         </w:rPr>
       </w:pPr>
-      <w:r>
-        <w:rPr>
-          <w:highlight w:val="yellow"/>
-        </w:rPr>
-        <w:t>Rekap penjual pembeli yang terdaftar</w:t>
-      </w:r>
+      <w:proofErr w:type="spellStart"/>
+      <w:r>
+        <w:rPr>
+          <w:highlight w:val="yellow"/>
+        </w:rPr>
+        <w:t>Rekap</w:t>
+      </w:r>
+      <w:proofErr w:type="spellEnd"/>
+      <w:r>
+        <w:rPr>
+          <w:highlight w:val="yellow"/>
+        </w:rPr>
+        <w:t xml:space="preserve"> </w:t>
+      </w:r>
+      <w:proofErr w:type="spellStart"/>
+      <w:r>
+        <w:rPr>
+          <w:highlight w:val="yellow"/>
+        </w:rPr>
+        <w:t>penjual</w:t>
+      </w:r>
+      <w:proofErr w:type="spellEnd"/>
+      <w:r>
+        <w:rPr>
+          <w:highlight w:val="yellow"/>
+        </w:rPr>
+        <w:t xml:space="preserve"> </w:t>
+      </w:r>
+      <w:proofErr w:type="spellStart"/>
+      <w:r>
+        <w:rPr>
+          <w:highlight w:val="yellow"/>
+        </w:rPr>
+        <w:t>pembeli</w:t>
+      </w:r>
+      <w:proofErr w:type="spellEnd"/>
+      <w:r>
+        <w:rPr>
+          <w:highlight w:val="yellow"/>
+        </w:rPr>
+        <w:t xml:space="preserve"> yang </w:t>
+      </w:r>
+      <w:proofErr w:type="spellStart"/>
+      <w:r>
+        <w:rPr>
+          <w:highlight w:val="yellow"/>
+        </w:rPr>
+        <w:t>terdaftar</w:t>
+      </w:r>
+      <w:proofErr w:type="spellEnd"/>
       <w:r>
         <w:rPr>
           <w:highlight w:val="yellow"/>
@@ -1245,12 +2686,28 @@
           <w:highlight w:val="yellow"/>
         </w:rPr>
       </w:pPr>
-      <w:r>
-        <w:rPr>
-          <w:highlight w:val="yellow"/>
-        </w:rPr>
-        <w:t>Rekap delivery yang terdaftar</w:t>
-      </w:r>
+      <w:proofErr w:type="spellStart"/>
+      <w:r>
+        <w:rPr>
+          <w:highlight w:val="yellow"/>
+        </w:rPr>
+        <w:t>Rekap</w:t>
+      </w:r>
+      <w:proofErr w:type="spellEnd"/>
+      <w:r>
+        <w:rPr>
+          <w:highlight w:val="yellow"/>
+        </w:rPr>
+        <w:t xml:space="preserve"> delivery yang </w:t>
+      </w:r>
+      <w:proofErr w:type="spellStart"/>
+      <w:r>
+        <w:rPr>
+          <w:highlight w:val="yellow"/>
+        </w:rPr>
+        <w:t>terdaftar</w:t>
+      </w:r>
+      <w:proofErr w:type="spellEnd"/>
     </w:p>
     <w:p>
       <w:pPr>
@@ -1265,11 +2722,47 @@
           <w:highlight w:val="yellow"/>
         </w:rPr>
       </w:pPr>
-      <w:r>
-        <w:rPr>
-          <w:highlight w:val="yellow"/>
-        </w:rPr>
-        <w:t>Penanda Status Forgot Passwod Penjual.</w:t>
+      <w:proofErr w:type="spellStart"/>
+      <w:r>
+        <w:rPr>
+          <w:highlight w:val="yellow"/>
+        </w:rPr>
+        <w:t>Penanda</w:t>
+      </w:r>
+      <w:proofErr w:type="spellEnd"/>
+      <w:r>
+        <w:rPr>
+          <w:highlight w:val="yellow"/>
+        </w:rPr>
+        <w:t xml:space="preserve"> Status Forgot </w:t>
+      </w:r>
+      <w:proofErr w:type="spellStart"/>
+      <w:r>
+        <w:rPr>
+          <w:highlight w:val="yellow"/>
+        </w:rPr>
+        <w:t>Passwod</w:t>
+      </w:r>
+      <w:proofErr w:type="spellEnd"/>
+      <w:r>
+        <w:rPr>
+          <w:highlight w:val="yellow"/>
+        </w:rPr>
+        <w:t xml:space="preserve"> </w:t>
+      </w:r>
+      <w:proofErr w:type="spellStart"/>
+      <w:r>
+        <w:rPr>
+          <w:highlight w:val="yellow"/>
+        </w:rPr>
+        <w:t>Penjual</w:t>
+      </w:r>
+      <w:proofErr w:type="spellEnd"/>
+      <w:r>
+        <w:rPr>
+          <w:highlight w:val="yellow"/>
+        </w:rPr>
+        <w:t>.</w:t>
       </w:r>
     </w:p>
     <w:p>
@@ -1285,12 +2778,28 @@
           <w:highlight w:val="yellow"/>
         </w:rPr>
       </w:pPr>
-      <w:r>
-        <w:rPr>
-          <w:highlight w:val="yellow"/>
-        </w:rPr>
-        <w:t>Verifikasi Produk</w:t>
-      </w:r>
+      <w:proofErr w:type="spellStart"/>
+      <w:r>
+        <w:rPr>
+          <w:highlight w:val="yellow"/>
+        </w:rPr>
+        <w:t>Verifikasi</w:t>
+      </w:r>
+      <w:proofErr w:type="spellEnd"/>
+      <w:r>
+        <w:rPr>
+          <w:highlight w:val="yellow"/>
+        </w:rPr>
+        <w:t xml:space="preserve"> </w:t>
+      </w:r>
+      <w:proofErr w:type="spellStart"/>
+      <w:r>
+        <w:rPr>
+          <w:highlight w:val="yellow"/>
+        </w:rPr>
+        <w:t>Produk</w:t>
+      </w:r>
+      <w:proofErr w:type="spellEnd"/>
     </w:p>
     <w:p>
       <w:pPr>
@@ -1305,18 +2814,34 @@
           <w:highlight w:val="yellow"/>
         </w:rPr>
       </w:pPr>
-      <w:r>
-        <w:rPr>
-          <w:highlight w:val="yellow"/>
-        </w:rPr>
-        <w:t>Autogenerate header &amp; detail</w:t>
-      </w:r>
-      <w:r>
-        <w:rPr>
-          <w:highlight w:val="yellow"/>
-        </w:rPr>
-        <w:t xml:space="preserve"> chat  &amp; transaksi</w:t>
-      </w:r>
+      <w:proofErr w:type="spellStart"/>
+      <w:r>
+        <w:rPr>
+          <w:highlight w:val="yellow"/>
+        </w:rPr>
+        <w:t>Autogenerate</w:t>
+      </w:r>
+      <w:proofErr w:type="spellEnd"/>
+      <w:r>
+        <w:rPr>
+          <w:highlight w:val="yellow"/>
+        </w:rPr>
+        <w:t xml:space="preserve"> header &amp; detail</w:t>
+      </w:r>
+      <w:r>
+        <w:rPr>
+          <w:highlight w:val="yellow"/>
+        </w:rPr>
+        <w:t xml:space="preserve"> chat  &amp; </w:t>
+      </w:r>
+      <w:proofErr w:type="spellStart"/>
+      <w:r>
+        <w:rPr>
+          <w:highlight w:val="yellow"/>
+        </w:rPr>
+        <w:t>transaksi</w:t>
+      </w:r>
+      <w:proofErr w:type="spellEnd"/>
     </w:p>
     <w:p>
       <w:pPr>
@@ -1342,20 +2867,62 @@
           <w:highlight w:val="yellow"/>
         </w:rPr>
       </w:pPr>
-      <w:r>
-        <w:rPr>
-          <w:highlight w:val="yellow"/>
-        </w:rPr>
-        <w:t>Semua tabel Kecuali transaksi</w:t>
-      </w:r>
+      <w:proofErr w:type="spellStart"/>
+      <w:r>
+        <w:rPr>
+          <w:highlight w:val="yellow"/>
+        </w:rPr>
+        <w:t>Semua</w:t>
+      </w:r>
+      <w:proofErr w:type="spellEnd"/>
+      <w:r>
+        <w:rPr>
+          <w:highlight w:val="yellow"/>
+        </w:rPr>
+        <w:t xml:space="preserve"> </w:t>
+      </w:r>
+      <w:proofErr w:type="spellStart"/>
+      <w:r>
+        <w:rPr>
+          <w:highlight w:val="yellow"/>
+        </w:rPr>
+        <w:t>tabel</w:t>
+      </w:r>
+      <w:proofErr w:type="spellEnd"/>
+      <w:r>
+        <w:rPr>
+          <w:highlight w:val="yellow"/>
+        </w:rPr>
+        <w:t xml:space="preserve"> </w:t>
+      </w:r>
+      <w:proofErr w:type="spellStart"/>
+      <w:r>
+        <w:rPr>
+          <w:highlight w:val="yellow"/>
+        </w:rPr>
+        <w:t>Kecuali</w:t>
+      </w:r>
+      <w:proofErr w:type="spellEnd"/>
+      <w:r>
+        <w:rPr>
+          <w:highlight w:val="yellow"/>
+        </w:rPr>
+        <w:t xml:space="preserve"> </w:t>
+      </w:r>
+      <w:proofErr w:type="spellStart"/>
+      <w:r>
+        <w:rPr>
+          <w:highlight w:val="yellow"/>
+        </w:rPr>
+        <w:t>transaksi</w:t>
+      </w:r>
+      <w:proofErr w:type="spellEnd"/>
       <w:r>
         <w:rPr>
           <w:highlight w:val="yellow"/>
         </w:rPr>
         <w:t xml:space="preserve"> &amp; chat</w:t>
       </w:r>
-      <w:bookmarkStart w:id="0" w:name="_GoBack"/>
-      <w:bookmarkEnd w:id="0"/>
       <w:r>
         <w:rPr>
           <w:highlight w:val="yellow"/>
@@ -1367,9 +2934,11 @@
       <w:pPr>
         <w:spacing w:after="0"/>
       </w:pPr>
+      <w:proofErr w:type="spellStart"/>
       <w:r>
         <w:t>Subreport</w:t>
       </w:r>
+      <w:proofErr w:type="spellEnd"/>
     </w:p>
     <w:p>
       <w:pPr>
@@ -1384,11 +2953,33 @@
           <w:highlight w:val="yellow"/>
         </w:rPr>
       </w:pPr>
-      <w:r>
-        <w:rPr>
-          <w:highlight w:val="yellow"/>
-        </w:rPr>
-        <w:t>Laporan yang memiliki group by</w:t>
+      <w:proofErr w:type="spellStart"/>
+      <w:r>
+        <w:rPr>
+          <w:highlight w:val="yellow"/>
+        </w:rPr>
+        <w:t>Laporan</w:t>
+      </w:r>
+      <w:proofErr w:type="spellEnd"/>
+      <w:r>
+        <w:rPr>
+          <w:highlight w:val="yellow"/>
+        </w:rPr>
+        <w:t xml:space="preserve"> yang </w:t>
+      </w:r>
+      <w:proofErr w:type="spellStart"/>
+      <w:r>
+        <w:rPr>
+          <w:highlight w:val="yellow"/>
+        </w:rPr>
+        <w:t>memiliki</w:t>
+      </w:r>
+      <w:proofErr w:type="spellEnd"/>
+      <w:r>
+        <w:rPr>
+          <w:highlight w:val="yellow"/>
+        </w:rPr>
+        <w:t xml:space="preserve"> group by</w:t>
       </w:r>
       <w:r>
         <w:rPr>
@@ -1415,9 +3006,35 @@
         <w:spacing w:after="0"/>
         <w:ind w:left="567" w:hanging="283"/>
       </w:pPr>
-      <w:r>
-        <w:t>Hitung diskon dari persentase</w:t>
-      </w:r>
+      <w:proofErr w:type="spellStart"/>
+      <w:r>
+        <w:t>Hitung</w:t>
+      </w:r>
+      <w:proofErr w:type="spellEnd"/>
+      <w:r>
+        <w:t xml:space="preserve"> </w:t>
+      </w:r>
+      <w:proofErr w:type="spellStart"/>
+      <w:r>
+        <w:t>diskon</w:t>
+      </w:r>
+      <w:proofErr w:type="spellEnd"/>
+      <w:r>
+        <w:t xml:space="preserve"> </w:t>
+      </w:r>
+      <w:proofErr w:type="spellStart"/>
+      <w:r>
+        <w:t>dari</w:t>
+      </w:r>
+      <w:proofErr w:type="spellEnd"/>
+      <w:r>
+        <w:t xml:space="preserve"> </w:t>
+      </w:r>
+      <w:proofErr w:type="spellStart"/>
+      <w:r>
+        <w:t>persentase</w:t>
+      </w:r>
+      <w:proofErr w:type="spellEnd"/>
       <w:r>
         <w:t>.</w:t>
       </w:r>
@@ -1460,26 +3077,89 @@
         <w:ind w:left="567" w:hanging="283"/>
       </w:pPr>
       <w:r>
-        <w:t>Di report penjual, sum tiap tahun berapa banyak produk terjualnya.</w:t>
-      </w:r>
-    </w:p>
-    <w:p>
-      <w:pPr>
-        <w:spacing w:after="0"/>
-      </w:pPr>
-    </w:p>
-    <w:p>
-      <w:pPr>
-        <w:spacing w:after="0"/>
-      </w:pPr>
-    </w:p>
-    <w:p>
-      <w:pPr>
-        <w:spacing w:after="0"/>
-      </w:pPr>
-      <w:r>
-        <w:t>Catatan :</w:t>
-      </w:r>
+        <w:t xml:space="preserve">Di report </w:t>
+      </w:r>
+      <w:proofErr w:type="spellStart"/>
+      <w:r>
+        <w:t>penjual</w:t>
+      </w:r>
+      <w:proofErr w:type="spellEnd"/>
+      <w:r>
+        <w:t xml:space="preserve">, sum </w:t>
+      </w:r>
+      <w:proofErr w:type="spellStart"/>
+      <w:r>
+        <w:t>tiap</w:t>
+      </w:r>
+      <w:proofErr w:type="spellEnd"/>
+      <w:r>
+        <w:t xml:space="preserve"> </w:t>
+      </w:r>
+      <w:proofErr w:type="spellStart"/>
+      <w:r>
+        <w:t>tahun</w:t>
+      </w:r>
+      <w:proofErr w:type="spellEnd"/>
+      <w:r>
+        <w:t xml:space="preserve"> </w:t>
+      </w:r>
+      <w:proofErr w:type="spellStart"/>
+      <w:r>
+        <w:t>berapa</w:t>
+      </w:r>
+      <w:proofErr w:type="spellEnd"/>
+      <w:r>
+        <w:t xml:space="preserve"> </w:t>
+      </w:r>
+      <w:proofErr w:type="spellStart"/>
+      <w:r>
+        <w:t>banyak</w:t>
+      </w:r>
+      <w:proofErr w:type="spellEnd"/>
+      <w:r>
+        <w:t xml:space="preserve"> </w:t>
+      </w:r>
+      <w:proofErr w:type="spellStart"/>
+      <w:r>
+        <w:t>produk</w:t>
+      </w:r>
+      <w:proofErr w:type="spellEnd"/>
+      <w:r>
+        <w:t xml:space="preserve"> </w:t>
+      </w:r>
+      <w:proofErr w:type="spellStart"/>
+      <w:r>
+        <w:t>terjualnya</w:t>
+      </w:r>
+      <w:proofErr w:type="spellEnd"/>
+      <w:r>
+        <w:t>.</w:t>
+      </w:r>
+    </w:p>
+    <w:p>
+      <w:pPr>
+        <w:spacing w:after="0"/>
+      </w:pPr>
+    </w:p>
+    <w:p>
+      <w:pPr>
+        <w:spacing w:after="0"/>
+      </w:pPr>
+    </w:p>
+    <w:p>
+      <w:pPr>
+        <w:spacing w:after="0"/>
+      </w:pPr>
+      <w:proofErr w:type="spellStart"/>
+      <w:proofErr w:type="gramStart"/>
+      <w:r>
+        <w:t>Catatan</w:t>
+      </w:r>
+      <w:proofErr w:type="spellEnd"/>
+      <w:r>
+        <w:t xml:space="preserve"> :</w:t>
+      </w:r>
+      <w:proofErr w:type="gramEnd"/>
     </w:p>
     <w:p>
       <w:pPr>
@@ -1491,8 +3171,13 @@
         <w:spacing w:after="0"/>
         <w:ind w:left="284" w:hanging="284"/>
       </w:pPr>
-      <w:r>
-        <w:t>Mh_kategori -&gt; status</w:t>
+      <w:proofErr w:type="spellStart"/>
+      <w:r>
+        <w:t>Mh_kategori</w:t>
+      </w:r>
+      <w:proofErr w:type="spellEnd"/>
+      <w:r>
+        <w:t xml:space="preserve"> -&gt; status</w:t>
       </w:r>
     </w:p>
     <w:p>
@@ -1506,8 +3191,13 @@
         <w:ind w:left="567" w:hanging="284"/>
       </w:pPr>
       <w:r>
-        <w:t>0 = aktif</w:t>
-      </w:r>
+        <w:t xml:space="preserve">0 = </w:t>
+      </w:r>
+      <w:proofErr w:type="spellStart"/>
+      <w:r>
+        <w:t>aktif</w:t>
+      </w:r>
+      <w:proofErr w:type="spellEnd"/>
     </w:p>
     <w:p>
       <w:pPr>
@@ -1533,8 +3223,13 @@
         <w:spacing w:after="0"/>
         <w:ind w:left="284" w:hanging="284"/>
       </w:pPr>
-      <w:r>
-        <w:t>Mh_embargo -&gt; status</w:t>
+      <w:proofErr w:type="spellStart"/>
+      <w:r>
+        <w:t>Mh_embargo</w:t>
+      </w:r>
+      <w:proofErr w:type="spellEnd"/>
+      <w:r>
+        <w:t xml:space="preserve"> -&gt; status</w:t>
       </w:r>
     </w:p>
     <w:p>
@@ -1548,8 +3243,13 @@
         <w:ind w:left="567" w:hanging="284"/>
       </w:pPr>
       <w:r>
-        <w:t>0 = aktif</w:t>
-      </w:r>
+        <w:t xml:space="preserve">0 = </w:t>
+      </w:r>
+      <w:proofErr w:type="spellStart"/>
+      <w:r>
+        <w:t>aktif</w:t>
+      </w:r>
+      <w:proofErr w:type="spellEnd"/>
     </w:p>
     <w:p>
       <w:pPr>
@@ -1575,8 +3275,13 @@
         <w:spacing w:after="0"/>
         <w:ind w:left="284" w:hanging="284"/>
       </w:pPr>
-      <w:r>
-        <w:t>Mh_distributor -&gt; status</w:t>
+      <w:proofErr w:type="spellStart"/>
+      <w:r>
+        <w:t>Mh_distributor</w:t>
+      </w:r>
+      <w:proofErr w:type="spellEnd"/>
+      <w:r>
+        <w:t xml:space="preserve"> -&gt; status</w:t>
       </w:r>
     </w:p>
     <w:p>
@@ -1590,8 +3295,13 @@
         <w:ind w:left="567" w:hanging="284"/>
       </w:pPr>
       <w:r>
-        <w:t>0 = aktif</w:t>
-      </w:r>
+        <w:t xml:space="preserve">0 = </w:t>
+      </w:r>
+      <w:proofErr w:type="spellStart"/>
+      <w:r>
+        <w:t>aktif</w:t>
+      </w:r>
+      <w:proofErr w:type="spellEnd"/>
     </w:p>
     <w:p>
       <w:pPr>
@@ -1617,8 +3327,13 @@
         <w:spacing w:after="0"/>
         <w:ind w:left="284" w:hanging="284"/>
       </w:pPr>
-      <w:r>
-        <w:t>Mh_user -&gt; role</w:t>
+      <w:proofErr w:type="spellStart"/>
+      <w:r>
+        <w:t>Mh_user</w:t>
+      </w:r>
+      <w:proofErr w:type="spellEnd"/>
+      <w:r>
+        <w:t xml:space="preserve"> -&gt; role</w:t>
       </w:r>
     </w:p>
     <w:p>
@@ -1646,8 +3361,13 @@
         <w:ind w:left="567" w:hanging="283"/>
       </w:pPr>
       <w:r>
-        <w:t>2 = penjual</w:t>
-      </w:r>
+        <w:t xml:space="preserve">2 = </w:t>
+      </w:r>
+      <w:proofErr w:type="spellStart"/>
+      <w:r>
+        <w:t>penjual</w:t>
+      </w:r>
+      <w:proofErr w:type="spellEnd"/>
     </w:p>
     <w:p>
       <w:pPr>
@@ -1660,8 +3380,13 @@
         <w:ind w:left="567" w:hanging="283"/>
       </w:pPr>
       <w:r>
-        <w:t>3 = pembeli</w:t>
-      </w:r>
+        <w:t xml:space="preserve">3 = </w:t>
+      </w:r>
+      <w:proofErr w:type="spellStart"/>
+      <w:r>
+        <w:t>pembeli</w:t>
+      </w:r>
+      <w:proofErr w:type="spellEnd"/>
     </w:p>
     <w:p>
       <w:pPr>
@@ -1673,8 +3398,13 @@
         <w:spacing w:after="0"/>
         <w:ind w:left="284" w:hanging="284"/>
       </w:pPr>
-      <w:r>
-        <w:t>Mh_user -&gt; status</w:t>
+      <w:proofErr w:type="spellStart"/>
+      <w:r>
+        <w:t>Mh_user</w:t>
+      </w:r>
+      <w:proofErr w:type="spellEnd"/>
+      <w:r>
+        <w:t xml:space="preserve"> -&gt; status</w:t>
       </w:r>
     </w:p>
     <w:p>
@@ -1688,7 +3418,15 @@
         <w:ind w:left="567" w:hanging="283"/>
       </w:pPr>
       <w:r>
-        <w:t>0 = harus change password</w:t>
+        <w:t xml:space="preserve">0 = </w:t>
+      </w:r>
+      <w:proofErr w:type="spellStart"/>
+      <w:r>
+        <w:t>harus</w:t>
+      </w:r>
+      <w:proofErr w:type="spellEnd"/>
+      <w:r>
+        <w:t xml:space="preserve"> change password</w:t>
       </w:r>
     </w:p>
     <w:p>
@@ -1701,9 +3439,19 @@
         <w:spacing w:after="0"/>
         <w:ind w:left="284" w:hanging="284"/>
       </w:pPr>
-      <w:r>
-        <w:t>Mh_user -&gt; aktif</w:t>
-      </w:r>
+      <w:proofErr w:type="spellStart"/>
+      <w:r>
+        <w:t>Mh_user</w:t>
+      </w:r>
+      <w:proofErr w:type="spellEnd"/>
+      <w:r>
+        <w:t xml:space="preserve"> -&gt; </w:t>
+      </w:r>
+      <w:proofErr w:type="spellStart"/>
+      <w:r>
+        <w:t>aktif</w:t>
+      </w:r>
+      <w:proofErr w:type="spellEnd"/>
     </w:p>
     <w:p>
       <w:pPr>
@@ -1716,8 +3464,13 @@
         <w:ind w:left="567" w:hanging="283"/>
       </w:pPr>
       <w:r>
-        <w:t>0 = aktif</w:t>
-      </w:r>
+        <w:t xml:space="preserve">0 = </w:t>
+      </w:r>
+      <w:proofErr w:type="spellStart"/>
+      <w:r>
+        <w:t>aktif</w:t>
+      </w:r>
+      <w:proofErr w:type="spellEnd"/>
     </w:p>
     <w:p>
       <w:pPr>
@@ -1743,9 +3496,19 @@
         <w:spacing w:after="0"/>
         <w:ind w:left="284" w:hanging="283"/>
       </w:pPr>
-      <w:r>
-        <w:t>Mh_produk -&gt; kondisi</w:t>
-      </w:r>
+      <w:proofErr w:type="spellStart"/>
+      <w:r>
+        <w:t>Mh_produk</w:t>
+      </w:r>
+      <w:proofErr w:type="spellEnd"/>
+      <w:r>
+        <w:t xml:space="preserve"> -&gt; </w:t>
+      </w:r>
+      <w:proofErr w:type="spellStart"/>
+      <w:r>
+        <w:t>kondisi</w:t>
+      </w:r>
+      <w:proofErr w:type="spellEnd"/>
     </w:p>
     <w:p>
       <w:pPr>
@@ -1785,9 +3548,14 @@
         <w:spacing w:after="0"/>
         <w:ind w:left="284" w:hanging="283"/>
       </w:pPr>
+      <w:proofErr w:type="spellStart"/>
       <w:r>
         <w:lastRenderedPageBreak/>
-        <w:t>Mh_produk -&gt; status</w:t>
+        <w:t>Mh_produk</w:t>
+      </w:r>
+      <w:proofErr w:type="spellEnd"/>
+      <w:r>
+        <w:t xml:space="preserve"> -&gt; status</w:t>
       </w:r>
     </w:p>
     <w:p>
@@ -1801,8 +3569,13 @@
         <w:ind w:left="567" w:hanging="283"/>
       </w:pPr>
       <w:r>
-        <w:t>0 = Terverifikasi</w:t>
-      </w:r>
+        <w:t xml:space="preserve">0 = </w:t>
+      </w:r>
+      <w:proofErr w:type="spellStart"/>
+      <w:r>
+        <w:t>Terverifikasi</w:t>
+      </w:r>
+      <w:proofErr w:type="spellEnd"/>
     </w:p>
     <w:p>
       <w:pPr>
@@ -1815,8 +3588,21 @@
         <w:ind w:left="567" w:hanging="283"/>
       </w:pPr>
       <w:r>
-        <w:t>1 = Tidak Terverifikasi</w:t>
-      </w:r>
+        <w:t xml:space="preserve">1 = </w:t>
+      </w:r>
+      <w:proofErr w:type="spellStart"/>
+      <w:r>
+        <w:t>Tidak</w:t>
+      </w:r>
+      <w:proofErr w:type="spellEnd"/>
+      <w:r>
+        <w:t xml:space="preserve"> </w:t>
+      </w:r>
+      <w:proofErr w:type="spellStart"/>
+      <w:r>
+        <w:t>Terverifikasi</w:t>
+      </w:r>
+      <w:proofErr w:type="spellEnd"/>
     </w:p>
     <w:p>
       <w:pPr>
@@ -1859,8 +3645,13 @@
         <w:spacing w:after="0"/>
         <w:ind w:left="284" w:hanging="284"/>
       </w:pPr>
-      <w:r>
-        <w:t>Htrans -&gt; status</w:t>
+      <w:proofErr w:type="spellStart"/>
+      <w:r>
+        <w:t>Htrans</w:t>
+      </w:r>
+      <w:proofErr w:type="spellEnd"/>
+      <w:r>
+        <w:t xml:space="preserve"> -&gt; status</w:t>
       </w:r>
     </w:p>
     <w:p>
@@ -1876,9 +3667,11 @@
       <w:r>
         <w:t xml:space="preserve">0  = </w:t>
       </w:r>
+      <w:proofErr w:type="spellStart"/>
       <w:r>
         <w:t>Prosesing</w:t>
       </w:r>
+      <w:proofErr w:type="spellEnd"/>
     </w:p>
     <w:p>
       <w:pPr>
@@ -1893,9 +3686,35 @@
       <w:r>
         <w:t xml:space="preserve">1 = </w:t>
       </w:r>
-      <w:r>
-        <w:t>Sudah shipping tinggal acc epmbeli</w:t>
-      </w:r>
+      <w:proofErr w:type="spellStart"/>
+      <w:r>
+        <w:t>Sudah</w:t>
+      </w:r>
+      <w:proofErr w:type="spellEnd"/>
+      <w:r>
+        <w:t xml:space="preserve"> shipping </w:t>
+      </w:r>
+      <w:proofErr w:type="spellStart"/>
+      <w:r>
+        <w:t>tinggal</w:t>
+      </w:r>
+      <w:proofErr w:type="spellEnd"/>
+      <w:r>
+        <w:t xml:space="preserve"> </w:t>
+      </w:r>
+      <w:proofErr w:type="spellStart"/>
+      <w:r>
+        <w:t>acc</w:t>
+      </w:r>
+      <w:proofErr w:type="spellEnd"/>
+      <w:r>
+        <w:t xml:space="preserve"> </w:t>
+      </w:r>
+      <w:proofErr w:type="spellStart"/>
+      <w:r>
+        <w:t>epmbeli</w:t>
+      </w:r>
+      <w:proofErr w:type="spellEnd"/>
     </w:p>
     <w:p>
       <w:pPr>
@@ -1908,8 +3727,21 @@
         <w:ind w:left="567" w:hanging="283"/>
       </w:pPr>
       <w:r>
-        <w:t>2 = Sudah Selesai</w:t>
-      </w:r>
+        <w:t xml:space="preserve">2 = </w:t>
+      </w:r>
+      <w:proofErr w:type="spellStart"/>
+      <w:r>
+        <w:t>Sudah</w:t>
+      </w:r>
+      <w:proofErr w:type="spellEnd"/>
+      <w:r>
+        <w:t xml:space="preserve"> </w:t>
+      </w:r>
+      <w:proofErr w:type="spellStart"/>
+      <w:r>
+        <w:t>Selesai</w:t>
+      </w:r>
+      <w:proofErr w:type="spellEnd"/>
     </w:p>
     <w:p>
       <w:pPr>
@@ -1922,8 +3754,21 @@
         <w:ind w:left="567" w:hanging="283"/>
       </w:pPr>
       <w:r>
-        <w:t>3 = Transaksi Batal</w:t>
-      </w:r>
+        <w:t xml:space="preserve">3 = </w:t>
+      </w:r>
+      <w:proofErr w:type="spellStart"/>
+      <w:r>
+        <w:t>Transaksi</w:t>
+      </w:r>
+      <w:proofErr w:type="spellEnd"/>
+      <w:r>
+        <w:t xml:space="preserve"> </w:t>
+      </w:r>
+      <w:proofErr w:type="spellStart"/>
+      <w:r>
+        <w:t>Batal</w:t>
+      </w:r>
+      <w:proofErr w:type="spellEnd"/>
     </w:p>
     <w:p>
       <w:pPr>
@@ -1935,9 +3780,11 @@
         <w:spacing w:after="0"/>
         <w:ind w:left="284" w:hanging="284"/>
       </w:pPr>
+      <w:proofErr w:type="spellStart"/>
       <w:r>
         <w:t>Dtrans</w:t>
       </w:r>
+      <w:proofErr w:type="spellEnd"/>
       <w:r>
         <w:t xml:space="preserve"> -&gt; status</w:t>
       </w:r>
@@ -2000,11 +3847,37 @@
         <w:spacing w:after="0"/>
         <w:ind w:left="284" w:hanging="284"/>
       </w:pPr>
-      <w:r>
-        <w:t>Dtrans -&gt; reportB -&gt; reportS</w:t>
-      </w:r>
-      <w:r>
-        <w:t xml:space="preserve"> -&gt; report untuk Buyer</w:t>
+      <w:proofErr w:type="spellStart"/>
+      <w:r>
+        <w:t>Dtrans</w:t>
+      </w:r>
+      <w:proofErr w:type="spellEnd"/>
+      <w:r>
+        <w:t xml:space="preserve"> -&gt; </w:t>
+      </w:r>
+      <w:proofErr w:type="spellStart"/>
+      <w:r>
+        <w:t>reportB</w:t>
+      </w:r>
+      <w:proofErr w:type="spellEnd"/>
+      <w:r>
+        <w:t xml:space="preserve"> -&gt; </w:t>
+      </w:r>
+      <w:proofErr w:type="spellStart"/>
+      <w:r>
+        <w:t>reportS</w:t>
+      </w:r>
+      <w:proofErr w:type="spellEnd"/>
+      <w:r>
+        <w:t xml:space="preserve"> -&gt; report </w:t>
+      </w:r>
+      <w:proofErr w:type="spellStart"/>
+      <w:r>
+        <w:t>untuk</w:t>
+      </w:r>
+      <w:proofErr w:type="spellEnd"/>
+      <w:r>
+        <w:t xml:space="preserve"> Buyer</w:t>
       </w:r>
     </w:p>
     <w:p>
@@ -2018,8 +3891,21 @@
         <w:ind w:left="567" w:hanging="283"/>
       </w:pPr>
       <w:r>
-        <w:t>0  = belum dilewati</w:t>
-      </w:r>
+        <w:t xml:space="preserve">0  = </w:t>
+      </w:r>
+      <w:proofErr w:type="spellStart"/>
+      <w:r>
+        <w:t>belum</w:t>
+      </w:r>
+      <w:proofErr w:type="spellEnd"/>
+      <w:r>
+        <w:t xml:space="preserve"> </w:t>
+      </w:r>
+      <w:proofErr w:type="spellStart"/>
+      <w:r>
+        <w:t>dilewati</w:t>
+      </w:r>
+      <w:proofErr w:type="spellEnd"/>
     </w:p>
     <w:p>
       <w:pPr>
@@ -2032,8 +3918,21 @@
         <w:ind w:left="567" w:hanging="283"/>
       </w:pPr>
       <w:r>
-        <w:t>1 = sudah dilewati</w:t>
-      </w:r>
+        <w:t xml:space="preserve">1 = </w:t>
+      </w:r>
+      <w:proofErr w:type="spellStart"/>
+      <w:r>
+        <w:t>sudah</w:t>
+      </w:r>
+      <w:proofErr w:type="spellEnd"/>
+      <w:r>
+        <w:t xml:space="preserve"> </w:t>
+      </w:r>
+      <w:proofErr w:type="spellStart"/>
+      <w:r>
+        <w:t>dilewati</w:t>
+      </w:r>
+      <w:proofErr w:type="spellEnd"/>
     </w:p>
     <w:p>
       <w:pPr>
@@ -2045,18 +3944,33 @@
         <w:spacing w:after="0"/>
         <w:ind w:left="284" w:hanging="283"/>
       </w:pPr>
+      <w:proofErr w:type="spellStart"/>
       <w:r>
         <w:t>Td</w:t>
       </w:r>
       <w:r>
         <w:t>_chat</w:t>
       </w:r>
-      <w:r>
-        <w:t xml:space="preserve"> -&gt; status</w:t>
-      </w:r>
-      <w:r>
-        <w:t>B -&gt; statusS</w:t>
-      </w:r>
+      <w:proofErr w:type="spellEnd"/>
+      <w:r>
+        <w:t xml:space="preserve"> -&gt; </w:t>
+      </w:r>
+      <w:proofErr w:type="spellStart"/>
+      <w:r>
+        <w:t>status</w:t>
+      </w:r>
+      <w:r>
+        <w:t>B</w:t>
+      </w:r>
+      <w:proofErr w:type="spellEnd"/>
+      <w:r>
+        <w:t xml:space="preserve"> -&gt; </w:t>
+      </w:r>
+      <w:proofErr w:type="spellStart"/>
+      <w:r>
+        <w:t>statusS</w:t>
+      </w:r>
+      <w:proofErr w:type="spellEnd"/>
     </w:p>
     <w:p>
       <w:pPr>
@@ -2069,8 +3983,21 @@
         <w:ind w:left="567" w:hanging="283"/>
       </w:pPr>
       <w:r>
-        <w:t>0 = Masih ada</w:t>
-      </w:r>
+        <w:t xml:space="preserve">0 = </w:t>
+      </w:r>
+      <w:proofErr w:type="spellStart"/>
+      <w:r>
+        <w:t>Masih</w:t>
+      </w:r>
+      <w:proofErr w:type="spellEnd"/>
+      <w:r>
+        <w:t xml:space="preserve"> </w:t>
+      </w:r>
+      <w:proofErr w:type="spellStart"/>
+      <w:r>
+        <w:t>ada</w:t>
+      </w:r>
+      <w:proofErr w:type="spellEnd"/>
     </w:p>
     <w:p>
       <w:pPr>
@@ -2083,8 +4010,13 @@
         <w:ind w:left="567" w:hanging="283"/>
       </w:pPr>
       <w:r>
-        <w:t>1 = dihapus</w:t>
-      </w:r>
+        <w:t xml:space="preserve">1 = </w:t>
+      </w:r>
+      <w:proofErr w:type="spellStart"/>
+      <w:r>
+        <w:t>dihapus</w:t>
+      </w:r>
+      <w:proofErr w:type="spellEnd"/>
     </w:p>
     <w:p>
       <w:pPr>
@@ -2096,12 +4028,19 @@
         <w:spacing w:after="0"/>
         <w:ind w:left="284" w:hanging="284"/>
       </w:pPr>
+      <w:proofErr w:type="spellStart"/>
       <w:r>
         <w:t>Td_chat</w:t>
       </w:r>
-      <w:r>
-        <w:t xml:space="preserve"> -&gt; pengirim</w:t>
-      </w:r>
+      <w:proofErr w:type="spellEnd"/>
+      <w:r>
+        <w:t xml:space="preserve"> -&gt; </w:t>
+      </w:r>
+      <w:proofErr w:type="spellStart"/>
+      <w:r>
+        <w:t>pengirim</w:t>
+      </w:r>
+      <w:proofErr w:type="spellEnd"/>
     </w:p>
     <w:p>
       <w:pPr>
@@ -2114,8 +4053,13 @@
         <w:ind w:left="567" w:hanging="284"/>
       </w:pPr>
       <w:r>
-        <w:t>1 = penjual</w:t>
-      </w:r>
+        <w:t xml:space="preserve">1 = </w:t>
+      </w:r>
+      <w:proofErr w:type="spellStart"/>
+      <w:r>
+        <w:t>penjual</w:t>
+      </w:r>
+      <w:proofErr w:type="spellEnd"/>
     </w:p>
     <w:p>
       <w:pPr>
@@ -2128,8 +4072,13 @@
         <w:ind w:left="567" w:hanging="284"/>
       </w:pPr>
       <w:r>
-        <w:t>2 = pembeli</w:t>
-      </w:r>
+        <w:t xml:space="preserve">2 = </w:t>
+      </w:r>
+      <w:proofErr w:type="spellStart"/>
+      <w:r>
+        <w:t>pembeli</w:t>
+      </w:r>
+      <w:proofErr w:type="spellEnd"/>
     </w:p>
     <w:p>
       <w:pPr>
@@ -2141,12 +4090,25 @@
         <w:spacing w:after="0"/>
         <w:ind w:left="284"/>
       </w:pPr>
-      <w:r>
-        <w:t xml:space="preserve">Emoney </w:t>
+      <w:proofErr w:type="spellStart"/>
+      <w:r>
+        <w:t>Emoney</w:t>
+      </w:r>
+      <w:proofErr w:type="spellEnd"/>
+      <w:r>
+        <w:t xml:space="preserve"> </w:t>
       </w:r>
       <w:r>
         <w:br/>
-        <w:t>status emoney :</w:t>
+        <w:t xml:space="preserve">status </w:t>
+      </w:r>
+      <w:proofErr w:type="spellStart"/>
+      <w:r>
+        <w:t>emoney</w:t>
+      </w:r>
+      <w:proofErr w:type="spellEnd"/>
+      <w:r>
+        <w:t xml:space="preserve"> :</w:t>
       </w:r>
     </w:p>
     <w:p>
@@ -2159,8 +4121,21 @@
         <w:spacing w:after="0"/>
       </w:pPr>
       <w:r>
-        <w:t>0 -&gt; penjual tarik</w:t>
-      </w:r>
+        <w:t xml:space="preserve">0 -&gt; </w:t>
+      </w:r>
+      <w:proofErr w:type="spellStart"/>
+      <w:r>
+        <w:t>penjual</w:t>
+      </w:r>
+      <w:proofErr w:type="spellEnd"/>
+      <w:r>
+        <w:t xml:space="preserve"> </w:t>
+      </w:r>
+      <w:proofErr w:type="spellStart"/>
+      <w:r>
+        <w:t>tarik</w:t>
+      </w:r>
+      <w:proofErr w:type="spellEnd"/>
     </w:p>
     <w:p>
       <w:pPr>
@@ -2172,8 +4147,29 @@
         <w:spacing w:after="0"/>
       </w:pPr>
       <w:r>
-        <w:t>1 -&gt; penjual dapet duit</w:t>
-      </w:r>
+        <w:t xml:space="preserve">1 -&gt; </w:t>
+      </w:r>
+      <w:proofErr w:type="spellStart"/>
+      <w:r>
+        <w:t>penjual</w:t>
+      </w:r>
+      <w:proofErr w:type="spellEnd"/>
+      <w:r>
+        <w:t xml:space="preserve"> </w:t>
+      </w:r>
+      <w:proofErr w:type="spellStart"/>
+      <w:r>
+        <w:t>dapet</w:t>
+      </w:r>
+      <w:proofErr w:type="spellEnd"/>
+      <w:r>
+        <w:t xml:space="preserve"> </w:t>
+      </w:r>
+      <w:proofErr w:type="spellStart"/>
+      <w:r>
+        <w:t>duit</w:t>
+      </w:r>
+      <w:proofErr w:type="spellEnd"/>
     </w:p>
     <w:p>
       <w:pPr>
@@ -2185,8 +4181,21 @@
         <w:spacing w:after="0"/>
       </w:pPr>
       <w:r>
-        <w:t>2 -&gt; pembeli topup</w:t>
-      </w:r>
+        <w:t xml:space="preserve">2 -&gt; </w:t>
+      </w:r>
+      <w:proofErr w:type="spellStart"/>
+      <w:r>
+        <w:t>pembeli</w:t>
+      </w:r>
+      <w:proofErr w:type="spellEnd"/>
+      <w:r>
+        <w:t xml:space="preserve"> </w:t>
+      </w:r>
+      <w:proofErr w:type="spellStart"/>
+      <w:r>
+        <w:t>topup</w:t>
+      </w:r>
+      <w:proofErr w:type="spellEnd"/>
     </w:p>
     <w:p>
       <w:pPr>
@@ -2198,8 +4207,21 @@
         <w:spacing w:after="0"/>
       </w:pPr>
       <w:r>
-        <w:t>3 -&gt; pembeli bayar</w:t>
-      </w:r>
+        <w:t xml:space="preserve">3 -&gt; </w:t>
+      </w:r>
+      <w:proofErr w:type="spellStart"/>
+      <w:r>
+        <w:t>pembeli</w:t>
+      </w:r>
+      <w:proofErr w:type="spellEnd"/>
+      <w:r>
+        <w:t xml:space="preserve"> </w:t>
+      </w:r>
+      <w:proofErr w:type="spellStart"/>
+      <w:r>
+        <w:t>bayar</w:t>
+      </w:r>
+      <w:proofErr w:type="spellEnd"/>
     </w:p>
     <w:p>
       <w:pPr>

</xml_diff>